<commit_message>
Updated to clear the output textbox when running in plugin mode Added missing code to Run Folder button. Thanks randomaccess3
</commit_message>
<xml_diff>
--- a/Help/Help.docx
+++ b/Help/Help.docx
@@ -1,6 +1,6 @@
 
 <file path=word/document.xml><?xml version="1.0" encoding="utf-8"?>
-<w:document xmlns:wpc="http://schemas.microsoft.com/office/word/2010/wordprocessingCanvas" xmlns:mc="http://schemas.openxmlformats.org/markup-compatibility/2006" xmlns:o="urn:schemas-microsoft-com:office:office" xmlns:r="http://schemas.openxmlformats.org/officeDocument/2006/relationships" xmlns:m="http://schemas.openxmlformats.org/officeDocument/2006/math" xmlns:v="urn:schemas-microsoft-com:vml" xmlns:wp14="http://schemas.microsoft.com/office/word/2010/wordprocessingDrawing" xmlns:wp="http://schemas.openxmlformats.org/drawingml/2006/wordprocessingDrawing" xmlns:w10="urn:schemas-microsoft-com:office:word" xmlns:w="http://schemas.openxmlformats.org/wordprocessingml/2006/main" xmlns:w14="http://schemas.microsoft.com/office/word/2010/wordml" xmlns:w15="http://schemas.microsoft.com/office/word/2012/wordml" xmlns:wpg="http://schemas.microsoft.com/office/word/2010/wordprocessingGroup" xmlns:wpi="http://schemas.microsoft.com/office/word/2010/wordprocessingInk" xmlns:wne="http://schemas.microsoft.com/office/word/2006/wordml" xmlns:wps="http://schemas.microsoft.com/office/word/2010/wordprocessingShape" mc:Ignorable="w14 w15 wp14">
+<w:document xmlns:wpc="http://schemas.microsoft.com/office/word/2010/wordprocessingCanvas" xmlns:mc="http://schemas.openxmlformats.org/markup-compatibility/2006" xmlns:o="urn:schemas-microsoft-com:office:office" xmlns:r="http://schemas.openxmlformats.org/officeDocument/2006/relationships" xmlns:m="http://schemas.openxmlformats.org/officeDocument/2006/math" xmlns:v="urn:schemas-microsoft-com:vml" xmlns:wp14="http://schemas.microsoft.com/office/word/2010/wordprocessingDrawing" xmlns:wp="http://schemas.openxmlformats.org/drawingml/2006/wordprocessingDrawing" xmlns:w10="urn:schemas-microsoft-com:office:word" xmlns:w="http://schemas.openxmlformats.org/wordprocessingml/2006/main" xmlns:w14="http://schemas.microsoft.com/office/word/2010/wordml" xmlns:wpg="http://schemas.microsoft.com/office/word/2010/wordprocessingGroup" xmlns:wpi="http://schemas.microsoft.com/office/word/2010/wordprocessingInk" xmlns:wne="http://schemas.microsoft.com/office/word/2006/wordml" xmlns:wps="http://schemas.microsoft.com/office/word/2010/wordprocessingShape" mc:Ignorable="w14 wp14">
   <w:body>
     <w:sdt>
       <w:sdtPr>
@@ -22,7 +22,7 @@
               <w:lang w:eastAsia="en-GB"/>
             </w:rPr>
             <w:drawing>
-              <wp:inline distT="0" distB="0" distL="0" distR="0" wp14:anchorId="0E3C6649" wp14:editId="3E2CC2EE">
+              <wp:inline distT="0" distB="0" distL="0" distR="0" wp14:anchorId="3975A6C0" wp14:editId="718AD3A9">
                 <wp:extent cx="2524478" cy="762106"/>
                 <wp:effectExtent l="0" t="0" r="9525" b="0"/>
                 <wp:docPr id="1" name="Picture 1"/>
@@ -37,7 +37,7 @@
                         <pic:cNvPicPr/>
                       </pic:nvPicPr>
                       <pic:blipFill>
-                        <a:blip r:embed="rId9" cstate="print">
+                        <a:blip r:embed="rId10" cstate="print">
                           <a:extLst>
                             <a:ext uri="{28A0092B-C50C-407E-A947-70E740481C1C}">
                               <a14:useLocalDpi xmlns:a14="http://schemas.microsoft.com/office/drawing/2010/main" val="0"/>
@@ -127,14 +127,12 @@
               <w:alias w:val="Subject"/>
               <w:tag w:val=""/>
               <w:id w:val="452831197"/>
-              <w:placeholder>
-                <w:docPart w:val="6CD9D655A1A44F8298888DA2246CD047"/>
-              </w:placeholder>
               <w:dataBinding w:prefixMappings="xmlns:ns0='http://purl.org/dc/elements/1.1/' xmlns:ns1='http://schemas.openxmlformats.org/package/2006/metadata/core-properties' " w:xpath="/ns1:coreProperties[1]/ns0:subject[1]" w:storeItemID="{6C3C8BC8-F283-45AE-878A-BAB7291924A1}"/>
               <w:text/>
             </w:sdtPr>
             <w:sdtEndPr/>
             <w:sdtContent>
+              <w:proofErr w:type="spellStart"/>
               <w:r>
                 <w:rPr>
                   <w:b/>
@@ -143,6 +141,7 @@
                 </w:rPr>
                 <w:t>RegRipperRunner</w:t>
               </w:r>
+              <w:proofErr w:type="spellEnd"/>
             </w:sdtContent>
           </w:sdt>
         </w:p>
@@ -183,21 +182,25 @@
               <w:szCs w:val="20"/>
             </w:rPr>
           </w:pPr>
+          <w:proofErr w:type="spellStart"/>
+          <w:proofErr w:type="gramStart"/>
           <w:r>
             <w:rPr>
               <w:rFonts w:cs="Segoe UI"/>
               <w:color w:val="000000"/>
               <w:szCs w:val="20"/>
             </w:rPr>
-            <w:t>woanware is the name for a set of tools and applications I have written. The majority of the tools/applications are related to network</w:t>
-          </w:r>
+            <w:t>woanware</w:t>
+          </w:r>
+          <w:proofErr w:type="spellEnd"/>
+          <w:proofErr w:type="gramEnd"/>
           <w:r>
             <w:rPr>
               <w:rFonts w:cs="Segoe UI"/>
               <w:color w:val="000000"/>
               <w:szCs w:val="20"/>
             </w:rPr>
-            <w:t>ing</w:t>
+            <w:t xml:space="preserve"> is the name for a set of tools and applications I have written. The majority of the tools/applications are related to network</w:t>
           </w:r>
           <w:r>
             <w:rPr>
@@ -205,6 +208,14 @@
               <w:color w:val="000000"/>
               <w:szCs w:val="20"/>
             </w:rPr>
+            <w:t>ing</w:t>
+          </w:r>
+          <w:r>
+            <w:rPr>
+              <w:rFonts w:cs="Segoe UI"/>
+              <w:color w:val="000000"/>
+              <w:szCs w:val="20"/>
+            </w:rPr>
             <w:t>, network security, application security or digital forensic tasks.</w:t>
           </w:r>
           <w:r>
@@ -230,18 +241,104 @@
               <w:szCs w:val="20"/>
             </w:rPr>
           </w:pPr>
-          <w:r>
-            <w:rPr>
-              <w:szCs w:val="20"/>
-            </w:rPr>
-            <w:t xml:space="preserve">RegRipperRunner is to replace the functionality of my RegExtract tool e.g. run plugin, run hive, run folder but using Harlan Carvey's regripper, which means it has the same functionality and plugins as regripper without me having to maintain all of the plugins nor navigate via the command line for the numerous plugins that are implemented for it. By its nature it includes some of the plugin browser </w:t>
-          </w:r>
-          <w:r>
-            <w:rPr>
-              <w:szCs w:val="20"/>
-            </w:rPr>
-            <w:t>(pb.pl) and rr.pl functionality which overlapped with the functionality of RegExtract</w:t>
-          </w:r>
+          <w:proofErr w:type="spellStart"/>
+          <w:r>
+            <w:rPr>
+              <w:szCs w:val="20"/>
+            </w:rPr>
+            <w:t>RegRipperRunner</w:t>
+          </w:r>
+          <w:proofErr w:type="spellEnd"/>
+          <w:r>
+            <w:rPr>
+              <w:szCs w:val="20"/>
+            </w:rPr>
+            <w:t xml:space="preserve"> is to replace the functionality of my </w:t>
+          </w:r>
+          <w:proofErr w:type="spellStart"/>
+          <w:r>
+            <w:rPr>
+              <w:szCs w:val="20"/>
+            </w:rPr>
+            <w:t>RegExtract</w:t>
+          </w:r>
+          <w:proofErr w:type="spellEnd"/>
+          <w:r>
+            <w:rPr>
+              <w:szCs w:val="20"/>
+            </w:rPr>
+            <w:t xml:space="preserve"> tool e.g. run plugin, run hive, run folder but using Harlan </w:t>
+          </w:r>
+          <w:proofErr w:type="spellStart"/>
+          <w:r>
+            <w:rPr>
+              <w:szCs w:val="20"/>
+            </w:rPr>
+            <w:t>Carvey's</w:t>
+          </w:r>
+          <w:proofErr w:type="spellEnd"/>
+          <w:r>
+            <w:rPr>
+              <w:szCs w:val="20"/>
+            </w:rPr>
+            <w:t xml:space="preserve"> </w:t>
+          </w:r>
+          <w:proofErr w:type="spellStart"/>
+          <w:r>
+            <w:rPr>
+              <w:szCs w:val="20"/>
+            </w:rPr>
+            <w:t>regripper</w:t>
+          </w:r>
+          <w:proofErr w:type="spellEnd"/>
+          <w:r>
+            <w:rPr>
+              <w:szCs w:val="20"/>
+            </w:rPr>
+            <w:t xml:space="preserve">, which means it has the same functionality and plugins as </w:t>
+          </w:r>
+          <w:proofErr w:type="spellStart"/>
+          <w:r>
+            <w:rPr>
+              <w:szCs w:val="20"/>
+            </w:rPr>
+            <w:t>regripper</w:t>
+          </w:r>
+          <w:proofErr w:type="spellEnd"/>
+          <w:r>
+            <w:rPr>
+              <w:szCs w:val="20"/>
+            </w:rPr>
+            <w:t xml:space="preserve"> without me having </w:t>
+          </w:r>
+          <w:proofErr w:type="gramStart"/>
+          <w:r>
+            <w:rPr>
+              <w:szCs w:val="20"/>
+            </w:rPr>
+            <w:t>to maintain</w:t>
+          </w:r>
+          <w:proofErr w:type="gramEnd"/>
+          <w:r>
+            <w:rPr>
+              <w:szCs w:val="20"/>
+            </w:rPr>
+            <w:t xml:space="preserve"> all of the plugins nor navigate via the command line for the numerous plugins that are implemented for it. By its nature it includes some of the plugin browser </w:t>
+          </w:r>
+          <w:r>
+            <w:rPr>
+              <w:szCs w:val="20"/>
+            </w:rPr>
+            <w:t xml:space="preserve">(pb.pl) and rr.pl functionality which overlapped with the functionality of </w:t>
+          </w:r>
+          <w:proofErr w:type="spellStart"/>
+          <w:r>
+            <w:rPr>
+              <w:szCs w:val="20"/>
+            </w:rPr>
+            <w:t>RegExtract</w:t>
+          </w:r>
+          <w:proofErr w:type="spellEnd"/>
           <w:r>
             <w:rPr>
               <w:szCs w:val="20"/>
@@ -391,11 +488,19 @@
               <w:szCs w:val="20"/>
             </w:rPr>
           </w:pPr>
-          <w:r>
-            <w:rPr>
-              <w:szCs w:val="20"/>
-            </w:rPr>
-            <w:t>NLog : Logging</w:t>
+          <w:proofErr w:type="spellStart"/>
+          <w:r>
+            <w:rPr>
+              <w:szCs w:val="20"/>
+            </w:rPr>
+            <w:t>NLog</w:t>
+          </w:r>
+          <w:proofErr w:type="spellEnd"/>
+          <w:r>
+            <w:rPr>
+              <w:szCs w:val="20"/>
+            </w:rPr>
+            <w:t xml:space="preserve"> : Logging</w:t>
           </w:r>
         </w:p>
         <w:p>
@@ -410,11 +515,19 @@
               <w:szCs w:val="20"/>
             </w:rPr>
           </w:pPr>
-          <w:r>
-            <w:rPr>
-              <w:szCs w:val="20"/>
-            </w:rPr>
-            <w:t>ObjectListView : Data viewing via lists</w:t>
+          <w:proofErr w:type="spellStart"/>
+          <w:r>
+            <w:rPr>
+              <w:szCs w:val="20"/>
+            </w:rPr>
+            <w:t>ObjectListView</w:t>
+          </w:r>
+          <w:proofErr w:type="spellEnd"/>
+          <w:r>
+            <w:rPr>
+              <w:szCs w:val="20"/>
+            </w:rPr>
+            <w:t xml:space="preserve"> : Data viewing via lists</w:t>
           </w:r>
         </w:p>
         <w:p>
@@ -433,7 +546,21 @@
             <w:rPr>
               <w:szCs w:val="20"/>
             </w:rPr>
-            <w:t>Registry: Binary registry hive parser (woanware)</w:t>
+            <w:t>Registry: Binary registry hive parser (</w:t>
+          </w:r>
+          <w:proofErr w:type="spellStart"/>
+          <w:r>
+            <w:rPr>
+              <w:szCs w:val="20"/>
+            </w:rPr>
+            <w:t>woanware</w:t>
+          </w:r>
+          <w:proofErr w:type="spellEnd"/>
+          <w:r>
+            <w:rPr>
+              <w:szCs w:val="20"/>
+            </w:rPr>
+            <w:t>)</w:t>
           </w:r>
         </w:p>
         <w:p>
@@ -448,11 +575,47 @@
               <w:szCs w:val="20"/>
             </w:rPr>
           </w:pPr>
-          <w:r>
-            <w:rPr>
-              <w:szCs w:val="20"/>
-            </w:rPr>
-            <w:t>Regripper: RegRipper (Harlan Carvey/keydet89)</w:t>
+          <w:proofErr w:type="spellStart"/>
+          <w:r>
+            <w:rPr>
+              <w:szCs w:val="20"/>
+            </w:rPr>
+            <w:t>Regripper</w:t>
+          </w:r>
+          <w:proofErr w:type="spellEnd"/>
+          <w:r>
+            <w:rPr>
+              <w:szCs w:val="20"/>
+            </w:rPr>
+            <w:t xml:space="preserve">: </w:t>
+          </w:r>
+          <w:proofErr w:type="spellStart"/>
+          <w:r>
+            <w:rPr>
+              <w:szCs w:val="20"/>
+            </w:rPr>
+            <w:t>RegRipper</w:t>
+          </w:r>
+          <w:proofErr w:type="spellEnd"/>
+          <w:r>
+            <w:rPr>
+              <w:szCs w:val="20"/>
+            </w:rPr>
+            <w:t xml:space="preserve"> (Harlan </w:t>
+          </w:r>
+          <w:proofErr w:type="spellStart"/>
+          <w:r>
+            <w:rPr>
+              <w:szCs w:val="20"/>
+            </w:rPr>
+            <w:t>Carvey</w:t>
+          </w:r>
+          <w:proofErr w:type="spellEnd"/>
+          <w:r>
+            <w:rPr>
+              <w:szCs w:val="20"/>
+            </w:rPr>
+            <w:t>/keydet89)</w:t>
           </w:r>
         </w:p>
         <w:p>
@@ -471,7 +634,35 @@
             <w:rPr>
               <w:szCs w:val="20"/>
             </w:rPr>
-            <w:t>Utility: Misc functions (woanware)</w:t>
+            <w:t xml:space="preserve">Utility: </w:t>
+          </w:r>
+          <w:proofErr w:type="spellStart"/>
+          <w:r>
+            <w:rPr>
+              <w:szCs w:val="20"/>
+            </w:rPr>
+            <w:t>Misc</w:t>
+          </w:r>
+          <w:proofErr w:type="spellEnd"/>
+          <w:r>
+            <w:rPr>
+              <w:szCs w:val="20"/>
+            </w:rPr>
+            <w:t xml:space="preserve"> functions (</w:t>
+          </w:r>
+          <w:proofErr w:type="spellStart"/>
+          <w:r>
+            <w:rPr>
+              <w:szCs w:val="20"/>
+            </w:rPr>
+            <w:t>woanware</w:t>
+          </w:r>
+          <w:proofErr w:type="spellEnd"/>
+          <w:r>
+            <w:rPr>
+              <w:szCs w:val="20"/>
+            </w:rPr>
+            <w:t>)</w:t>
           </w:r>
           <w:r>
             <w:t xml:space="preserve"> </w:t>
@@ -500,8 +691,13 @@
           </w:r>
         </w:p>
         <w:p>
-          <w:r>
-            <w:t>RegExtract has four modes for extracting data; Single Plugin, Multiple Plugins, All Plugins and Filter. The mode can be set using the drop down list located on the main toolbar.</w:t>
+          <w:proofErr w:type="spellStart"/>
+          <w:r>
+            <w:t>RegExtract</w:t>
+          </w:r>
+          <w:proofErr w:type="spellEnd"/>
+          <w:r>
+            <w:t xml:space="preserve"> has four modes for extracting data; Single Plugin, Multiple Plugins, All Plugins and Filter. The mode can be set using the drop down list located on the main toolbar.</w:t>
           </w:r>
         </w:p>
         <w:p>
@@ -554,7 +750,15 @@
             <w:t xml:space="preserve"> </w:t>
           </w:r>
           <w:r>
-            <w:t>mode allows the user to run a preset list of plugins against the specified hives.</w:t>
+            <w:t xml:space="preserve">mode allows the user to run a </w:t>
+          </w:r>
+          <w:proofErr w:type="spellStart"/>
+          <w:r>
+            <w:t>preset</w:t>
+          </w:r>
+          <w:proofErr w:type="spellEnd"/>
+          <w:r>
+            <w:t xml:space="preserve"> list of plugins against the specified hives.</w:t>
           </w:r>
           <w:r>
             <w:t xml:space="preserve"> </w:t>
@@ -665,13 +869,27 @@
         </w:p>
         <w:p>
           <w:r>
-            <w:t>To view the underlying plugin perl code without leaving the application, simply select the plugin and choose the Plugin context menu item.</w:t>
+            <w:t xml:space="preserve">To view the underlying plugin </w:t>
+          </w:r>
+          <w:proofErr w:type="spellStart"/>
+          <w:r>
+            <w:t>perl</w:t>
+          </w:r>
+          <w:proofErr w:type="spellEnd"/>
+          <w:r>
+            <w:t xml:space="preserve"> code without leaving the application, simply select the plugin and choose the </w:t>
+          </w:r>
+          <w:proofErr w:type="spellStart"/>
+          <w:r>
+            <w:t>Plugin</w:t>
+          </w:r>
+          <w:proofErr w:type="spellEnd"/>
+          <w:r>
+            <w:t xml:space="preserve"> context menu item.</w:t>
           </w:r>
           <w:r>
             <w:t xml:space="preserve"> </w:t>
           </w:r>
-          <w:bookmarkStart w:id="0" w:name="_GoBack"/>
-          <w:bookmarkEnd w:id="0"/>
         </w:p>
         <w:p>
           <w:pPr>
@@ -791,7 +1009,15 @@
         </w:p>
         <w:p>
           <w:r>
-            <w:t>Filters are simply files without file extensions that are loaded from the regripper plugins directory. Various filter related actions can be utilised via the plugin lists context menu. Note that the context menu is only enabled when the Mode is set to Filter.</w:t>
+            <w:t xml:space="preserve">Filters are simply files without file extensions that are loaded from the </w:t>
+          </w:r>
+          <w:proofErr w:type="spellStart"/>
+          <w:r>
+            <w:t>regripper</w:t>
+          </w:r>
+          <w:proofErr w:type="spellEnd"/>
+          <w:r>
+            <w:t xml:space="preserve"> plugins directory. Various filter related actions can be utilised via the plugin lists context menu. Note that the context menu is only enabled when the Mode is set to Filter.</w:t>
           </w:r>
         </w:p>
         <w:p>
@@ -1016,7 +1242,15 @@
         </w:p>
         <w:p>
           <w:r>
-            <w:t>The Filter-&gt;Refresh context menu will reload the filters from the regripper plugins directory. This can be used when a filter file has been manually created and saves the user from closing and reopening the application.</w:t>
+            <w:t xml:space="preserve">The Filter-&gt;Refresh context menu will reload the filters from the </w:t>
+          </w:r>
+          <w:proofErr w:type="spellStart"/>
+          <w:r>
+            <w:t>regripper</w:t>
+          </w:r>
+          <w:proofErr w:type="spellEnd"/>
+          <w:r>
+            <w:t xml:space="preserve"> plugins directory. This can be used when a filter file has been manually created and saves the user from closing and reopening the application.</w:t>
           </w:r>
         </w:p>
         <w:p>
@@ -1048,6 +1282,58 @@
           <w:pPr>
             <w:spacing w:after="0"/>
           </w:pPr>
+        </w:p>
+        <w:p>
+          <w:pPr>
+            <w:rPr>
+              <w:b/>
+            </w:rPr>
+          </w:pPr>
+          <w:r>
+            <w:rPr>
+              <w:b/>
+            </w:rPr>
+            <w:t>v1.0.1</w:t>
+          </w:r>
+        </w:p>
+        <w:p>
+          <w:pPr>
+            <w:pStyle w:val="ListParagraph"/>
+            <w:numPr>
+              <w:ilvl w:val="0"/>
+              <w:numId w:val="4"/>
+            </w:numPr>
+          </w:pPr>
+          <w:r>
+            <w:t>Updated to clear the output textbox when running in plugin mode</w:t>
+          </w:r>
+          <w:bookmarkStart w:id="0" w:name="_GoBack"/>
+          <w:bookmarkEnd w:id="0"/>
+        </w:p>
+        <w:p>
+          <w:pPr>
+            <w:pStyle w:val="ListParagraph"/>
+            <w:numPr>
+              <w:ilvl w:val="0"/>
+              <w:numId w:val="4"/>
+            </w:numPr>
+          </w:pPr>
+          <w:r>
+            <w:t xml:space="preserve">Added missing code to Run Folder button. Thanks </w:t>
+          </w:r>
+          <w:r>
+            <w:t>randomaccess3</w:t>
+          </w:r>
+          <w:r>
+            <w:rPr>
+              <w:rStyle w:val="apple-converted-space"/>
+              <w:rFonts w:ascii="Arial" w:hAnsi="Arial" w:cs="Arial"/>
+              <w:color w:val="222222"/>
+              <w:szCs w:val="20"/>
+              <w:shd w:val="clear" w:color="auto" w:fill="FFFFFF"/>
+            </w:rPr>
+            <w:t> </w:t>
+          </w:r>
         </w:p>
         <w:p>
           <w:pPr>
@@ -1081,8 +1367,8 @@
     </w:sdt>
     <w:p/>
     <w:sectPr>
-      <w:headerReference w:type="default" r:id="rId10"/>
-      <w:footerReference w:type="default" r:id="rId11"/>
+      <w:headerReference w:type="default" r:id="rId11"/>
+      <w:footerReference w:type="default" r:id="rId12"/>
       <w:pgSz w:w="11906" w:h="16838"/>
       <w:pgMar w:top="1440" w:right="1440" w:bottom="1440" w:left="1440" w:header="708" w:footer="708" w:gutter="0"/>
       <w:pgNumType w:start="0"/>
@@ -1095,7 +1381,7 @@
 </file>
 
 <file path=word/endnotes.xml><?xml version="1.0" encoding="utf-8"?>
-<w:endnotes xmlns:wpc="http://schemas.microsoft.com/office/word/2010/wordprocessingCanvas" xmlns:mc="http://schemas.openxmlformats.org/markup-compatibility/2006" xmlns:o="urn:schemas-microsoft-com:office:office" xmlns:r="http://schemas.openxmlformats.org/officeDocument/2006/relationships" xmlns:m="http://schemas.openxmlformats.org/officeDocument/2006/math" xmlns:v="urn:schemas-microsoft-com:vml" xmlns:wp14="http://schemas.microsoft.com/office/word/2010/wordprocessingDrawing" xmlns:wp="http://schemas.openxmlformats.org/drawingml/2006/wordprocessingDrawing" xmlns:w10="urn:schemas-microsoft-com:office:word" xmlns:w="http://schemas.openxmlformats.org/wordprocessingml/2006/main" xmlns:w14="http://schemas.microsoft.com/office/word/2010/wordml" xmlns:w15="http://schemas.microsoft.com/office/word/2012/wordml" xmlns:wpg="http://schemas.microsoft.com/office/word/2010/wordprocessingGroup" xmlns:wpi="http://schemas.microsoft.com/office/word/2010/wordprocessingInk" xmlns:wne="http://schemas.microsoft.com/office/word/2006/wordml" xmlns:wps="http://schemas.microsoft.com/office/word/2010/wordprocessingShape" mc:Ignorable="w14 w15 wp14">
+<w:endnotes xmlns:wpc="http://schemas.microsoft.com/office/word/2010/wordprocessingCanvas" xmlns:mc="http://schemas.openxmlformats.org/markup-compatibility/2006" xmlns:o="urn:schemas-microsoft-com:office:office" xmlns:r="http://schemas.openxmlformats.org/officeDocument/2006/relationships" xmlns:m="http://schemas.openxmlformats.org/officeDocument/2006/math" xmlns:v="urn:schemas-microsoft-com:vml" xmlns:wp14="http://schemas.microsoft.com/office/word/2010/wordprocessingDrawing" xmlns:wp="http://schemas.openxmlformats.org/drawingml/2006/wordprocessingDrawing" xmlns:w10="urn:schemas-microsoft-com:office:word" xmlns:w="http://schemas.openxmlformats.org/wordprocessingml/2006/main" xmlns:w14="http://schemas.microsoft.com/office/word/2010/wordml" xmlns:wpg="http://schemas.microsoft.com/office/word/2010/wordprocessingGroup" xmlns:wpi="http://schemas.microsoft.com/office/word/2010/wordprocessingInk" xmlns:wne="http://schemas.microsoft.com/office/word/2006/wordml" xmlns:wps="http://schemas.microsoft.com/office/word/2010/wordprocessingShape" mc:Ignorable="w14 wp14">
   <w:endnote w:type="separator" w:id="-1">
     <w:p>
       <w:pPr>
@@ -1120,7 +1406,7 @@
 </file>
 
 <file path=word/footer1.xml><?xml version="1.0" encoding="utf-8"?>
-<w:ftr xmlns:wpc="http://schemas.microsoft.com/office/word/2010/wordprocessingCanvas" xmlns:mc="http://schemas.openxmlformats.org/markup-compatibility/2006" xmlns:o="urn:schemas-microsoft-com:office:office" xmlns:r="http://schemas.openxmlformats.org/officeDocument/2006/relationships" xmlns:m="http://schemas.openxmlformats.org/officeDocument/2006/math" xmlns:v="urn:schemas-microsoft-com:vml" xmlns:wp14="http://schemas.microsoft.com/office/word/2010/wordprocessingDrawing" xmlns:wp="http://schemas.openxmlformats.org/drawingml/2006/wordprocessingDrawing" xmlns:w10="urn:schemas-microsoft-com:office:word" xmlns:w="http://schemas.openxmlformats.org/wordprocessingml/2006/main" xmlns:w14="http://schemas.microsoft.com/office/word/2010/wordml" xmlns:w15="http://schemas.microsoft.com/office/word/2012/wordml" xmlns:wpg="http://schemas.microsoft.com/office/word/2010/wordprocessingGroup" xmlns:wpi="http://schemas.microsoft.com/office/word/2010/wordprocessingInk" xmlns:wne="http://schemas.microsoft.com/office/word/2006/wordml" xmlns:wps="http://schemas.microsoft.com/office/word/2010/wordprocessingShape" mc:Ignorable="w14 w15 wp14">
+<w:ftr xmlns:wpc="http://schemas.microsoft.com/office/word/2010/wordprocessingCanvas" xmlns:mc="http://schemas.openxmlformats.org/markup-compatibility/2006" xmlns:o="urn:schemas-microsoft-com:office:office" xmlns:r="http://schemas.openxmlformats.org/officeDocument/2006/relationships" xmlns:m="http://schemas.openxmlformats.org/officeDocument/2006/math" xmlns:v="urn:schemas-microsoft-com:vml" xmlns:wp14="http://schemas.microsoft.com/office/word/2010/wordprocessingDrawing" xmlns:wp="http://schemas.openxmlformats.org/drawingml/2006/wordprocessingDrawing" xmlns:w10="urn:schemas-microsoft-com:office:word" xmlns:w="http://schemas.openxmlformats.org/wordprocessingml/2006/main" xmlns:w14="http://schemas.microsoft.com/office/word/2010/wordml" xmlns:wpg="http://schemas.microsoft.com/office/word/2010/wordprocessingGroup" xmlns:wpi="http://schemas.microsoft.com/office/word/2010/wordprocessingInk" xmlns:wne="http://schemas.microsoft.com/office/word/2006/wordml" xmlns:wps="http://schemas.microsoft.com/office/word/2010/wordprocessingShape" mc:Ignorable="w14 wp14">
   <w:tbl>
     <w:tblPr>
       <w:tblW w:w="5000" w:type="pct"/>
@@ -1131,8 +1417,8 @@
       <w:tblLook w:val="04A0" w:firstRow="1" w:lastRow="0" w:firstColumn="1" w:lastColumn="0" w:noHBand="0" w:noVBand="1"/>
     </w:tblPr>
     <w:tblGrid>
-      <w:gridCol w:w="936"/>
-      <w:gridCol w:w="8090"/>
+      <w:gridCol w:w="958"/>
+      <w:gridCol w:w="8284"/>
     </w:tblGrid>
     <w:tr>
       <w:tc>
@@ -1191,7 +1477,7 @@
 </file>
 
 <file path=word/footnotes.xml><?xml version="1.0" encoding="utf-8"?>
-<w:footnotes xmlns:wpc="http://schemas.microsoft.com/office/word/2010/wordprocessingCanvas" xmlns:mc="http://schemas.openxmlformats.org/markup-compatibility/2006" xmlns:o="urn:schemas-microsoft-com:office:office" xmlns:r="http://schemas.openxmlformats.org/officeDocument/2006/relationships" xmlns:m="http://schemas.openxmlformats.org/officeDocument/2006/math" xmlns:v="urn:schemas-microsoft-com:vml" xmlns:wp14="http://schemas.microsoft.com/office/word/2010/wordprocessingDrawing" xmlns:wp="http://schemas.openxmlformats.org/drawingml/2006/wordprocessingDrawing" xmlns:w10="urn:schemas-microsoft-com:office:word" xmlns:w="http://schemas.openxmlformats.org/wordprocessingml/2006/main" xmlns:w14="http://schemas.microsoft.com/office/word/2010/wordml" xmlns:w15="http://schemas.microsoft.com/office/word/2012/wordml" xmlns:wpg="http://schemas.microsoft.com/office/word/2010/wordprocessingGroup" xmlns:wpi="http://schemas.microsoft.com/office/word/2010/wordprocessingInk" xmlns:wne="http://schemas.microsoft.com/office/word/2006/wordml" xmlns:wps="http://schemas.microsoft.com/office/word/2010/wordprocessingShape" mc:Ignorable="w14 w15 wp14">
+<w:footnotes xmlns:wpc="http://schemas.microsoft.com/office/word/2010/wordprocessingCanvas" xmlns:mc="http://schemas.openxmlformats.org/markup-compatibility/2006" xmlns:o="urn:schemas-microsoft-com:office:office" xmlns:r="http://schemas.openxmlformats.org/officeDocument/2006/relationships" xmlns:m="http://schemas.openxmlformats.org/officeDocument/2006/math" xmlns:v="urn:schemas-microsoft-com:vml" xmlns:wp14="http://schemas.microsoft.com/office/word/2010/wordprocessingDrawing" xmlns:wp="http://schemas.openxmlformats.org/drawingml/2006/wordprocessingDrawing" xmlns:w10="urn:schemas-microsoft-com:office:word" xmlns:w="http://schemas.openxmlformats.org/wordprocessingml/2006/main" xmlns:w14="http://schemas.microsoft.com/office/word/2010/wordml" xmlns:wpg="http://schemas.microsoft.com/office/word/2010/wordprocessingGroup" xmlns:wpi="http://schemas.microsoft.com/office/word/2010/wordprocessingInk" xmlns:wne="http://schemas.microsoft.com/office/word/2006/wordml" xmlns:wps="http://schemas.microsoft.com/office/word/2010/wordprocessingShape" mc:Ignorable="w14 wp14">
   <w:footnote w:type="separator" w:id="-1">
     <w:p>
       <w:pPr>
@@ -1216,7 +1502,7 @@
 </file>
 
 <file path=word/header1.xml><?xml version="1.0" encoding="utf-8"?>
-<w:hdr xmlns:wpc="http://schemas.microsoft.com/office/word/2010/wordprocessingCanvas" xmlns:mc="http://schemas.openxmlformats.org/markup-compatibility/2006" xmlns:o="urn:schemas-microsoft-com:office:office" xmlns:r="http://schemas.openxmlformats.org/officeDocument/2006/relationships" xmlns:m="http://schemas.openxmlformats.org/officeDocument/2006/math" xmlns:v="urn:schemas-microsoft-com:vml" xmlns:wp14="http://schemas.microsoft.com/office/word/2010/wordprocessingDrawing" xmlns:wp="http://schemas.openxmlformats.org/drawingml/2006/wordprocessingDrawing" xmlns:w10="urn:schemas-microsoft-com:office:word" xmlns:w="http://schemas.openxmlformats.org/wordprocessingml/2006/main" xmlns:w14="http://schemas.microsoft.com/office/word/2010/wordml" xmlns:w15="http://schemas.microsoft.com/office/word/2012/wordml" xmlns:wpg="http://schemas.microsoft.com/office/word/2010/wordprocessingGroup" xmlns:wpi="http://schemas.microsoft.com/office/word/2010/wordprocessingInk" xmlns:wne="http://schemas.microsoft.com/office/word/2006/wordml" xmlns:wps="http://schemas.microsoft.com/office/word/2010/wordprocessingShape" mc:Ignorable="w14 w15 wp14">
+<w:hdr xmlns:wpc="http://schemas.microsoft.com/office/word/2010/wordprocessingCanvas" xmlns:mc="http://schemas.openxmlformats.org/markup-compatibility/2006" xmlns:o="urn:schemas-microsoft-com:office:office" xmlns:r="http://schemas.openxmlformats.org/officeDocument/2006/relationships" xmlns:m="http://schemas.openxmlformats.org/officeDocument/2006/math" xmlns:v="urn:schemas-microsoft-com:vml" xmlns:wp14="http://schemas.microsoft.com/office/word/2010/wordprocessingDrawing" xmlns:wp="http://schemas.openxmlformats.org/drawingml/2006/wordprocessingDrawing" xmlns:w10="urn:schemas-microsoft-com:office:word" xmlns:w="http://schemas.openxmlformats.org/wordprocessingml/2006/main" xmlns:w14="http://schemas.microsoft.com/office/word/2010/wordml" xmlns:wpg="http://schemas.microsoft.com/office/word/2010/wordprocessingGroup" xmlns:wpi="http://schemas.microsoft.com/office/word/2010/wordprocessingInk" xmlns:wne="http://schemas.microsoft.com/office/word/2006/wordml" xmlns:wps="http://schemas.microsoft.com/office/word/2010/wordprocessingShape" mc:Ignorable="w14 wp14">
   <w:tbl>
     <w:tblPr>
       <w:tblW w:w="5000" w:type="pct"/>
@@ -1233,7 +1519,7 @@
       <w:tblLook w:val="04A0" w:firstRow="1" w:lastRow="0" w:firstColumn="1" w:lastColumn="0" w:noHBand="0" w:noVBand="1"/>
     </w:tblPr>
     <w:tblGrid>
-      <w:gridCol w:w="6913"/>
+      <w:gridCol w:w="7143"/>
       <w:gridCol w:w="2113"/>
     </w:tblGrid>
     <w:tr>
@@ -1244,9 +1530,6 @@
         <w:sdtPr>
           <w:alias w:val="Title"/>
           <w:id w:val="77761602"/>
-          <w:placeholder>
-            <w:docPart w:val="6CD9D655A1A44F8298888DA2246CD047"/>
-          </w:placeholder>
           <w:dataBinding w:prefixMappings="xmlns:ns0='http://schemas.openxmlformats.org/package/2006/metadata/core-properties' xmlns:ns1='http://purl.org/dc/elements/1.1/'" w:xpath="/ns0:coreProperties[1]/ns1:title[1]" w:storeItemID="{6C3C8BC8-F283-45AE-878A-BAB7291924A1}"/>
           <w:text/>
         </w:sdtPr>
@@ -1269,9 +1552,11 @@
                   <w:szCs w:val="36"/>
                 </w:rPr>
               </w:pPr>
+              <w:proofErr w:type="spellStart"/>
               <w:r>
                 <w:t>woanware</w:t>
               </w:r>
+              <w:proofErr w:type="spellEnd"/>
             </w:p>
           </w:tc>
         </w:sdtContent>
@@ -1300,7 +1585,7 @@
 </file>
 
 <file path=word/numbering.xml><?xml version="1.0" encoding="utf-8"?>
-<w:numbering xmlns:wpc="http://schemas.microsoft.com/office/word/2010/wordprocessingCanvas" xmlns:mc="http://schemas.openxmlformats.org/markup-compatibility/2006" xmlns:o="urn:schemas-microsoft-com:office:office" xmlns:r="http://schemas.openxmlformats.org/officeDocument/2006/relationships" xmlns:m="http://schemas.openxmlformats.org/officeDocument/2006/math" xmlns:v="urn:schemas-microsoft-com:vml" xmlns:wp14="http://schemas.microsoft.com/office/word/2010/wordprocessingDrawing" xmlns:wp="http://schemas.openxmlformats.org/drawingml/2006/wordprocessingDrawing" xmlns:w10="urn:schemas-microsoft-com:office:word" xmlns:w="http://schemas.openxmlformats.org/wordprocessingml/2006/main" xmlns:w14="http://schemas.microsoft.com/office/word/2010/wordml" xmlns:w15="http://schemas.microsoft.com/office/word/2012/wordml" xmlns:wpg="http://schemas.microsoft.com/office/word/2010/wordprocessingGroup" xmlns:wpi="http://schemas.microsoft.com/office/word/2010/wordprocessingInk" xmlns:wne="http://schemas.microsoft.com/office/word/2006/wordml" xmlns:wps="http://schemas.microsoft.com/office/word/2010/wordprocessingShape" mc:Ignorable="w14 w15 wp14">
+<w:numbering xmlns:wpc="http://schemas.microsoft.com/office/word/2010/wordprocessingCanvas" xmlns:mc="http://schemas.openxmlformats.org/markup-compatibility/2006" xmlns:o="urn:schemas-microsoft-com:office:office" xmlns:r="http://schemas.openxmlformats.org/officeDocument/2006/relationships" xmlns:m="http://schemas.openxmlformats.org/officeDocument/2006/math" xmlns:v="urn:schemas-microsoft-com:vml" xmlns:wp14="http://schemas.microsoft.com/office/word/2010/wordprocessingDrawing" xmlns:wp="http://schemas.openxmlformats.org/drawingml/2006/wordprocessingDrawing" xmlns:w10="urn:schemas-microsoft-com:office:word" xmlns:w="http://schemas.openxmlformats.org/wordprocessingml/2006/main" xmlns:w14="http://schemas.microsoft.com/office/word/2010/wordml" xmlns:wpg="http://schemas.microsoft.com/office/word/2010/wordprocessingGroup" xmlns:wpi="http://schemas.microsoft.com/office/word/2010/wordprocessingInk" xmlns:wne="http://schemas.microsoft.com/office/word/2006/wordml" xmlns:wps="http://schemas.microsoft.com/office/word/2010/wordprocessingShape" mc:Ignorable="w14 wp14">
   <w:abstractNum w:abstractNumId="0">
     <w:nsid w:val="15FE66FA"/>
     <w:multiLevelType w:val="hybridMultilevel"/>
@@ -1842,7 +2127,7 @@
   <w:abstractNum w:abstractNumId="5">
     <w:nsid w:val="63A4632E"/>
     <w:multiLevelType w:val="hybridMultilevel"/>
-    <w:tmpl w:val="3FA4F9F4"/>
+    <w:tmpl w:val="326489A6"/>
     <w:lvl w:ilvl="0" w:tplc="08090005">
       <w:start w:val="1"/>
       <w:numFmt w:val="bullet"/>
@@ -2206,7 +2491,7 @@
 </file>
 
 <file path=word/styles.xml><?xml version="1.0" encoding="utf-8"?>
-<w:styles xmlns:mc="http://schemas.openxmlformats.org/markup-compatibility/2006" xmlns:r="http://schemas.openxmlformats.org/officeDocument/2006/relationships" xmlns:w="http://schemas.openxmlformats.org/wordprocessingml/2006/main" xmlns:w14="http://schemas.microsoft.com/office/word/2010/wordml" xmlns:w15="http://schemas.microsoft.com/office/word/2012/wordml" mc:Ignorable="w14 w15">
+<w:styles xmlns:mc="http://schemas.openxmlformats.org/markup-compatibility/2006" xmlns:r="http://schemas.openxmlformats.org/officeDocument/2006/relationships" xmlns:w="http://schemas.openxmlformats.org/wordprocessingml/2006/main" xmlns:w14="http://schemas.microsoft.com/office/word/2010/wordml" mc:Ignorable="w14">
   <w:docDefaults>
     <w:rPrDefault>
       <w:rPr>
@@ -2222,378 +2507,144 @@
       </w:pPr>
     </w:pPrDefault>
   </w:docDefaults>
-  <w:latentStyles w:defLockedState="0" w:defUIPriority="99" w:defSemiHidden="0" w:defUnhideWhenUsed="0" w:defQFormat="0" w:count="371">
-    <w:lsdException w:name="Normal" w:uiPriority="0" w:qFormat="1"/>
-    <w:lsdException w:name="heading 1" w:uiPriority="9" w:qFormat="1"/>
-    <w:lsdException w:name="heading 2" w:semiHidden="1" w:uiPriority="9" w:unhideWhenUsed="1" w:qFormat="1"/>
-    <w:lsdException w:name="heading 3" w:semiHidden="1" w:uiPriority="9" w:unhideWhenUsed="1" w:qFormat="1"/>
-    <w:lsdException w:name="heading 4" w:semiHidden="1" w:uiPriority="9" w:unhideWhenUsed="1" w:qFormat="1"/>
-    <w:lsdException w:name="heading 5" w:semiHidden="1" w:uiPriority="9" w:unhideWhenUsed="1" w:qFormat="1"/>
-    <w:lsdException w:name="heading 6" w:semiHidden="1" w:uiPriority="9" w:unhideWhenUsed="1" w:qFormat="1"/>
-    <w:lsdException w:name="heading 7" w:semiHidden="1" w:uiPriority="9" w:unhideWhenUsed="1" w:qFormat="1"/>
-    <w:lsdException w:name="heading 8" w:semiHidden="1" w:uiPriority="9" w:unhideWhenUsed="1" w:qFormat="1"/>
-    <w:lsdException w:name="heading 9" w:semiHidden="1" w:uiPriority="9" w:unhideWhenUsed="1" w:qFormat="1"/>
-    <w:lsdException w:name="index 1" w:semiHidden="1" w:unhideWhenUsed="1"/>
-    <w:lsdException w:name="index 2" w:semiHidden="1" w:unhideWhenUsed="1"/>
-    <w:lsdException w:name="index 3" w:semiHidden="1" w:unhideWhenUsed="1"/>
-    <w:lsdException w:name="index 4" w:semiHidden="1" w:unhideWhenUsed="1"/>
-    <w:lsdException w:name="index 5" w:semiHidden="1" w:unhideWhenUsed="1"/>
-    <w:lsdException w:name="index 6" w:semiHidden="1" w:unhideWhenUsed="1"/>
-    <w:lsdException w:name="index 7" w:semiHidden="1" w:unhideWhenUsed="1"/>
-    <w:lsdException w:name="index 8" w:semiHidden="1" w:unhideWhenUsed="1"/>
-    <w:lsdException w:name="index 9" w:semiHidden="1" w:unhideWhenUsed="1"/>
-    <w:lsdException w:name="toc 1" w:semiHidden="1" w:uiPriority="39" w:unhideWhenUsed="1"/>
-    <w:lsdException w:name="toc 2" w:semiHidden="1" w:uiPriority="39" w:unhideWhenUsed="1"/>
-    <w:lsdException w:name="toc 3" w:semiHidden="1" w:uiPriority="39" w:unhideWhenUsed="1"/>
-    <w:lsdException w:name="toc 4" w:semiHidden="1" w:uiPriority="39" w:unhideWhenUsed="1"/>
-    <w:lsdException w:name="toc 5" w:semiHidden="1" w:uiPriority="39" w:unhideWhenUsed="1"/>
-    <w:lsdException w:name="toc 6" w:semiHidden="1" w:uiPriority="39" w:unhideWhenUsed="1"/>
-    <w:lsdException w:name="toc 7" w:semiHidden="1" w:uiPriority="39" w:unhideWhenUsed="1"/>
-    <w:lsdException w:name="toc 8" w:semiHidden="1" w:uiPriority="39" w:unhideWhenUsed="1"/>
-    <w:lsdException w:name="toc 9" w:semiHidden="1" w:uiPriority="39" w:unhideWhenUsed="1"/>
-    <w:lsdException w:name="Normal Indent" w:semiHidden="1" w:unhideWhenUsed="1"/>
-    <w:lsdException w:name="footnote text" w:semiHidden="1" w:unhideWhenUsed="1"/>
-    <w:lsdException w:name="annotation text" w:semiHidden="1" w:unhideWhenUsed="1"/>
-    <w:lsdException w:name="header" w:semiHidden="1" w:unhideWhenUsed="1"/>
-    <w:lsdException w:name="footer" w:semiHidden="1" w:unhideWhenUsed="1"/>
-    <w:lsdException w:name="index heading" w:semiHidden="1" w:unhideWhenUsed="1"/>
-    <w:lsdException w:name="caption" w:semiHidden="1" w:uiPriority="35" w:unhideWhenUsed="1" w:qFormat="1"/>
-    <w:lsdException w:name="table of figures" w:semiHidden="1" w:unhideWhenUsed="1"/>
-    <w:lsdException w:name="envelope address" w:semiHidden="1" w:unhideWhenUsed="1"/>
-    <w:lsdException w:name="envelope return" w:semiHidden="1" w:unhideWhenUsed="1"/>
-    <w:lsdException w:name="footnote reference" w:semiHidden="1" w:unhideWhenUsed="1"/>
-    <w:lsdException w:name="annotation reference" w:semiHidden="1" w:unhideWhenUsed="1"/>
-    <w:lsdException w:name="line number" w:semiHidden="1" w:unhideWhenUsed="1"/>
-    <w:lsdException w:name="page number" w:semiHidden="1" w:unhideWhenUsed="1"/>
-    <w:lsdException w:name="endnote reference" w:semiHidden="1" w:unhideWhenUsed="1"/>
-    <w:lsdException w:name="endnote text" w:semiHidden="1" w:unhideWhenUsed="1"/>
-    <w:lsdException w:name="table of authorities" w:semiHidden="1" w:unhideWhenUsed="1"/>
-    <w:lsdException w:name="macro" w:semiHidden="1" w:unhideWhenUsed="1"/>
-    <w:lsdException w:name="toa heading" w:semiHidden="1" w:unhideWhenUsed="1"/>
-    <w:lsdException w:name="List" w:semiHidden="1" w:unhideWhenUsed="1"/>
-    <w:lsdException w:name="List Bullet" w:semiHidden="1" w:unhideWhenUsed="1"/>
-    <w:lsdException w:name="List Number" w:semiHidden="1" w:unhideWhenUsed="1"/>
-    <w:lsdException w:name="List 2" w:semiHidden="1" w:unhideWhenUsed="1"/>
-    <w:lsdException w:name="List 3" w:semiHidden="1" w:unhideWhenUsed="1"/>
-    <w:lsdException w:name="List 4" w:semiHidden="1" w:unhideWhenUsed="1"/>
-    <w:lsdException w:name="List 5" w:semiHidden="1" w:unhideWhenUsed="1"/>
-    <w:lsdException w:name="List Bullet 2" w:semiHidden="1" w:unhideWhenUsed="1"/>
-    <w:lsdException w:name="List Bullet 3" w:semiHidden="1" w:unhideWhenUsed="1"/>
-    <w:lsdException w:name="List Bullet 4" w:semiHidden="1" w:unhideWhenUsed="1"/>
-    <w:lsdException w:name="List Bullet 5" w:semiHidden="1" w:unhideWhenUsed="1"/>
-    <w:lsdException w:name="List Number 2" w:semiHidden="1" w:unhideWhenUsed="1"/>
-    <w:lsdException w:name="List Number 3" w:semiHidden="1" w:unhideWhenUsed="1"/>
-    <w:lsdException w:name="List Number 4" w:semiHidden="1" w:unhideWhenUsed="1"/>
-    <w:lsdException w:name="List Number 5" w:semiHidden="1" w:unhideWhenUsed="1"/>
-    <w:lsdException w:name="Title" w:uiPriority="10" w:qFormat="1"/>
-    <w:lsdException w:name="Closing" w:semiHidden="1" w:unhideWhenUsed="1"/>
-    <w:lsdException w:name="Signature" w:semiHidden="1" w:unhideWhenUsed="1"/>
-    <w:lsdException w:name="Default Paragraph Font" w:semiHidden="1" w:uiPriority="1" w:unhideWhenUsed="1"/>
-    <w:lsdException w:name="Body Text" w:semiHidden="1" w:unhideWhenUsed="1"/>
-    <w:lsdException w:name="Body Text Indent" w:semiHidden="1" w:unhideWhenUsed="1"/>
-    <w:lsdException w:name="List Continue" w:semiHidden="1" w:unhideWhenUsed="1"/>
-    <w:lsdException w:name="List Continue 2" w:semiHidden="1" w:unhideWhenUsed="1"/>
-    <w:lsdException w:name="List Continue 3" w:semiHidden="1" w:unhideWhenUsed="1"/>
-    <w:lsdException w:name="List Continue 4" w:semiHidden="1" w:unhideWhenUsed="1"/>
-    <w:lsdException w:name="List Continue 5" w:semiHidden="1" w:unhideWhenUsed="1"/>
-    <w:lsdException w:name="Message Header" w:semiHidden="1" w:unhideWhenUsed="1"/>
-    <w:lsdException w:name="Subtitle" w:uiPriority="11" w:qFormat="1"/>
-    <w:lsdException w:name="Salutation" w:semiHidden="1" w:unhideWhenUsed="1"/>
-    <w:lsdException w:name="Date" w:semiHidden="1" w:unhideWhenUsed="1"/>
-    <w:lsdException w:name="Body Text First Indent" w:semiHidden="1" w:unhideWhenUsed="1"/>
-    <w:lsdException w:name="Body Text First Indent 2" w:semiHidden="1" w:unhideWhenUsed="1"/>
-    <w:lsdException w:name="Note Heading" w:semiHidden="1" w:unhideWhenUsed="1"/>
-    <w:lsdException w:name="Body Text 2" w:semiHidden="1" w:unhideWhenUsed="1"/>
-    <w:lsdException w:name="Body Text 3" w:semiHidden="1" w:unhideWhenUsed="1"/>
-    <w:lsdException w:name="Body Text Indent 2" w:semiHidden="1" w:unhideWhenUsed="1"/>
-    <w:lsdException w:name="Body Text Indent 3" w:semiHidden="1" w:unhideWhenUsed="1"/>
-    <w:lsdException w:name="Block Text" w:semiHidden="1" w:unhideWhenUsed="1"/>
-    <w:lsdException w:name="Hyperlink" w:semiHidden="1" w:unhideWhenUsed="1"/>
-    <w:lsdException w:name="FollowedHyperlink" w:semiHidden="1" w:unhideWhenUsed="1"/>
-    <w:lsdException w:name="Strong" w:uiPriority="22" w:qFormat="1"/>
-    <w:lsdException w:name="Emphasis" w:uiPriority="20" w:qFormat="1"/>
-    <w:lsdException w:name="Document Map" w:semiHidden="1" w:unhideWhenUsed="1"/>
-    <w:lsdException w:name="Plain Text" w:semiHidden="1" w:unhideWhenUsed="1"/>
-    <w:lsdException w:name="E-mail Signature" w:semiHidden="1" w:unhideWhenUsed="1"/>
-    <w:lsdException w:name="HTML Top of Form" w:semiHidden="1" w:unhideWhenUsed="1"/>
-    <w:lsdException w:name="HTML Bottom of Form" w:semiHidden="1" w:unhideWhenUsed="1"/>
-    <w:lsdException w:name="Normal (Web)" w:semiHidden="1" w:unhideWhenUsed="1"/>
-    <w:lsdException w:name="HTML Acronym" w:semiHidden="1" w:unhideWhenUsed="1"/>
-    <w:lsdException w:name="HTML Address" w:semiHidden="1" w:unhideWhenUsed="1"/>
-    <w:lsdException w:name="HTML Cite" w:semiHidden="1" w:unhideWhenUsed="1"/>
-    <w:lsdException w:name="HTML Code" w:semiHidden="1" w:unhideWhenUsed="1"/>
-    <w:lsdException w:name="HTML Definition" w:semiHidden="1" w:unhideWhenUsed="1"/>
-    <w:lsdException w:name="HTML Keyboard" w:semiHidden="1" w:unhideWhenUsed="1"/>
-    <w:lsdException w:name="HTML Preformatted" w:semiHidden="1" w:unhideWhenUsed="1"/>
-    <w:lsdException w:name="HTML Sample" w:semiHidden="1" w:unhideWhenUsed="1"/>
-    <w:lsdException w:name="HTML Typewriter" w:semiHidden="1" w:unhideWhenUsed="1"/>
-    <w:lsdException w:name="HTML Variable" w:semiHidden="1" w:unhideWhenUsed="1"/>
-    <w:lsdException w:name="Normal Table" w:semiHidden="1" w:unhideWhenUsed="1"/>
-    <w:lsdException w:name="annotation subject" w:semiHidden="1" w:unhideWhenUsed="1"/>
-    <w:lsdException w:name="No List" w:semiHidden="1" w:unhideWhenUsed="1"/>
-    <w:lsdException w:name="Outline List 1" w:semiHidden="1" w:unhideWhenUsed="1"/>
-    <w:lsdException w:name="Outline List 2" w:semiHidden="1" w:unhideWhenUsed="1"/>
-    <w:lsdException w:name="Outline List 3" w:semiHidden="1" w:unhideWhenUsed="1"/>
-    <w:lsdException w:name="Table Simple 1" w:semiHidden="1" w:unhideWhenUsed="1"/>
-    <w:lsdException w:name="Table Simple 2" w:semiHidden="1" w:unhideWhenUsed="1"/>
-    <w:lsdException w:name="Table Simple 3" w:semiHidden="1" w:unhideWhenUsed="1"/>
-    <w:lsdException w:name="Table Classic 1" w:semiHidden="1" w:unhideWhenUsed="1"/>
-    <w:lsdException w:name="Table Classic 2" w:semiHidden="1" w:unhideWhenUsed="1"/>
-    <w:lsdException w:name="Table Classic 3" w:semiHidden="1" w:unhideWhenUsed="1"/>
-    <w:lsdException w:name="Table Classic 4" w:semiHidden="1" w:unhideWhenUsed="1"/>
-    <w:lsdException w:name="Table Colorful 1" w:semiHidden="1" w:unhideWhenUsed="1"/>
-    <w:lsdException w:name="Table Colorful 2" w:semiHidden="1" w:unhideWhenUsed="1"/>
-    <w:lsdException w:name="Table Colorful 3" w:semiHidden="1" w:unhideWhenUsed="1"/>
-    <w:lsdException w:name="Table Columns 1" w:semiHidden="1" w:unhideWhenUsed="1"/>
-    <w:lsdException w:name="Table Columns 2" w:semiHidden="1" w:unhideWhenUsed="1"/>
-    <w:lsdException w:name="Table Columns 3" w:semiHidden="1" w:unhideWhenUsed="1"/>
-    <w:lsdException w:name="Table Columns 4" w:semiHidden="1" w:unhideWhenUsed="1"/>
-    <w:lsdException w:name="Table Columns 5" w:semiHidden="1" w:unhideWhenUsed="1"/>
-    <w:lsdException w:name="Table Grid 1" w:semiHidden="1" w:unhideWhenUsed="1"/>
-    <w:lsdException w:name="Table Grid 2" w:semiHidden="1" w:unhideWhenUsed="1"/>
-    <w:lsdException w:name="Table Grid 3" w:semiHidden="1" w:unhideWhenUsed="1"/>
-    <w:lsdException w:name="Table Grid 4" w:semiHidden="1" w:unhideWhenUsed="1"/>
-    <w:lsdException w:name="Table Grid 5" w:semiHidden="1" w:unhideWhenUsed="1"/>
-    <w:lsdException w:name="Table Grid 6" w:semiHidden="1" w:unhideWhenUsed="1"/>
-    <w:lsdException w:name="Table Grid 7" w:semiHidden="1" w:unhideWhenUsed="1"/>
-    <w:lsdException w:name="Table Grid 8" w:semiHidden="1" w:unhideWhenUsed="1"/>
-    <w:lsdException w:name="Table List 1" w:semiHidden="1" w:unhideWhenUsed="1"/>
-    <w:lsdException w:name="Table List 2" w:semiHidden="1" w:unhideWhenUsed="1"/>
-    <w:lsdException w:name="Table List 3" w:semiHidden="1" w:unhideWhenUsed="1"/>
-    <w:lsdException w:name="Table List 4" w:semiHidden="1" w:unhideWhenUsed="1"/>
-    <w:lsdException w:name="Table List 5" w:semiHidden="1" w:unhideWhenUsed="1"/>
-    <w:lsdException w:name="Table List 6" w:semiHidden="1" w:unhideWhenUsed="1"/>
-    <w:lsdException w:name="Table List 7" w:semiHidden="1" w:unhideWhenUsed="1"/>
-    <w:lsdException w:name="Table List 8" w:semiHidden="1" w:unhideWhenUsed="1"/>
-    <w:lsdException w:name="Table 3D effects 1" w:semiHidden="1" w:unhideWhenUsed="1"/>
-    <w:lsdException w:name="Table 3D effects 2" w:semiHidden="1" w:unhideWhenUsed="1"/>
-    <w:lsdException w:name="Table 3D effects 3" w:semiHidden="1" w:unhideWhenUsed="1"/>
-    <w:lsdException w:name="Table Contemporary" w:semiHidden="1" w:unhideWhenUsed="1"/>
-    <w:lsdException w:name="Table Elegant" w:semiHidden="1" w:unhideWhenUsed="1"/>
-    <w:lsdException w:name="Table Professional" w:semiHidden="1" w:unhideWhenUsed="1"/>
-    <w:lsdException w:name="Table Subtle 1" w:semiHidden="1" w:unhideWhenUsed="1"/>
-    <w:lsdException w:name="Table Subtle 2" w:semiHidden="1" w:unhideWhenUsed="1"/>
-    <w:lsdException w:name="Table Web 1" w:semiHidden="1" w:unhideWhenUsed="1"/>
-    <w:lsdException w:name="Table Web 2" w:semiHidden="1" w:unhideWhenUsed="1"/>
-    <w:lsdException w:name="Table Web 3" w:semiHidden="1" w:unhideWhenUsed="1"/>
-    <w:lsdException w:name="Balloon Text" w:semiHidden="1" w:unhideWhenUsed="1"/>
-    <w:lsdException w:name="Table Grid" w:uiPriority="59"/>
-    <w:lsdException w:name="Table Theme" w:semiHidden="1" w:unhideWhenUsed="1"/>
-    <w:lsdException w:name="Placeholder Text" w:semiHidden="1"/>
-    <w:lsdException w:name="No Spacing" w:uiPriority="1" w:qFormat="1"/>
-    <w:lsdException w:name="Light Shading" w:uiPriority="60"/>
-    <w:lsdException w:name="Light List" w:uiPriority="61"/>
-    <w:lsdException w:name="Light Grid" w:uiPriority="62"/>
-    <w:lsdException w:name="Medium Shading 1" w:uiPriority="63"/>
-    <w:lsdException w:name="Medium Shading 2" w:uiPriority="64"/>
-    <w:lsdException w:name="Medium List 1" w:uiPriority="65"/>
-    <w:lsdException w:name="Medium List 2" w:uiPriority="66"/>
-    <w:lsdException w:name="Medium Grid 1" w:uiPriority="67"/>
-    <w:lsdException w:name="Medium Grid 2" w:uiPriority="68"/>
-    <w:lsdException w:name="Medium Grid 3" w:uiPriority="69"/>
-    <w:lsdException w:name="Dark List" w:uiPriority="70"/>
-    <w:lsdException w:name="Colorful Shading" w:uiPriority="71"/>
-    <w:lsdException w:name="Colorful List" w:uiPriority="72"/>
-    <w:lsdException w:name="Colorful Grid" w:uiPriority="73"/>
-    <w:lsdException w:name="Light Shading Accent 1" w:uiPriority="60"/>
-    <w:lsdException w:name="Light List Accent 1" w:uiPriority="61"/>
-    <w:lsdException w:name="Light Grid Accent 1" w:uiPriority="62"/>
-    <w:lsdException w:name="Medium Shading 1 Accent 1" w:uiPriority="63"/>
-    <w:lsdException w:name="Medium Shading 2 Accent 1" w:uiPriority="64"/>
-    <w:lsdException w:name="Medium List 1 Accent 1" w:uiPriority="65"/>
-    <w:lsdException w:name="Revision" w:semiHidden="1"/>
-    <w:lsdException w:name="List Paragraph" w:uiPriority="34" w:qFormat="1"/>
-    <w:lsdException w:name="Quote" w:uiPriority="29" w:qFormat="1"/>
-    <w:lsdException w:name="Intense Quote" w:uiPriority="30" w:qFormat="1"/>
-    <w:lsdException w:name="Medium List 2 Accent 1" w:uiPriority="66"/>
-    <w:lsdException w:name="Medium Grid 1 Accent 1" w:uiPriority="67"/>
-    <w:lsdException w:name="Medium Grid 2 Accent 1" w:uiPriority="68"/>
-    <w:lsdException w:name="Medium Grid 3 Accent 1" w:uiPriority="69"/>
-    <w:lsdException w:name="Dark List Accent 1" w:uiPriority="70"/>
-    <w:lsdException w:name="Colorful Shading Accent 1" w:uiPriority="71"/>
-    <w:lsdException w:name="Colorful List Accent 1" w:uiPriority="72"/>
-    <w:lsdException w:name="Colorful Grid Accent 1" w:uiPriority="73"/>
-    <w:lsdException w:name="Light Shading Accent 2" w:uiPriority="60"/>
-    <w:lsdException w:name="Light List Accent 2" w:uiPriority="61"/>
-    <w:lsdException w:name="Light Grid Accent 2" w:uiPriority="62"/>
-    <w:lsdException w:name="Medium Shading 1 Accent 2" w:uiPriority="63"/>
-    <w:lsdException w:name="Medium Shading 2 Accent 2" w:uiPriority="64"/>
-    <w:lsdException w:name="Medium List 1 Accent 2" w:uiPriority="65"/>
-    <w:lsdException w:name="Medium List 2 Accent 2" w:uiPriority="66"/>
-    <w:lsdException w:name="Medium Grid 1 Accent 2" w:uiPriority="67"/>
-    <w:lsdException w:name="Medium Grid 2 Accent 2" w:uiPriority="68"/>
-    <w:lsdException w:name="Medium Grid 3 Accent 2" w:uiPriority="69"/>
-    <w:lsdException w:name="Dark List Accent 2" w:uiPriority="70"/>
-    <w:lsdException w:name="Colorful Shading Accent 2" w:uiPriority="71"/>
-    <w:lsdException w:name="Colorful List Accent 2" w:uiPriority="72"/>
-    <w:lsdException w:name="Colorful Grid Accent 2" w:uiPriority="73"/>
-    <w:lsdException w:name="Light Shading Accent 3" w:uiPriority="60"/>
-    <w:lsdException w:name="Light List Accent 3" w:uiPriority="61"/>
-    <w:lsdException w:name="Light Grid Accent 3" w:uiPriority="62"/>
-    <w:lsdException w:name="Medium Shading 1 Accent 3" w:uiPriority="63"/>
-    <w:lsdException w:name="Medium Shading 2 Accent 3" w:uiPriority="64"/>
-    <w:lsdException w:name="Medium List 1 Accent 3" w:uiPriority="65"/>
-    <w:lsdException w:name="Medium List 2 Accent 3" w:uiPriority="66"/>
-    <w:lsdException w:name="Medium Grid 1 Accent 3" w:uiPriority="67"/>
-    <w:lsdException w:name="Medium Grid 2 Accent 3" w:uiPriority="68"/>
-    <w:lsdException w:name="Medium Grid 3 Accent 3" w:uiPriority="69"/>
-    <w:lsdException w:name="Dark List Accent 3" w:uiPriority="70"/>
-    <w:lsdException w:name="Colorful Shading Accent 3" w:uiPriority="71"/>
-    <w:lsdException w:name="Colorful List Accent 3" w:uiPriority="72"/>
-    <w:lsdException w:name="Colorful Grid Accent 3" w:uiPriority="73"/>
-    <w:lsdException w:name="Light Shading Accent 4" w:uiPriority="60"/>
-    <w:lsdException w:name="Light List Accent 4" w:uiPriority="61"/>
-    <w:lsdException w:name="Light Grid Accent 4" w:uiPriority="62"/>
-    <w:lsdException w:name="Medium Shading 1 Accent 4" w:uiPriority="63"/>
-    <w:lsdException w:name="Medium Shading 2 Accent 4" w:uiPriority="64"/>
-    <w:lsdException w:name="Medium List 1 Accent 4" w:uiPriority="65"/>
-    <w:lsdException w:name="Medium List 2 Accent 4" w:uiPriority="66"/>
-    <w:lsdException w:name="Medium Grid 1 Accent 4" w:uiPriority="67"/>
-    <w:lsdException w:name="Medium Grid 2 Accent 4" w:uiPriority="68"/>
-    <w:lsdException w:name="Medium Grid 3 Accent 4" w:uiPriority="69"/>
-    <w:lsdException w:name="Dark List Accent 4" w:uiPriority="70"/>
-    <w:lsdException w:name="Colorful Shading Accent 4" w:uiPriority="71"/>
-    <w:lsdException w:name="Colorful List Accent 4" w:uiPriority="72"/>
-    <w:lsdException w:name="Colorful Grid Accent 4" w:uiPriority="73"/>
-    <w:lsdException w:name="Light Shading Accent 5" w:uiPriority="60"/>
-    <w:lsdException w:name="Light List Accent 5" w:uiPriority="61"/>
-    <w:lsdException w:name="Light Grid Accent 5" w:uiPriority="62"/>
-    <w:lsdException w:name="Medium Shading 1 Accent 5" w:uiPriority="63"/>
-    <w:lsdException w:name="Medium Shading 2 Accent 5" w:uiPriority="64"/>
-    <w:lsdException w:name="Medium List 1 Accent 5" w:uiPriority="65"/>
-    <w:lsdException w:name="Medium List 2 Accent 5" w:uiPriority="66"/>
-    <w:lsdException w:name="Medium Grid 1 Accent 5" w:uiPriority="67"/>
-    <w:lsdException w:name="Medium Grid 2 Accent 5" w:uiPriority="68"/>
-    <w:lsdException w:name="Medium Grid 3 Accent 5" w:uiPriority="69"/>
-    <w:lsdException w:name="Dark List Accent 5" w:uiPriority="70"/>
-    <w:lsdException w:name="Colorful Shading Accent 5" w:uiPriority="71"/>
-    <w:lsdException w:name="Colorful List Accent 5" w:uiPriority="72"/>
-    <w:lsdException w:name="Colorful Grid Accent 5" w:uiPriority="73"/>
-    <w:lsdException w:name="Light Shading Accent 6" w:uiPriority="60"/>
-    <w:lsdException w:name="Light List Accent 6" w:uiPriority="61"/>
-    <w:lsdException w:name="Light Grid Accent 6" w:uiPriority="62"/>
-    <w:lsdException w:name="Medium Shading 1 Accent 6" w:uiPriority="63"/>
-    <w:lsdException w:name="Medium Shading 2 Accent 6" w:uiPriority="64"/>
-    <w:lsdException w:name="Medium List 1 Accent 6" w:uiPriority="65"/>
-    <w:lsdException w:name="Medium List 2 Accent 6" w:uiPriority="66"/>
-    <w:lsdException w:name="Medium Grid 1 Accent 6" w:uiPriority="67"/>
-    <w:lsdException w:name="Medium Grid 2 Accent 6" w:uiPriority="68"/>
-    <w:lsdException w:name="Medium Grid 3 Accent 6" w:uiPriority="69"/>
-    <w:lsdException w:name="Dark List Accent 6" w:uiPriority="70"/>
-    <w:lsdException w:name="Colorful Shading Accent 6" w:uiPriority="71"/>
-    <w:lsdException w:name="Colorful List Accent 6" w:uiPriority="72"/>
-    <w:lsdException w:name="Colorful Grid Accent 6" w:uiPriority="73"/>
-    <w:lsdException w:name="Subtle Emphasis" w:uiPriority="19" w:qFormat="1"/>
-    <w:lsdException w:name="Intense Emphasis" w:uiPriority="21" w:qFormat="1"/>
-    <w:lsdException w:name="Subtle Reference" w:uiPriority="31" w:qFormat="1"/>
-    <w:lsdException w:name="Intense Reference" w:uiPriority="32" w:qFormat="1"/>
-    <w:lsdException w:name="Book Title" w:uiPriority="33" w:qFormat="1"/>
-    <w:lsdException w:name="Bibliography" w:semiHidden="1" w:uiPriority="37" w:unhideWhenUsed="1"/>
-    <w:lsdException w:name="TOC Heading" w:semiHidden="1" w:uiPriority="39" w:unhideWhenUsed="1" w:qFormat="1"/>
-    <w:lsdException w:name="Plain Table 1" w:uiPriority="41"/>
-    <w:lsdException w:name="Plain Table 2" w:uiPriority="42"/>
-    <w:lsdException w:name="Plain Table 3" w:uiPriority="43"/>
-    <w:lsdException w:name="Plain Table 4" w:uiPriority="44"/>
-    <w:lsdException w:name="Plain Table 5" w:uiPriority="45"/>
-    <w:lsdException w:name="Grid Table Light" w:uiPriority="40"/>
-    <w:lsdException w:name="Grid Table 1 Light" w:uiPriority="46"/>
-    <w:lsdException w:name="Grid Table 2" w:uiPriority="47"/>
-    <w:lsdException w:name="Grid Table 3" w:uiPriority="48"/>
-    <w:lsdException w:name="Grid Table 4" w:uiPriority="49"/>
-    <w:lsdException w:name="Grid Table 5 Dark" w:uiPriority="50"/>
-    <w:lsdException w:name="Grid Table 6 Colorful" w:uiPriority="51"/>
-    <w:lsdException w:name="Grid Table 7 Colorful" w:uiPriority="52"/>
-    <w:lsdException w:name="Grid Table 1 Light Accent 1" w:uiPriority="46"/>
-    <w:lsdException w:name="Grid Table 2 Accent 1" w:uiPriority="47"/>
-    <w:lsdException w:name="Grid Table 3 Accent 1" w:uiPriority="48"/>
-    <w:lsdException w:name="Grid Table 4 Accent 1" w:uiPriority="49"/>
-    <w:lsdException w:name="Grid Table 5 Dark Accent 1" w:uiPriority="50"/>
-    <w:lsdException w:name="Grid Table 6 Colorful Accent 1" w:uiPriority="51"/>
-    <w:lsdException w:name="Grid Table 7 Colorful Accent 1" w:uiPriority="52"/>
-    <w:lsdException w:name="Grid Table 1 Light Accent 2" w:uiPriority="46"/>
-    <w:lsdException w:name="Grid Table 2 Accent 2" w:uiPriority="47"/>
-    <w:lsdException w:name="Grid Table 3 Accent 2" w:uiPriority="48"/>
-    <w:lsdException w:name="Grid Table 4 Accent 2" w:uiPriority="49"/>
-    <w:lsdException w:name="Grid Table 5 Dark Accent 2" w:uiPriority="50"/>
-    <w:lsdException w:name="Grid Table 6 Colorful Accent 2" w:uiPriority="51"/>
-    <w:lsdException w:name="Grid Table 7 Colorful Accent 2" w:uiPriority="52"/>
-    <w:lsdException w:name="Grid Table 1 Light Accent 3" w:uiPriority="46"/>
-    <w:lsdException w:name="Grid Table 2 Accent 3" w:uiPriority="47"/>
-    <w:lsdException w:name="Grid Table 3 Accent 3" w:uiPriority="48"/>
-    <w:lsdException w:name="Grid Table 4 Accent 3" w:uiPriority="49"/>
-    <w:lsdException w:name="Grid Table 5 Dark Accent 3" w:uiPriority="50"/>
-    <w:lsdException w:name="Grid Table 6 Colorful Accent 3" w:uiPriority="51"/>
-    <w:lsdException w:name="Grid Table 7 Colorful Accent 3" w:uiPriority="52"/>
-    <w:lsdException w:name="Grid Table 1 Light Accent 4" w:uiPriority="46"/>
-    <w:lsdException w:name="Grid Table 2 Accent 4" w:uiPriority="47"/>
-    <w:lsdException w:name="Grid Table 3 Accent 4" w:uiPriority="48"/>
-    <w:lsdException w:name="Grid Table 4 Accent 4" w:uiPriority="49"/>
-    <w:lsdException w:name="Grid Table 5 Dark Accent 4" w:uiPriority="50"/>
-    <w:lsdException w:name="Grid Table 6 Colorful Accent 4" w:uiPriority="51"/>
-    <w:lsdException w:name="Grid Table 7 Colorful Accent 4" w:uiPriority="52"/>
-    <w:lsdException w:name="Grid Table 1 Light Accent 5" w:uiPriority="46"/>
-    <w:lsdException w:name="Grid Table 2 Accent 5" w:uiPriority="47"/>
-    <w:lsdException w:name="Grid Table 3 Accent 5" w:uiPriority="48"/>
-    <w:lsdException w:name="Grid Table 4 Accent 5" w:uiPriority="49"/>
-    <w:lsdException w:name="Grid Table 5 Dark Accent 5" w:uiPriority="50"/>
-    <w:lsdException w:name="Grid Table 6 Colorful Accent 5" w:uiPriority="51"/>
-    <w:lsdException w:name="Grid Table 7 Colorful Accent 5" w:uiPriority="52"/>
-    <w:lsdException w:name="Grid Table 1 Light Accent 6" w:uiPriority="46"/>
-    <w:lsdException w:name="Grid Table 2 Accent 6" w:uiPriority="47"/>
-    <w:lsdException w:name="Grid Table 3 Accent 6" w:uiPriority="48"/>
-    <w:lsdException w:name="Grid Table 4 Accent 6" w:uiPriority="49"/>
-    <w:lsdException w:name="Grid Table 5 Dark Accent 6" w:uiPriority="50"/>
-    <w:lsdException w:name="Grid Table 6 Colorful Accent 6" w:uiPriority="51"/>
-    <w:lsdException w:name="Grid Table 7 Colorful Accent 6" w:uiPriority="52"/>
-    <w:lsdException w:name="List Table 1 Light" w:uiPriority="46"/>
-    <w:lsdException w:name="List Table 2" w:uiPriority="47"/>
-    <w:lsdException w:name="List Table 3" w:uiPriority="48"/>
-    <w:lsdException w:name="List Table 4" w:uiPriority="49"/>
-    <w:lsdException w:name="List Table 5 Dark" w:uiPriority="50"/>
-    <w:lsdException w:name="List Table 6 Colorful" w:uiPriority="51"/>
-    <w:lsdException w:name="List Table 7 Colorful" w:uiPriority="52"/>
-    <w:lsdException w:name="List Table 1 Light Accent 1" w:uiPriority="46"/>
-    <w:lsdException w:name="List Table 2 Accent 1" w:uiPriority="47"/>
-    <w:lsdException w:name="List Table 3 Accent 1" w:uiPriority="48"/>
-    <w:lsdException w:name="List Table 4 Accent 1" w:uiPriority="49"/>
-    <w:lsdException w:name="List Table 5 Dark Accent 1" w:uiPriority="50"/>
-    <w:lsdException w:name="List Table 6 Colorful Accent 1" w:uiPriority="51"/>
-    <w:lsdException w:name="List Table 7 Colorful Accent 1" w:uiPriority="52"/>
-    <w:lsdException w:name="List Table 1 Light Accent 2" w:uiPriority="46"/>
-    <w:lsdException w:name="List Table 2 Accent 2" w:uiPriority="47"/>
-    <w:lsdException w:name="List Table 3 Accent 2" w:uiPriority="48"/>
-    <w:lsdException w:name="List Table 4 Accent 2" w:uiPriority="49"/>
-    <w:lsdException w:name="List Table 5 Dark Accent 2" w:uiPriority="50"/>
-    <w:lsdException w:name="List Table 6 Colorful Accent 2" w:uiPriority="51"/>
-    <w:lsdException w:name="List Table 7 Colorful Accent 2" w:uiPriority="52"/>
-    <w:lsdException w:name="List Table 1 Light Accent 3" w:uiPriority="46"/>
-    <w:lsdException w:name="List Table 2 Accent 3" w:uiPriority="47"/>
-    <w:lsdException w:name="List Table 3 Accent 3" w:uiPriority="48"/>
-    <w:lsdException w:name="List Table 4 Accent 3" w:uiPriority="49"/>
-    <w:lsdException w:name="List Table 5 Dark Accent 3" w:uiPriority="50"/>
-    <w:lsdException w:name="List Table 6 Colorful Accent 3" w:uiPriority="51"/>
-    <w:lsdException w:name="List Table 7 Colorful Accent 3" w:uiPriority="52"/>
-    <w:lsdException w:name="List Table 1 Light Accent 4" w:uiPriority="46"/>
-    <w:lsdException w:name="List Table 2 Accent 4" w:uiPriority="47"/>
-    <w:lsdException w:name="List Table 3 Accent 4" w:uiPriority="48"/>
-    <w:lsdException w:name="List Table 4 Accent 4" w:uiPriority="49"/>
-    <w:lsdException w:name="List Table 5 Dark Accent 4" w:uiPriority="50"/>
-    <w:lsdException w:name="List Table 6 Colorful Accent 4" w:uiPriority="51"/>
-    <w:lsdException w:name="List Table 7 Colorful Accent 4" w:uiPriority="52"/>
-    <w:lsdException w:name="List Table 1 Light Accent 5" w:uiPriority="46"/>
-    <w:lsdException w:name="List Table 2 Accent 5" w:uiPriority="47"/>
-    <w:lsdException w:name="List Table 3 Accent 5" w:uiPriority="48"/>
-    <w:lsdException w:name="List Table 4 Accent 5" w:uiPriority="49"/>
-    <w:lsdException w:name="List Table 5 Dark Accent 5" w:uiPriority="50"/>
-    <w:lsdException w:name="List Table 6 Colorful Accent 5" w:uiPriority="51"/>
-    <w:lsdException w:name="List Table 7 Colorful Accent 5" w:uiPriority="52"/>
-    <w:lsdException w:name="List Table 1 Light Accent 6" w:uiPriority="46"/>
-    <w:lsdException w:name="List Table 2 Accent 6" w:uiPriority="47"/>
-    <w:lsdException w:name="List Table 3 Accent 6" w:uiPriority="48"/>
-    <w:lsdException w:name="List Table 4 Accent 6" w:uiPriority="49"/>
-    <w:lsdException w:name="List Table 5 Dark Accent 6" w:uiPriority="50"/>
-    <w:lsdException w:name="List Table 6 Colorful Accent 6" w:uiPriority="51"/>
-    <w:lsdException w:name="List Table 7 Colorful Accent 6" w:uiPriority="52"/>
+  <w:latentStyles w:defLockedState="0" w:defUIPriority="99" w:defSemiHidden="1" w:defUnhideWhenUsed="1" w:defQFormat="0" w:count="267">
+    <w:lsdException w:name="Normal" w:semiHidden="0" w:uiPriority="0" w:unhideWhenUsed="0" w:qFormat="1"/>
+    <w:lsdException w:name="heading 1" w:semiHidden="0" w:uiPriority="9" w:unhideWhenUsed="0" w:qFormat="1"/>
+    <w:lsdException w:name="heading 2" w:uiPriority="9" w:qFormat="1"/>
+    <w:lsdException w:name="heading 3" w:uiPriority="9" w:qFormat="1"/>
+    <w:lsdException w:name="heading 4" w:uiPriority="9" w:qFormat="1"/>
+    <w:lsdException w:name="heading 5" w:uiPriority="9" w:qFormat="1"/>
+    <w:lsdException w:name="heading 6" w:uiPriority="9" w:qFormat="1"/>
+    <w:lsdException w:name="heading 7" w:uiPriority="9" w:qFormat="1"/>
+    <w:lsdException w:name="heading 8" w:uiPriority="9" w:qFormat="1"/>
+    <w:lsdException w:name="heading 9" w:uiPriority="9" w:qFormat="1"/>
+    <w:lsdException w:name="toc 1" w:uiPriority="39"/>
+    <w:lsdException w:name="toc 2" w:uiPriority="39"/>
+    <w:lsdException w:name="toc 3" w:uiPriority="39"/>
+    <w:lsdException w:name="toc 4" w:uiPriority="39"/>
+    <w:lsdException w:name="toc 5" w:uiPriority="39"/>
+    <w:lsdException w:name="toc 6" w:uiPriority="39"/>
+    <w:lsdException w:name="toc 7" w:uiPriority="39"/>
+    <w:lsdException w:name="toc 8" w:uiPriority="39"/>
+    <w:lsdException w:name="toc 9" w:uiPriority="39"/>
+    <w:lsdException w:name="caption" w:uiPriority="35" w:qFormat="1"/>
+    <w:lsdException w:name="Title" w:semiHidden="0" w:uiPriority="10" w:unhideWhenUsed="0" w:qFormat="1"/>
+    <w:lsdException w:name="Default Paragraph Font" w:uiPriority="1"/>
+    <w:lsdException w:name="Subtitle" w:semiHidden="0" w:uiPriority="11" w:unhideWhenUsed="0" w:qFormat="1"/>
+    <w:lsdException w:name="Strong" w:semiHidden="0" w:uiPriority="22" w:unhideWhenUsed="0" w:qFormat="1"/>
+    <w:lsdException w:name="Emphasis" w:semiHidden="0" w:uiPriority="20" w:unhideWhenUsed="0" w:qFormat="1"/>
+    <w:lsdException w:name="Table Grid" w:semiHidden="0" w:uiPriority="59" w:unhideWhenUsed="0"/>
+    <w:lsdException w:name="Placeholder Text" w:unhideWhenUsed="0"/>
+    <w:lsdException w:name="No Spacing" w:semiHidden="0" w:uiPriority="1" w:unhideWhenUsed="0" w:qFormat="1"/>
+    <w:lsdException w:name="Light Shading" w:semiHidden="0" w:uiPriority="60" w:unhideWhenUsed="0"/>
+    <w:lsdException w:name="Light List" w:semiHidden="0" w:uiPriority="61" w:unhideWhenUsed="0"/>
+    <w:lsdException w:name="Light Grid" w:semiHidden="0" w:uiPriority="62" w:unhideWhenUsed="0"/>
+    <w:lsdException w:name="Medium Shading 1" w:semiHidden="0" w:uiPriority="63" w:unhideWhenUsed="0"/>
+    <w:lsdException w:name="Medium Shading 2" w:semiHidden="0" w:uiPriority="64" w:unhideWhenUsed="0"/>
+    <w:lsdException w:name="Medium List 1" w:semiHidden="0" w:uiPriority="65" w:unhideWhenUsed="0"/>
+    <w:lsdException w:name="Medium List 2" w:semiHidden="0" w:uiPriority="66" w:unhideWhenUsed="0"/>
+    <w:lsdException w:name="Medium Grid 1" w:semiHidden="0" w:uiPriority="67" w:unhideWhenUsed="0"/>
+    <w:lsdException w:name="Medium Grid 2" w:semiHidden="0" w:uiPriority="68" w:unhideWhenUsed="0"/>
+    <w:lsdException w:name="Medium Grid 3" w:semiHidden="0" w:uiPriority="69" w:unhideWhenUsed="0"/>
+    <w:lsdException w:name="Dark List" w:semiHidden="0" w:uiPriority="70" w:unhideWhenUsed="0"/>
+    <w:lsdException w:name="Colorful Shading" w:semiHidden="0" w:uiPriority="71" w:unhideWhenUsed="0"/>
+    <w:lsdException w:name="Colorful List" w:semiHidden="0" w:uiPriority="72" w:unhideWhenUsed="0"/>
+    <w:lsdException w:name="Colorful Grid" w:semiHidden="0" w:uiPriority="73" w:unhideWhenUsed="0"/>
+    <w:lsdException w:name="Light Shading Accent 1" w:semiHidden="0" w:uiPriority="60" w:unhideWhenUsed="0"/>
+    <w:lsdException w:name="Light List Accent 1" w:semiHidden="0" w:uiPriority="61" w:unhideWhenUsed="0"/>
+    <w:lsdException w:name="Light Grid Accent 1" w:semiHidden="0" w:uiPriority="62" w:unhideWhenUsed="0"/>
+    <w:lsdException w:name="Medium Shading 1 Accent 1" w:semiHidden="0" w:uiPriority="63" w:unhideWhenUsed="0"/>
+    <w:lsdException w:name="Medium Shading 2 Accent 1" w:semiHidden="0" w:uiPriority="64" w:unhideWhenUsed="0"/>
+    <w:lsdException w:name="Medium List 1 Accent 1" w:semiHidden="0" w:uiPriority="65" w:unhideWhenUsed="0"/>
+    <w:lsdException w:name="Revision" w:unhideWhenUsed="0"/>
+    <w:lsdException w:name="List Paragraph" w:semiHidden="0" w:uiPriority="34" w:unhideWhenUsed="0" w:qFormat="1"/>
+    <w:lsdException w:name="Quote" w:semiHidden="0" w:uiPriority="29" w:unhideWhenUsed="0" w:qFormat="1"/>
+    <w:lsdException w:name="Intense Quote" w:semiHidden="0" w:uiPriority="30" w:unhideWhenUsed="0" w:qFormat="1"/>
+    <w:lsdException w:name="Medium List 2 Accent 1" w:semiHidden="0" w:uiPriority="66" w:unhideWhenUsed="0"/>
+    <w:lsdException w:name="Medium Grid 1 Accent 1" w:semiHidden="0" w:uiPriority="67" w:unhideWhenUsed="0"/>
+    <w:lsdException w:name="Medium Grid 2 Accent 1" w:semiHidden="0" w:uiPriority="68" w:unhideWhenUsed="0"/>
+    <w:lsdException w:name="Medium Grid 3 Accent 1" w:semiHidden="0" w:uiPriority="69" w:unhideWhenUsed="0"/>
+    <w:lsdException w:name="Dark List Accent 1" w:semiHidden="0" w:uiPriority="70" w:unhideWhenUsed="0"/>
+    <w:lsdException w:name="Colorful Shading Accent 1" w:semiHidden="0" w:uiPriority="71" w:unhideWhenUsed="0"/>
+    <w:lsdException w:name="Colorful List Accent 1" w:semiHidden="0" w:uiPriority="72" w:unhideWhenUsed="0"/>
+    <w:lsdException w:name="Colorful Grid Accent 1" w:semiHidden="0" w:uiPriority="73" w:unhideWhenUsed="0"/>
+    <w:lsdException w:name="Light Shading Accent 2" w:semiHidden="0" w:uiPriority="60" w:unhideWhenUsed="0"/>
+    <w:lsdException w:name="Light List Accent 2" w:semiHidden="0" w:uiPriority="61" w:unhideWhenUsed="0"/>
+    <w:lsdException w:name="Light Grid Accent 2" w:semiHidden="0" w:uiPriority="62" w:unhideWhenUsed="0"/>
+    <w:lsdException w:name="Medium Shading 1 Accent 2" w:semiHidden="0" w:uiPriority="63" w:unhideWhenUsed="0"/>
+    <w:lsdException w:name="Medium Shading 2 Accent 2" w:semiHidden="0" w:uiPriority="64" w:unhideWhenUsed="0"/>
+    <w:lsdException w:name="Medium List 1 Accent 2" w:semiHidden="0" w:uiPriority="65" w:unhideWhenUsed="0"/>
+    <w:lsdException w:name="Medium List 2 Accent 2" w:semiHidden="0" w:uiPriority="66" w:unhideWhenUsed="0"/>
+    <w:lsdException w:name="Medium Grid 1 Accent 2" w:semiHidden="0" w:uiPriority="67" w:unhideWhenUsed="0"/>
+    <w:lsdException w:name="Medium Grid 2 Accent 2" w:semiHidden="0" w:uiPriority="68" w:unhideWhenUsed="0"/>
+    <w:lsdException w:name="Medium Grid 3 Accent 2" w:semiHidden="0" w:uiPriority="69" w:unhideWhenUsed="0"/>
+    <w:lsdException w:name="Dark List Accent 2" w:semiHidden="0" w:uiPriority="70" w:unhideWhenUsed="0"/>
+    <w:lsdException w:name="Colorful Shading Accent 2" w:semiHidden="0" w:uiPriority="71" w:unhideWhenUsed="0"/>
+    <w:lsdException w:name="Colorful List Accent 2" w:semiHidden="0" w:uiPriority="72" w:unhideWhenUsed="0"/>
+    <w:lsdException w:name="Colorful Grid Accent 2" w:semiHidden="0" w:uiPriority="73" w:unhideWhenUsed="0"/>
+    <w:lsdException w:name="Light Shading Accent 3" w:semiHidden="0" w:uiPriority="60" w:unhideWhenUsed="0"/>
+    <w:lsdException w:name="Light List Accent 3" w:semiHidden="0" w:uiPriority="61" w:unhideWhenUsed="0"/>
+    <w:lsdException w:name="Light Grid Accent 3" w:semiHidden="0" w:uiPriority="62" w:unhideWhenUsed="0"/>
+    <w:lsdException w:name="Medium Shading 1 Accent 3" w:semiHidden="0" w:uiPriority="63" w:unhideWhenUsed="0"/>
+    <w:lsdException w:name="Medium Shading 2 Accent 3" w:semiHidden="0" w:uiPriority="64" w:unhideWhenUsed="0"/>
+    <w:lsdException w:name="Medium List 1 Accent 3" w:semiHidden="0" w:uiPriority="65" w:unhideWhenUsed="0"/>
+    <w:lsdException w:name="Medium List 2 Accent 3" w:semiHidden="0" w:uiPriority="66" w:unhideWhenUsed="0"/>
+    <w:lsdException w:name="Medium Grid 1 Accent 3" w:semiHidden="0" w:uiPriority="67" w:unhideWhenUsed="0"/>
+    <w:lsdException w:name="Medium Grid 2 Accent 3" w:semiHidden="0" w:uiPriority="68" w:unhideWhenUsed="0"/>
+    <w:lsdException w:name="Medium Grid 3 Accent 3" w:semiHidden="0" w:uiPriority="69" w:unhideWhenUsed="0"/>
+    <w:lsdException w:name="Dark List Accent 3" w:semiHidden="0" w:uiPriority="70" w:unhideWhenUsed="0"/>
+    <w:lsdException w:name="Colorful Shading Accent 3" w:semiHidden="0" w:uiPriority="71" w:unhideWhenUsed="0"/>
+    <w:lsdException w:name="Colorful List Accent 3" w:semiHidden="0" w:uiPriority="72" w:unhideWhenUsed="0"/>
+    <w:lsdException w:name="Colorful Grid Accent 3" w:semiHidden="0" w:uiPriority="73" w:unhideWhenUsed="0"/>
+    <w:lsdException w:name="Light Shading Accent 4" w:semiHidden="0" w:uiPriority="60" w:unhideWhenUsed="0"/>
+    <w:lsdException w:name="Light List Accent 4" w:semiHidden="0" w:uiPriority="61" w:unhideWhenUsed="0"/>
+    <w:lsdException w:name="Light Grid Accent 4" w:semiHidden="0" w:uiPriority="62" w:unhideWhenUsed="0"/>
+    <w:lsdException w:name="Medium Shading 1 Accent 4" w:semiHidden="0" w:uiPriority="63" w:unhideWhenUsed="0"/>
+    <w:lsdException w:name="Medium Shading 2 Accent 4" w:semiHidden="0" w:uiPriority="64" w:unhideWhenUsed="0"/>
+    <w:lsdException w:name="Medium List 1 Accent 4" w:semiHidden="0" w:uiPriority="65" w:unhideWhenUsed="0"/>
+    <w:lsdException w:name="Medium List 2 Accent 4" w:semiHidden="0" w:uiPriority="66" w:unhideWhenUsed="0"/>
+    <w:lsdException w:name="Medium Grid 1 Accent 4" w:semiHidden="0" w:uiPriority="67" w:unhideWhenUsed="0"/>
+    <w:lsdException w:name="Medium Grid 2 Accent 4" w:semiHidden="0" w:uiPriority="68" w:unhideWhenUsed="0"/>
+    <w:lsdException w:name="Medium Grid 3 Accent 4" w:semiHidden="0" w:uiPriority="69" w:unhideWhenUsed="0"/>
+    <w:lsdException w:name="Dark List Accent 4" w:semiHidden="0" w:uiPriority="70" w:unhideWhenUsed="0"/>
+    <w:lsdException w:name="Colorful Shading Accent 4" w:semiHidden="0" w:uiPriority="71" w:unhideWhenUsed="0"/>
+    <w:lsdException w:name="Colorful List Accent 4" w:semiHidden="0" w:uiPriority="72" w:unhideWhenUsed="0"/>
+    <w:lsdException w:name="Colorful Grid Accent 4" w:semiHidden="0" w:uiPriority="73" w:unhideWhenUsed="0"/>
+    <w:lsdException w:name="Light Shading Accent 5" w:semiHidden="0" w:uiPriority="60" w:unhideWhenUsed="0"/>
+    <w:lsdException w:name="Light List Accent 5" w:semiHidden="0" w:uiPriority="61" w:unhideWhenUsed="0"/>
+    <w:lsdException w:name="Light Grid Accent 5" w:semiHidden="0" w:uiPriority="62" w:unhideWhenUsed="0"/>
+    <w:lsdException w:name="Medium Shading 1 Accent 5" w:semiHidden="0" w:uiPriority="63" w:unhideWhenUsed="0"/>
+    <w:lsdException w:name="Medium Shading 2 Accent 5" w:semiHidden="0" w:uiPriority="64" w:unhideWhenUsed="0"/>
+    <w:lsdException w:name="Medium List 1 Accent 5" w:semiHidden="0" w:uiPriority="65" w:unhideWhenUsed="0"/>
+    <w:lsdException w:name="Medium List 2 Accent 5" w:semiHidden="0" w:uiPriority="66" w:unhideWhenUsed="0"/>
+    <w:lsdException w:name="Medium Grid 1 Accent 5" w:semiHidden="0" w:uiPriority="67" w:unhideWhenUsed="0"/>
+    <w:lsdException w:name="Medium Grid 2 Accent 5" w:semiHidden="0" w:uiPriority="68" w:unhideWhenUsed="0"/>
+    <w:lsdException w:name="Medium Grid 3 Accent 5" w:semiHidden="0" w:uiPriority="69" w:unhideWhenUsed="0"/>
+    <w:lsdException w:name="Dark List Accent 5" w:semiHidden="0" w:uiPriority="70" w:unhideWhenUsed="0"/>
+    <w:lsdException w:name="Colorful Shading Accent 5" w:semiHidden="0" w:uiPriority="71" w:unhideWhenUsed="0"/>
+    <w:lsdException w:name="Colorful List Accent 5" w:semiHidden="0" w:uiPriority="72" w:unhideWhenUsed="0"/>
+    <w:lsdException w:name="Colorful Grid Accent 5" w:semiHidden="0" w:uiPriority="73" w:unhideWhenUsed="0"/>
+    <w:lsdException w:name="Light Shading Accent 6" w:semiHidden="0" w:uiPriority="60" w:unhideWhenUsed="0"/>
+    <w:lsdException w:name="Light List Accent 6" w:semiHidden="0" w:uiPriority="61" w:unhideWhenUsed="0"/>
+    <w:lsdException w:name="Light Grid Accent 6" w:semiHidden="0" w:uiPriority="62" w:unhideWhenUsed="0"/>
+    <w:lsdException w:name="Medium Shading 1 Accent 6" w:semiHidden="0" w:uiPriority="63" w:unhideWhenUsed="0"/>
+    <w:lsdException w:name="Medium Shading 2 Accent 6" w:semiHidden="0" w:uiPriority="64" w:unhideWhenUsed="0"/>
+    <w:lsdException w:name="Medium List 1 Accent 6" w:semiHidden="0" w:uiPriority="65" w:unhideWhenUsed="0"/>
+    <w:lsdException w:name="Medium List 2 Accent 6" w:semiHidden="0" w:uiPriority="66" w:unhideWhenUsed="0"/>
+    <w:lsdException w:name="Medium Grid 1 Accent 6" w:semiHidden="0" w:uiPriority="67" w:unhideWhenUsed="0"/>
+    <w:lsdException w:name="Medium Grid 2 Accent 6" w:semiHidden="0" w:uiPriority="68" w:unhideWhenUsed="0"/>
+    <w:lsdException w:name="Medium Grid 3 Accent 6" w:semiHidden="0" w:uiPriority="69" w:unhideWhenUsed="0"/>
+    <w:lsdException w:name="Dark List Accent 6" w:semiHidden="0" w:uiPriority="70" w:unhideWhenUsed="0"/>
+    <w:lsdException w:name="Colorful Shading Accent 6" w:semiHidden="0" w:uiPriority="71" w:unhideWhenUsed="0"/>
+    <w:lsdException w:name="Colorful List Accent 6" w:semiHidden="0" w:uiPriority="72" w:unhideWhenUsed="0"/>
+    <w:lsdException w:name="Colorful Grid Accent 6" w:semiHidden="0" w:uiPriority="73" w:unhideWhenUsed="0"/>
+    <w:lsdException w:name="Subtle Emphasis" w:semiHidden="0" w:uiPriority="19" w:unhideWhenUsed="0" w:qFormat="1"/>
+    <w:lsdException w:name="Intense Emphasis" w:semiHidden="0" w:uiPriority="21" w:unhideWhenUsed="0" w:qFormat="1"/>
+    <w:lsdException w:name="Subtle Reference" w:semiHidden="0" w:uiPriority="31" w:unhideWhenUsed="0" w:qFormat="1"/>
+    <w:lsdException w:name="Intense Reference" w:semiHidden="0" w:uiPriority="32" w:unhideWhenUsed="0" w:qFormat="1"/>
+    <w:lsdException w:name="Book Title" w:semiHidden="0" w:uiPriority="33" w:unhideWhenUsed="0" w:qFormat="1"/>
+    <w:lsdException w:name="Bibliography" w:uiPriority="37"/>
+    <w:lsdException w:name="TOC Heading" w:uiPriority="39" w:qFormat="1"/>
   </w:latentStyles>
   <w:style w:type="paragraph" w:default="1" w:styleId="Normal">
     <w:name w:val="Normal"/>
@@ -2881,547 +2932,230 @@
       <w:contextualSpacing/>
     </w:pPr>
   </w:style>
+  <w:style w:type="character" w:customStyle="1" w:styleId="gd">
+    <w:name w:val="gd"/>
+    <w:basedOn w:val="DefaultParagraphFont"/>
+    <w:rsid w:val="00657DD8"/>
+  </w:style>
+  <w:style w:type="character" w:customStyle="1" w:styleId="apple-converted-space">
+    <w:name w:val="apple-converted-space"/>
+    <w:basedOn w:val="DefaultParagraphFont"/>
+    <w:rsid w:val="00657DD8"/>
+  </w:style>
 </w:styles>
 </file>
 
-<file path=word/glossary/document.xml><?xml version="1.0" encoding="utf-8"?>
-<w:glossaryDocument xmlns:wpc="http://schemas.microsoft.com/office/word/2010/wordprocessingCanvas" xmlns:mc="http://schemas.openxmlformats.org/markup-compatibility/2006" xmlns:o="urn:schemas-microsoft-com:office:office" xmlns:r="http://schemas.openxmlformats.org/officeDocument/2006/relationships" xmlns:m="http://schemas.openxmlformats.org/officeDocument/2006/math" xmlns:v="urn:schemas-microsoft-com:vml" xmlns:wp14="http://schemas.microsoft.com/office/word/2010/wordprocessingDrawing" xmlns:wp="http://schemas.openxmlformats.org/drawingml/2006/wordprocessingDrawing" xmlns:w10="urn:schemas-microsoft-com:office:word" xmlns:w="http://schemas.openxmlformats.org/wordprocessingml/2006/main" xmlns:w14="http://schemas.microsoft.com/office/word/2010/wordml" xmlns:w15="http://schemas.microsoft.com/office/word/2012/wordml" xmlns:wpg="http://schemas.microsoft.com/office/word/2010/wordprocessingGroup" xmlns:wpi="http://schemas.microsoft.com/office/word/2010/wordprocessingInk" xmlns:wne="http://schemas.microsoft.com/office/word/2006/wordml" xmlns:wps="http://schemas.microsoft.com/office/word/2010/wordprocessingShape" mc:Ignorable="w14 w15 wp14">
-  <w:docParts>
-    <w:docPart>
-      <w:docPartPr>
-        <w:name w:val="6CD9D655A1A44F8298888DA2246CD047"/>
-        <w:category>
-          <w:name w:val="General"/>
-          <w:gallery w:val="placeholder"/>
-        </w:category>
-        <w:types>
-          <w:type w:val="bbPlcHdr"/>
-        </w:types>
-        <w:behaviors>
-          <w:behavior w:val="content"/>
-        </w:behaviors>
-        <w:guid w:val="{65DC3107-8CF0-405F-AE3C-A0CBFD98F0F4}"/>
-      </w:docPartPr>
-      <w:docPartBody>
-        <w:p>
-          <w:pPr>
-            <w:pStyle w:val="6CD9D655A1A44F8298888DA2246CD047"/>
-          </w:pPr>
-          <w:r>
-            <w:rPr>
-              <w:rStyle w:val="PlaceholderText"/>
-            </w:rPr>
-            <w:t>[Subject]</w:t>
-          </w:r>
-        </w:p>
-      </w:docPartBody>
-    </w:docPart>
-  </w:docParts>
-</w:glossaryDocument>
-</file>
-
-<file path=word/glossary/fontTable.xml><?xml version="1.0" encoding="utf-8"?>
-<w:fonts xmlns:mc="http://schemas.openxmlformats.org/markup-compatibility/2006" xmlns:r="http://schemas.openxmlformats.org/officeDocument/2006/relationships" xmlns:w="http://schemas.openxmlformats.org/wordprocessingml/2006/main" xmlns:w14="http://schemas.microsoft.com/office/word/2010/wordml" xmlns:w15="http://schemas.microsoft.com/office/word/2012/wordml" mc:Ignorable="w14 w15">
-  <w:font w:name="Wingdings">
-    <w:panose1 w:val="05000000000000000000"/>
-    <w:charset w:val="02"/>
-    <w:family w:val="auto"/>
-    <w:pitch w:val="variable"/>
-    <w:sig w:usb0="00000000" w:usb1="10000000" w:usb2="00000000" w:usb3="00000000" w:csb0="80000000" w:csb1="00000000"/>
-  </w:font>
-  <w:font w:name="Times New Roman">
-    <w:panose1 w:val="02020603050405020304"/>
-    <w:charset w:val="00"/>
-    <w:family w:val="roman"/>
-    <w:pitch w:val="variable"/>
-    <w:sig w:usb0="E0002AFF" w:usb1="C0007843" w:usb2="00000009" w:usb3="00000000" w:csb0="000001FF" w:csb1="00000000"/>
-  </w:font>
-  <w:font w:name="Courier New">
-    <w:panose1 w:val="02070309020205020404"/>
-    <w:charset w:val="00"/>
-    <w:family w:val="modern"/>
-    <w:pitch w:val="fixed"/>
-    <w:sig w:usb0="E0002AFF" w:usb1="C0007843" w:usb2="00000009" w:usb3="00000000" w:csb0="000001FF" w:csb1="00000000"/>
-  </w:font>
-  <w:font w:name="Symbol">
-    <w:panose1 w:val="05050102010706020507"/>
-    <w:charset w:val="02"/>
-    <w:family w:val="roman"/>
-    <w:pitch w:val="variable"/>
-    <w:sig w:usb0="00000000" w:usb1="10000000" w:usb2="00000000" w:usb3="00000000" w:csb0="80000000" w:csb1="00000000"/>
-  </w:font>
-  <w:font w:name="Calibri">
-    <w:panose1 w:val="020F0502020204030204"/>
-    <w:charset w:val="00"/>
-    <w:family w:val="swiss"/>
-    <w:pitch w:val="variable"/>
-    <w:sig w:usb0="E00002FF" w:usb1="4000ACFF" w:usb2="00000001" w:usb3="00000000" w:csb0="0000019F" w:csb1="00000000"/>
-  </w:font>
-  <w:font w:name="Segoe UI">
-    <w:panose1 w:val="020B0502040204020203"/>
-    <w:charset w:val="00"/>
-    <w:family w:val="swiss"/>
-    <w:pitch w:val="variable"/>
-    <w:sig w:usb0="E4002EFF" w:usb1="C000E47F" w:usb2="00000009" w:usb3="00000000" w:csb0="000001FF" w:csb1="00000000"/>
-  </w:font>
-  <w:font w:name="Cambria">
-    <w:panose1 w:val="02040503050406030204"/>
-    <w:charset w:val="00"/>
-    <w:family w:val="roman"/>
-    <w:pitch w:val="variable"/>
-    <w:sig w:usb0="E00002FF" w:usb1="400004FF" w:usb2="00000000" w:usb3="00000000" w:csb0="0000019F" w:csb1="00000000"/>
-  </w:font>
-  <w:font w:name="Tahoma">
-    <w:panose1 w:val="020B0604030504040204"/>
-    <w:charset w:val="00"/>
-    <w:family w:val="swiss"/>
-    <w:pitch w:val="variable"/>
-    <w:sig w:usb0="E1002EFF" w:usb1="C000605B" w:usb2="00000029" w:usb3="00000000" w:csb0="000101FF" w:csb1="00000000"/>
-  </w:font>
-  <w:font w:name="Calibri Light">
-    <w:panose1 w:val="020F0302020204030204"/>
-    <w:charset w:val="00"/>
-    <w:family w:val="swiss"/>
-    <w:pitch w:val="variable"/>
-    <w:sig w:usb0="A00002EF" w:usb1="4000207B" w:usb2="00000000" w:usb3="00000000" w:csb0="0000019F" w:csb1="00000000"/>
-  </w:font>
-</w:fonts>
-</file>
-
-<file path=word/glossary/settings.xml><?xml version="1.0" encoding="utf-8"?>
-<w:settings xmlns:mc="http://schemas.openxmlformats.org/markup-compatibility/2006" xmlns:o="urn:schemas-microsoft-com:office:office" xmlns:r="http://schemas.openxmlformats.org/officeDocument/2006/relationships" xmlns:m="http://schemas.openxmlformats.org/officeDocument/2006/math" xmlns:v="urn:schemas-microsoft-com:vml" xmlns:w10="urn:schemas-microsoft-com:office:word" xmlns:w="http://schemas.openxmlformats.org/wordprocessingml/2006/main" xmlns:w14="http://schemas.microsoft.com/office/word/2010/wordml" xmlns:w15="http://schemas.microsoft.com/office/word/2012/wordml" xmlns:sl="http://schemas.openxmlformats.org/schemaLibrary/2006/main" mc:Ignorable="w14 w15">
-  <w:view w:val="normal"/>
-  <w:defaultTabStop w:val="720"/>
-  <w:characterSpacingControl w:val="doNotCompress"/>
-  <w:compat>
-    <w:useFELayout/>
-    <w:compatSetting w:name="compatibilityMode" w:uri="http://schemas.microsoft.com/office/word" w:val="15"/>
-    <w:compatSetting w:name="overrideTableStyleFontSizeAndJustification" w:uri="http://schemas.microsoft.com/office/word" w:val="1"/>
-    <w:compatSetting w:name="enableOpenTypeFeatures" w:uri="http://schemas.microsoft.com/office/word" w:val="1"/>
-    <w:compatSetting w:name="doNotFlipMirrorIndents" w:uri="http://schemas.microsoft.com/office/word" w:val="1"/>
-    <w:compatSetting w:name="differentiateMultirowTableHeaders" w:uri="http://schemas.microsoft.com/office/word" w:val="1"/>
-  </w:compat>
-  <w:rsids>
-    <w:rsidRoot w:val="00D46B9B"/>
-    <w:rsid w:val="00665A02"/>
-    <w:rsid w:val="00801488"/>
-    <w:rsid w:val="00D46B9B"/>
-    <w:rsid w:val="00F87265"/>
-  </w:rsids>
-  <m:mathPr>
-    <m:mathFont m:val="Cambria Math"/>
-    <m:brkBin m:val="before"/>
-    <m:brkBinSub m:val="--"/>
-    <m:smallFrac m:val="0"/>
-    <m:dispDef/>
-    <m:lMargin m:val="0"/>
-    <m:rMargin m:val="0"/>
-    <m:defJc m:val="centerGroup"/>
-    <m:wrapIndent m:val="1440"/>
-    <m:intLim m:val="subSup"/>
-    <m:naryLim m:val="undOvr"/>
-  </m:mathPr>
-  <w:themeFontLang w:val="en-GB"/>
-  <w:clrSchemeMapping w:bg1="light1" w:t1="dark1" w:bg2="light2" w:t2="dark2" w:accent1="accent1" w:accent2="accent2" w:accent3="accent3" w:accent4="accent4" w:accent5="accent5" w:accent6="accent6" w:hyperlink="hyperlink" w:followedHyperlink="followedHyperlink"/>
-  <w:decimalSymbol w:val="."/>
-  <w:listSeparator w:val=","/>
-  <w15:chartTrackingRefBased/>
-</w:settings>
-</file>
-
-<file path=word/glossary/styles.xml><?xml version="1.0" encoding="utf-8"?>
-<w:styles xmlns:mc="http://schemas.openxmlformats.org/markup-compatibility/2006" xmlns:r="http://schemas.openxmlformats.org/officeDocument/2006/relationships" xmlns:w="http://schemas.openxmlformats.org/wordprocessingml/2006/main" xmlns:w14="http://schemas.microsoft.com/office/word/2010/wordml" xmlns:w15="http://schemas.microsoft.com/office/word/2012/wordml" mc:Ignorable="w14 w15">
+<file path=word/stylesWithEffects.xml><?xml version="1.0" encoding="utf-8"?>
+<w:styles xmlns:wpc="http://schemas.microsoft.com/office/word/2010/wordprocessingCanvas" xmlns:mc="http://schemas.openxmlformats.org/markup-compatibility/2006" xmlns:o="urn:schemas-microsoft-com:office:office" xmlns:r="http://schemas.openxmlformats.org/officeDocument/2006/relationships" xmlns:m="http://schemas.openxmlformats.org/officeDocument/2006/math" xmlns:v="urn:schemas-microsoft-com:vml" xmlns:wp14="http://schemas.microsoft.com/office/word/2010/wordprocessingDrawing" xmlns:wp="http://schemas.openxmlformats.org/drawingml/2006/wordprocessingDrawing" xmlns:w10="urn:schemas-microsoft-com:office:word" xmlns:w="http://schemas.openxmlformats.org/wordprocessingml/2006/main" xmlns:w14="http://schemas.microsoft.com/office/word/2010/wordml" xmlns:wpg="http://schemas.microsoft.com/office/word/2010/wordprocessingGroup" xmlns:wpi="http://schemas.microsoft.com/office/word/2010/wordprocessingInk" xmlns:wne="http://schemas.microsoft.com/office/word/2006/wordml" xmlns:wps="http://schemas.microsoft.com/office/word/2010/wordprocessingShape" mc:Ignorable="w14 wp14">
   <w:docDefaults>
     <w:rPrDefault>
       <w:rPr>
-        <w:rFonts w:asciiTheme="minorHAnsi" w:eastAsiaTheme="minorEastAsia" w:hAnsiTheme="minorHAnsi" w:cstheme="minorBidi"/>
+        <w:rFonts w:asciiTheme="minorHAnsi" w:eastAsiaTheme="minorHAnsi" w:hAnsiTheme="minorHAnsi" w:cstheme="minorBidi"/>
         <w:sz w:val="22"/>
         <w:szCs w:val="22"/>
-        <w:lang w:val="en-GB" w:eastAsia="en-GB" w:bidi="ar-SA"/>
+        <w:lang w:val="en-GB" w:eastAsia="en-US" w:bidi="ar-SA"/>
       </w:rPr>
     </w:rPrDefault>
     <w:pPrDefault>
       <w:pPr>
-        <w:spacing w:after="160" w:line="259" w:lineRule="auto"/>
+        <w:spacing w:after="200" w:line="276" w:lineRule="auto"/>
       </w:pPr>
     </w:pPrDefault>
   </w:docDefaults>
-  <w:latentStyles w:defLockedState="0" w:defUIPriority="99" w:defSemiHidden="0" w:defUnhideWhenUsed="0" w:defQFormat="0" w:count="371">
-    <w:lsdException w:name="Normal" w:uiPriority="0" w:qFormat="1"/>
-    <w:lsdException w:name="heading 1" w:uiPriority="9" w:qFormat="1"/>
-    <w:lsdException w:name="heading 2" w:semiHidden="1" w:uiPriority="9" w:unhideWhenUsed="1" w:qFormat="1"/>
-    <w:lsdException w:name="heading 3" w:semiHidden="1" w:uiPriority="9" w:unhideWhenUsed="1" w:qFormat="1"/>
-    <w:lsdException w:name="heading 4" w:semiHidden="1" w:uiPriority="9" w:unhideWhenUsed="1" w:qFormat="1"/>
-    <w:lsdException w:name="heading 5" w:semiHidden="1" w:uiPriority="9" w:unhideWhenUsed="1" w:qFormat="1"/>
-    <w:lsdException w:name="heading 6" w:semiHidden="1" w:uiPriority="9" w:unhideWhenUsed="1" w:qFormat="1"/>
-    <w:lsdException w:name="heading 7" w:semiHidden="1" w:uiPriority="9" w:unhideWhenUsed="1" w:qFormat="1"/>
-    <w:lsdException w:name="heading 8" w:semiHidden="1" w:uiPriority="9" w:unhideWhenUsed="1" w:qFormat="1"/>
-    <w:lsdException w:name="heading 9" w:semiHidden="1" w:uiPriority="9" w:unhideWhenUsed="1" w:qFormat="1"/>
-    <w:lsdException w:name="index 1" w:semiHidden="1" w:unhideWhenUsed="1"/>
-    <w:lsdException w:name="index 2" w:semiHidden="1" w:unhideWhenUsed="1"/>
-    <w:lsdException w:name="index 3" w:semiHidden="1" w:unhideWhenUsed="1"/>
-    <w:lsdException w:name="index 4" w:semiHidden="1" w:unhideWhenUsed="1"/>
-    <w:lsdException w:name="index 5" w:semiHidden="1" w:unhideWhenUsed="1"/>
-    <w:lsdException w:name="index 6" w:semiHidden="1" w:unhideWhenUsed="1"/>
-    <w:lsdException w:name="index 7" w:semiHidden="1" w:unhideWhenUsed="1"/>
-    <w:lsdException w:name="index 8" w:semiHidden="1" w:unhideWhenUsed="1"/>
-    <w:lsdException w:name="index 9" w:semiHidden="1" w:unhideWhenUsed="1"/>
-    <w:lsdException w:name="toc 1" w:semiHidden="1" w:uiPriority="39" w:unhideWhenUsed="1"/>
-    <w:lsdException w:name="toc 2" w:semiHidden="1" w:uiPriority="39" w:unhideWhenUsed="1"/>
-    <w:lsdException w:name="toc 3" w:semiHidden="1" w:uiPriority="39" w:unhideWhenUsed="1"/>
-    <w:lsdException w:name="toc 4" w:semiHidden="1" w:uiPriority="39" w:unhideWhenUsed="1"/>
-    <w:lsdException w:name="toc 5" w:semiHidden="1" w:uiPriority="39" w:unhideWhenUsed="1"/>
-    <w:lsdException w:name="toc 6" w:semiHidden="1" w:uiPriority="39" w:unhideWhenUsed="1"/>
-    <w:lsdException w:name="toc 7" w:semiHidden="1" w:uiPriority="39" w:unhideWhenUsed="1"/>
-    <w:lsdException w:name="toc 8" w:semiHidden="1" w:uiPriority="39" w:unhideWhenUsed="1"/>
-    <w:lsdException w:name="toc 9" w:semiHidden="1" w:uiPriority="39" w:unhideWhenUsed="1"/>
-    <w:lsdException w:name="Normal Indent" w:semiHidden="1" w:unhideWhenUsed="1"/>
-    <w:lsdException w:name="footnote text" w:semiHidden="1" w:unhideWhenUsed="1"/>
-    <w:lsdException w:name="annotation text" w:semiHidden="1" w:unhideWhenUsed="1"/>
-    <w:lsdException w:name="header" w:semiHidden="1" w:unhideWhenUsed="1"/>
-    <w:lsdException w:name="footer" w:semiHidden="1" w:unhideWhenUsed="1"/>
-    <w:lsdException w:name="index heading" w:semiHidden="1" w:unhideWhenUsed="1"/>
-    <w:lsdException w:name="caption" w:semiHidden="1" w:uiPriority="35" w:unhideWhenUsed="1" w:qFormat="1"/>
-    <w:lsdException w:name="table of figures" w:semiHidden="1" w:unhideWhenUsed="1"/>
-    <w:lsdException w:name="envelope address" w:semiHidden="1" w:unhideWhenUsed="1"/>
-    <w:lsdException w:name="envelope return" w:semiHidden="1" w:unhideWhenUsed="1"/>
-    <w:lsdException w:name="footnote reference" w:semiHidden="1" w:unhideWhenUsed="1"/>
-    <w:lsdException w:name="annotation reference" w:semiHidden="1" w:unhideWhenUsed="1"/>
-    <w:lsdException w:name="line number" w:semiHidden="1" w:unhideWhenUsed="1"/>
-    <w:lsdException w:name="page number" w:semiHidden="1" w:unhideWhenUsed="1"/>
-    <w:lsdException w:name="endnote reference" w:semiHidden="1" w:unhideWhenUsed="1"/>
-    <w:lsdException w:name="endnote text" w:semiHidden="1" w:unhideWhenUsed="1"/>
-    <w:lsdException w:name="table of authorities" w:semiHidden="1" w:unhideWhenUsed="1"/>
-    <w:lsdException w:name="macro" w:semiHidden="1" w:unhideWhenUsed="1"/>
-    <w:lsdException w:name="toa heading" w:semiHidden="1" w:unhideWhenUsed="1"/>
-    <w:lsdException w:name="List" w:semiHidden="1" w:unhideWhenUsed="1"/>
-    <w:lsdException w:name="List Bullet" w:semiHidden="1" w:unhideWhenUsed="1"/>
-    <w:lsdException w:name="List Number" w:semiHidden="1" w:unhideWhenUsed="1"/>
-    <w:lsdException w:name="List 2" w:semiHidden="1" w:unhideWhenUsed="1"/>
-    <w:lsdException w:name="List 3" w:semiHidden="1" w:unhideWhenUsed="1"/>
-    <w:lsdException w:name="List 4" w:semiHidden="1" w:unhideWhenUsed="1"/>
-    <w:lsdException w:name="List 5" w:semiHidden="1" w:unhideWhenUsed="1"/>
-    <w:lsdException w:name="List Bullet 2" w:semiHidden="1" w:unhideWhenUsed="1"/>
-    <w:lsdException w:name="List Bullet 3" w:semiHidden="1" w:unhideWhenUsed="1"/>
-    <w:lsdException w:name="List Bullet 4" w:semiHidden="1" w:unhideWhenUsed="1"/>
-    <w:lsdException w:name="List Bullet 5" w:semiHidden="1" w:unhideWhenUsed="1"/>
-    <w:lsdException w:name="List Number 2" w:semiHidden="1" w:unhideWhenUsed="1"/>
-    <w:lsdException w:name="List Number 3" w:semiHidden="1" w:unhideWhenUsed="1"/>
-    <w:lsdException w:name="List Number 4" w:semiHidden="1" w:unhideWhenUsed="1"/>
-    <w:lsdException w:name="List Number 5" w:semiHidden="1" w:unhideWhenUsed="1"/>
-    <w:lsdException w:name="Title" w:uiPriority="10" w:qFormat="1"/>
-    <w:lsdException w:name="Closing" w:semiHidden="1" w:unhideWhenUsed="1"/>
-    <w:lsdException w:name="Signature" w:semiHidden="1" w:unhideWhenUsed="1"/>
-    <w:lsdException w:name="Default Paragraph Font" w:semiHidden="1" w:uiPriority="1" w:unhideWhenUsed="1"/>
-    <w:lsdException w:name="Body Text" w:semiHidden="1" w:unhideWhenUsed="1"/>
-    <w:lsdException w:name="Body Text Indent" w:semiHidden="1" w:unhideWhenUsed="1"/>
-    <w:lsdException w:name="List Continue" w:semiHidden="1" w:unhideWhenUsed="1"/>
-    <w:lsdException w:name="List Continue 2" w:semiHidden="1" w:unhideWhenUsed="1"/>
-    <w:lsdException w:name="List Continue 3" w:semiHidden="1" w:unhideWhenUsed="1"/>
-    <w:lsdException w:name="List Continue 4" w:semiHidden="1" w:unhideWhenUsed="1"/>
-    <w:lsdException w:name="List Continue 5" w:semiHidden="1" w:unhideWhenUsed="1"/>
-    <w:lsdException w:name="Message Header" w:semiHidden="1" w:unhideWhenUsed="1"/>
-    <w:lsdException w:name="Subtitle" w:uiPriority="11" w:qFormat="1"/>
-    <w:lsdException w:name="Salutation" w:semiHidden="1" w:unhideWhenUsed="1"/>
-    <w:lsdException w:name="Date" w:semiHidden="1" w:unhideWhenUsed="1"/>
-    <w:lsdException w:name="Body Text First Indent" w:semiHidden="1" w:unhideWhenUsed="1"/>
-    <w:lsdException w:name="Body Text First Indent 2" w:semiHidden="1" w:unhideWhenUsed="1"/>
-    <w:lsdException w:name="Note Heading" w:semiHidden="1" w:unhideWhenUsed="1"/>
-    <w:lsdException w:name="Body Text 2" w:semiHidden="1" w:unhideWhenUsed="1"/>
-    <w:lsdException w:name="Body Text 3" w:semiHidden="1" w:unhideWhenUsed="1"/>
-    <w:lsdException w:name="Body Text Indent 2" w:semiHidden="1" w:unhideWhenUsed="1"/>
-    <w:lsdException w:name="Body Text Indent 3" w:semiHidden="1" w:unhideWhenUsed="1"/>
-    <w:lsdException w:name="Block Text" w:semiHidden="1" w:unhideWhenUsed="1"/>
-    <w:lsdException w:name="Hyperlink" w:semiHidden="1" w:unhideWhenUsed="1"/>
-    <w:lsdException w:name="FollowedHyperlink" w:semiHidden="1" w:unhideWhenUsed="1"/>
-    <w:lsdException w:name="Strong" w:uiPriority="22" w:qFormat="1"/>
-    <w:lsdException w:name="Emphasis" w:uiPriority="20" w:qFormat="1"/>
-    <w:lsdException w:name="Document Map" w:semiHidden="1" w:unhideWhenUsed="1"/>
-    <w:lsdException w:name="Plain Text" w:semiHidden="1" w:unhideWhenUsed="1"/>
-    <w:lsdException w:name="E-mail Signature" w:semiHidden="1" w:unhideWhenUsed="1"/>
-    <w:lsdException w:name="HTML Top of Form" w:semiHidden="1" w:unhideWhenUsed="1"/>
-    <w:lsdException w:name="HTML Bottom of Form" w:semiHidden="1" w:unhideWhenUsed="1"/>
-    <w:lsdException w:name="Normal (Web)" w:semiHidden="1" w:unhideWhenUsed="1"/>
-    <w:lsdException w:name="HTML Acronym" w:semiHidden="1" w:unhideWhenUsed="1"/>
-    <w:lsdException w:name="HTML Address" w:semiHidden="1" w:unhideWhenUsed="1"/>
-    <w:lsdException w:name="HTML Cite" w:semiHidden="1" w:unhideWhenUsed="1"/>
-    <w:lsdException w:name="HTML Code" w:semiHidden="1" w:unhideWhenUsed="1"/>
-    <w:lsdException w:name="HTML Definition" w:semiHidden="1" w:unhideWhenUsed="1"/>
-    <w:lsdException w:name="HTML Keyboard" w:semiHidden="1" w:unhideWhenUsed="1"/>
-    <w:lsdException w:name="HTML Preformatted" w:semiHidden="1" w:unhideWhenUsed="1"/>
-    <w:lsdException w:name="HTML Sample" w:semiHidden="1" w:unhideWhenUsed="1"/>
-    <w:lsdException w:name="HTML Typewriter" w:semiHidden="1" w:unhideWhenUsed="1"/>
-    <w:lsdException w:name="HTML Variable" w:semiHidden="1" w:unhideWhenUsed="1"/>
-    <w:lsdException w:name="Normal Table" w:semiHidden="1" w:unhideWhenUsed="1"/>
-    <w:lsdException w:name="annotation subject" w:semiHidden="1" w:unhideWhenUsed="1"/>
-    <w:lsdException w:name="No List" w:semiHidden="1" w:unhideWhenUsed="1"/>
-    <w:lsdException w:name="Outline List 1" w:semiHidden="1" w:unhideWhenUsed="1"/>
-    <w:lsdException w:name="Outline List 2" w:semiHidden="1" w:unhideWhenUsed="1"/>
-    <w:lsdException w:name="Outline List 3" w:semiHidden="1" w:unhideWhenUsed="1"/>
-    <w:lsdException w:name="Table Simple 1" w:semiHidden="1" w:unhideWhenUsed="1"/>
-    <w:lsdException w:name="Table Simple 2" w:semiHidden="1" w:unhideWhenUsed="1"/>
-    <w:lsdException w:name="Table Simple 3" w:semiHidden="1" w:unhideWhenUsed="1"/>
-    <w:lsdException w:name="Table Classic 1" w:semiHidden="1" w:unhideWhenUsed="1"/>
-    <w:lsdException w:name="Table Classic 2" w:semiHidden="1" w:unhideWhenUsed="1"/>
-    <w:lsdException w:name="Table Classic 3" w:semiHidden="1" w:unhideWhenUsed="1"/>
-    <w:lsdException w:name="Table Classic 4" w:semiHidden="1" w:unhideWhenUsed="1"/>
-    <w:lsdException w:name="Table Colorful 1" w:semiHidden="1" w:unhideWhenUsed="1"/>
-    <w:lsdException w:name="Table Colorful 2" w:semiHidden="1" w:unhideWhenUsed="1"/>
-    <w:lsdException w:name="Table Colorful 3" w:semiHidden="1" w:unhideWhenUsed="1"/>
-    <w:lsdException w:name="Table Columns 1" w:semiHidden="1" w:unhideWhenUsed="1"/>
-    <w:lsdException w:name="Table Columns 2" w:semiHidden="1" w:unhideWhenUsed="1"/>
-    <w:lsdException w:name="Table Columns 3" w:semiHidden="1" w:unhideWhenUsed="1"/>
-    <w:lsdException w:name="Table Columns 4" w:semiHidden="1" w:unhideWhenUsed="1"/>
-    <w:lsdException w:name="Table Columns 5" w:semiHidden="1" w:unhideWhenUsed="1"/>
-    <w:lsdException w:name="Table Grid 1" w:semiHidden="1" w:unhideWhenUsed="1"/>
-    <w:lsdException w:name="Table Grid 2" w:semiHidden="1" w:unhideWhenUsed="1"/>
-    <w:lsdException w:name="Table Grid 3" w:semiHidden="1" w:unhideWhenUsed="1"/>
-    <w:lsdException w:name="Table Grid 4" w:semiHidden="1" w:unhideWhenUsed="1"/>
-    <w:lsdException w:name="Table Grid 5" w:semiHidden="1" w:unhideWhenUsed="1"/>
-    <w:lsdException w:name="Table Grid 6" w:semiHidden="1" w:unhideWhenUsed="1"/>
-    <w:lsdException w:name="Table Grid 7" w:semiHidden="1" w:unhideWhenUsed="1"/>
-    <w:lsdException w:name="Table Grid 8" w:semiHidden="1" w:unhideWhenUsed="1"/>
-    <w:lsdException w:name="Table List 1" w:semiHidden="1" w:unhideWhenUsed="1"/>
-    <w:lsdException w:name="Table List 2" w:semiHidden="1" w:unhideWhenUsed="1"/>
-    <w:lsdException w:name="Table List 3" w:semiHidden="1" w:unhideWhenUsed="1"/>
-    <w:lsdException w:name="Table List 4" w:semiHidden="1" w:unhideWhenUsed="1"/>
-    <w:lsdException w:name="Table List 5" w:semiHidden="1" w:unhideWhenUsed="1"/>
-    <w:lsdException w:name="Table List 6" w:semiHidden="1" w:unhideWhenUsed="1"/>
-    <w:lsdException w:name="Table List 7" w:semiHidden="1" w:unhideWhenUsed="1"/>
-    <w:lsdException w:name="Table List 8" w:semiHidden="1" w:unhideWhenUsed="1"/>
-    <w:lsdException w:name="Table 3D effects 1" w:semiHidden="1" w:unhideWhenUsed="1"/>
-    <w:lsdException w:name="Table 3D effects 2" w:semiHidden="1" w:unhideWhenUsed="1"/>
-    <w:lsdException w:name="Table 3D effects 3" w:semiHidden="1" w:unhideWhenUsed="1"/>
-    <w:lsdException w:name="Table Contemporary" w:semiHidden="1" w:unhideWhenUsed="1"/>
-    <w:lsdException w:name="Table Elegant" w:semiHidden="1" w:unhideWhenUsed="1"/>
-    <w:lsdException w:name="Table Professional" w:semiHidden="1" w:unhideWhenUsed="1"/>
-    <w:lsdException w:name="Table Subtle 1" w:semiHidden="1" w:unhideWhenUsed="1"/>
-    <w:lsdException w:name="Table Subtle 2" w:semiHidden="1" w:unhideWhenUsed="1"/>
-    <w:lsdException w:name="Table Web 1" w:semiHidden="1" w:unhideWhenUsed="1"/>
-    <w:lsdException w:name="Table Web 2" w:semiHidden="1" w:unhideWhenUsed="1"/>
-    <w:lsdException w:name="Table Web 3" w:semiHidden="1" w:unhideWhenUsed="1"/>
-    <w:lsdException w:name="Balloon Text" w:semiHidden="1" w:unhideWhenUsed="1"/>
-    <w:lsdException w:name="Table Grid" w:uiPriority="39"/>
-    <w:lsdException w:name="Table Theme" w:semiHidden="1" w:unhideWhenUsed="1"/>
-    <w:lsdException w:name="Placeholder Text" w:semiHidden="1"/>
-    <w:lsdException w:name="No Spacing" w:uiPriority="1" w:qFormat="1"/>
-    <w:lsdException w:name="Light Shading" w:uiPriority="60"/>
-    <w:lsdException w:name="Light List" w:uiPriority="61"/>
-    <w:lsdException w:name="Light Grid" w:uiPriority="62"/>
-    <w:lsdException w:name="Medium Shading 1" w:uiPriority="63"/>
-    <w:lsdException w:name="Medium Shading 2" w:uiPriority="64"/>
-    <w:lsdException w:name="Medium List 1" w:uiPriority="65"/>
-    <w:lsdException w:name="Medium List 2" w:uiPriority="66"/>
-    <w:lsdException w:name="Medium Grid 1" w:uiPriority="67"/>
-    <w:lsdException w:name="Medium Grid 2" w:uiPriority="68"/>
-    <w:lsdException w:name="Medium Grid 3" w:uiPriority="69"/>
-    <w:lsdException w:name="Dark List" w:uiPriority="70"/>
-    <w:lsdException w:name="Colorful Shading" w:uiPriority="71"/>
-    <w:lsdException w:name="Colorful List" w:uiPriority="72"/>
-    <w:lsdException w:name="Colorful Grid" w:uiPriority="73"/>
-    <w:lsdException w:name="Light Shading Accent 1" w:uiPriority="60"/>
-    <w:lsdException w:name="Light List Accent 1" w:uiPriority="61"/>
-    <w:lsdException w:name="Light Grid Accent 1" w:uiPriority="62"/>
-    <w:lsdException w:name="Medium Shading 1 Accent 1" w:uiPriority="63"/>
-    <w:lsdException w:name="Medium Shading 2 Accent 1" w:uiPriority="64"/>
-    <w:lsdException w:name="Medium List 1 Accent 1" w:uiPriority="65"/>
-    <w:lsdException w:name="Revision" w:semiHidden="1"/>
-    <w:lsdException w:name="List Paragraph" w:uiPriority="34" w:qFormat="1"/>
-    <w:lsdException w:name="Quote" w:uiPriority="29" w:qFormat="1"/>
-    <w:lsdException w:name="Intense Quote" w:uiPriority="30" w:qFormat="1"/>
-    <w:lsdException w:name="Medium List 2 Accent 1" w:uiPriority="66"/>
-    <w:lsdException w:name="Medium Grid 1 Accent 1" w:uiPriority="67"/>
-    <w:lsdException w:name="Medium Grid 2 Accent 1" w:uiPriority="68"/>
-    <w:lsdException w:name="Medium Grid 3 Accent 1" w:uiPriority="69"/>
-    <w:lsdException w:name="Dark List Accent 1" w:uiPriority="70"/>
-    <w:lsdException w:name="Colorful Shading Accent 1" w:uiPriority="71"/>
-    <w:lsdException w:name="Colorful List Accent 1" w:uiPriority="72"/>
-    <w:lsdException w:name="Colorful Grid Accent 1" w:uiPriority="73"/>
-    <w:lsdException w:name="Light Shading Accent 2" w:uiPriority="60"/>
-    <w:lsdException w:name="Light List Accent 2" w:uiPriority="61"/>
-    <w:lsdException w:name="Light Grid Accent 2" w:uiPriority="62"/>
-    <w:lsdException w:name="Medium Shading 1 Accent 2" w:uiPriority="63"/>
-    <w:lsdException w:name="Medium Shading 2 Accent 2" w:uiPriority="64"/>
-    <w:lsdException w:name="Medium List 1 Accent 2" w:uiPriority="65"/>
-    <w:lsdException w:name="Medium List 2 Accent 2" w:uiPriority="66"/>
-    <w:lsdException w:name="Medium Grid 1 Accent 2" w:uiPriority="67"/>
-    <w:lsdException w:name="Medium Grid 2 Accent 2" w:uiPriority="68"/>
-    <w:lsdException w:name="Medium Grid 3 Accent 2" w:uiPriority="69"/>
-    <w:lsdException w:name="Dark List Accent 2" w:uiPriority="70"/>
-    <w:lsdException w:name="Colorful Shading Accent 2" w:uiPriority="71"/>
-    <w:lsdException w:name="Colorful List Accent 2" w:uiPriority="72"/>
-    <w:lsdException w:name="Colorful Grid Accent 2" w:uiPriority="73"/>
-    <w:lsdException w:name="Light Shading Accent 3" w:uiPriority="60"/>
-    <w:lsdException w:name="Light List Accent 3" w:uiPriority="61"/>
-    <w:lsdException w:name="Light Grid Accent 3" w:uiPriority="62"/>
-    <w:lsdException w:name="Medium Shading 1 Accent 3" w:uiPriority="63"/>
-    <w:lsdException w:name="Medium Shading 2 Accent 3" w:uiPriority="64"/>
-    <w:lsdException w:name="Medium List 1 Accent 3" w:uiPriority="65"/>
-    <w:lsdException w:name="Medium List 2 Accent 3" w:uiPriority="66"/>
-    <w:lsdException w:name="Medium Grid 1 Accent 3" w:uiPriority="67"/>
-    <w:lsdException w:name="Medium Grid 2 Accent 3" w:uiPriority="68"/>
-    <w:lsdException w:name="Medium Grid 3 Accent 3" w:uiPriority="69"/>
-    <w:lsdException w:name="Dark List Accent 3" w:uiPriority="70"/>
-    <w:lsdException w:name="Colorful Shading Accent 3" w:uiPriority="71"/>
-    <w:lsdException w:name="Colorful List Accent 3" w:uiPriority="72"/>
-    <w:lsdException w:name="Colorful Grid Accent 3" w:uiPriority="73"/>
-    <w:lsdException w:name="Light Shading Accent 4" w:uiPriority="60"/>
-    <w:lsdException w:name="Light List Accent 4" w:uiPriority="61"/>
-    <w:lsdException w:name="Light Grid Accent 4" w:uiPriority="62"/>
-    <w:lsdException w:name="Medium Shading 1 Accent 4" w:uiPriority="63"/>
-    <w:lsdException w:name="Medium Shading 2 Accent 4" w:uiPriority="64"/>
-    <w:lsdException w:name="Medium List 1 Accent 4" w:uiPriority="65"/>
-    <w:lsdException w:name="Medium List 2 Accent 4" w:uiPriority="66"/>
-    <w:lsdException w:name="Medium Grid 1 Accent 4" w:uiPriority="67"/>
-    <w:lsdException w:name="Medium Grid 2 Accent 4" w:uiPriority="68"/>
-    <w:lsdException w:name="Medium Grid 3 Accent 4" w:uiPriority="69"/>
-    <w:lsdException w:name="Dark List Accent 4" w:uiPriority="70"/>
-    <w:lsdException w:name="Colorful Shading Accent 4" w:uiPriority="71"/>
-    <w:lsdException w:name="Colorful List Accent 4" w:uiPriority="72"/>
-    <w:lsdException w:name="Colorful Grid Accent 4" w:uiPriority="73"/>
-    <w:lsdException w:name="Light Shading Accent 5" w:uiPriority="60"/>
-    <w:lsdException w:name="Light List Accent 5" w:uiPriority="61"/>
-    <w:lsdException w:name="Light Grid Accent 5" w:uiPriority="62"/>
-    <w:lsdException w:name="Medium Shading 1 Accent 5" w:uiPriority="63"/>
-    <w:lsdException w:name="Medium Shading 2 Accent 5" w:uiPriority="64"/>
-    <w:lsdException w:name="Medium List 1 Accent 5" w:uiPriority="65"/>
-    <w:lsdException w:name="Medium List 2 Accent 5" w:uiPriority="66"/>
-    <w:lsdException w:name="Medium Grid 1 Accent 5" w:uiPriority="67"/>
-    <w:lsdException w:name="Medium Grid 2 Accent 5" w:uiPriority="68"/>
-    <w:lsdException w:name="Medium Grid 3 Accent 5" w:uiPriority="69"/>
-    <w:lsdException w:name="Dark List Accent 5" w:uiPriority="70"/>
-    <w:lsdException w:name="Colorful Shading Accent 5" w:uiPriority="71"/>
-    <w:lsdException w:name="Colorful List Accent 5" w:uiPriority="72"/>
-    <w:lsdException w:name="Colorful Grid Accent 5" w:uiPriority="73"/>
-    <w:lsdException w:name="Light Shading Accent 6" w:uiPriority="60"/>
-    <w:lsdException w:name="Light List Accent 6" w:uiPriority="61"/>
-    <w:lsdException w:name="Light Grid Accent 6" w:uiPriority="62"/>
-    <w:lsdException w:name="Medium Shading 1 Accent 6" w:uiPriority="63"/>
-    <w:lsdException w:name="Medium Shading 2 Accent 6" w:uiPriority="64"/>
-    <w:lsdException w:name="Medium List 1 Accent 6" w:uiPriority="65"/>
-    <w:lsdException w:name="Medium List 2 Accent 6" w:uiPriority="66"/>
-    <w:lsdException w:name="Medium Grid 1 Accent 6" w:uiPriority="67"/>
-    <w:lsdException w:name="Medium Grid 2 Accent 6" w:uiPriority="68"/>
-    <w:lsdException w:name="Medium Grid 3 Accent 6" w:uiPriority="69"/>
-    <w:lsdException w:name="Dark List Accent 6" w:uiPriority="70"/>
-    <w:lsdException w:name="Colorful Shading Accent 6" w:uiPriority="71"/>
-    <w:lsdException w:name="Colorful List Accent 6" w:uiPriority="72"/>
-    <w:lsdException w:name="Colorful Grid Accent 6" w:uiPriority="73"/>
-    <w:lsdException w:name="Subtle Emphasis" w:uiPriority="19" w:qFormat="1"/>
-    <w:lsdException w:name="Intense Emphasis" w:uiPriority="21" w:qFormat="1"/>
-    <w:lsdException w:name="Subtle Reference" w:uiPriority="31" w:qFormat="1"/>
-    <w:lsdException w:name="Intense Reference" w:uiPriority="32" w:qFormat="1"/>
-    <w:lsdException w:name="Book Title" w:uiPriority="33" w:qFormat="1"/>
-    <w:lsdException w:name="Bibliography" w:semiHidden="1" w:uiPriority="37" w:unhideWhenUsed="1"/>
-    <w:lsdException w:name="TOC Heading" w:semiHidden="1" w:uiPriority="39" w:unhideWhenUsed="1" w:qFormat="1"/>
-    <w:lsdException w:name="Plain Table 1" w:uiPriority="41"/>
-    <w:lsdException w:name="Plain Table 2" w:uiPriority="42"/>
-    <w:lsdException w:name="Plain Table 3" w:uiPriority="43"/>
-    <w:lsdException w:name="Plain Table 4" w:uiPriority="44"/>
-    <w:lsdException w:name="Plain Table 5" w:uiPriority="45"/>
-    <w:lsdException w:name="Grid Table Light" w:uiPriority="40"/>
-    <w:lsdException w:name="Grid Table 1 Light" w:uiPriority="46"/>
-    <w:lsdException w:name="Grid Table 2" w:uiPriority="47"/>
-    <w:lsdException w:name="Grid Table 3" w:uiPriority="48"/>
-    <w:lsdException w:name="Grid Table 4" w:uiPriority="49"/>
-    <w:lsdException w:name="Grid Table 5 Dark" w:uiPriority="50"/>
-    <w:lsdException w:name="Grid Table 6 Colorful" w:uiPriority="51"/>
-    <w:lsdException w:name="Grid Table 7 Colorful" w:uiPriority="52"/>
-    <w:lsdException w:name="Grid Table 1 Light Accent 1" w:uiPriority="46"/>
-    <w:lsdException w:name="Grid Table 2 Accent 1" w:uiPriority="47"/>
-    <w:lsdException w:name="Grid Table 3 Accent 1" w:uiPriority="48"/>
-    <w:lsdException w:name="Grid Table 4 Accent 1" w:uiPriority="49"/>
-    <w:lsdException w:name="Grid Table 5 Dark Accent 1" w:uiPriority="50"/>
-    <w:lsdException w:name="Grid Table 6 Colorful Accent 1" w:uiPriority="51"/>
-    <w:lsdException w:name="Grid Table 7 Colorful Accent 1" w:uiPriority="52"/>
-    <w:lsdException w:name="Grid Table 1 Light Accent 2" w:uiPriority="46"/>
-    <w:lsdException w:name="Grid Table 2 Accent 2" w:uiPriority="47"/>
-    <w:lsdException w:name="Grid Table 3 Accent 2" w:uiPriority="48"/>
-    <w:lsdException w:name="Grid Table 4 Accent 2" w:uiPriority="49"/>
-    <w:lsdException w:name="Grid Table 5 Dark Accent 2" w:uiPriority="50"/>
-    <w:lsdException w:name="Grid Table 6 Colorful Accent 2" w:uiPriority="51"/>
-    <w:lsdException w:name="Grid Table 7 Colorful Accent 2" w:uiPriority="52"/>
-    <w:lsdException w:name="Grid Table 1 Light Accent 3" w:uiPriority="46"/>
-    <w:lsdException w:name="Grid Table 2 Accent 3" w:uiPriority="47"/>
-    <w:lsdException w:name="Grid Table 3 Accent 3" w:uiPriority="48"/>
-    <w:lsdException w:name="Grid Table 4 Accent 3" w:uiPriority="49"/>
-    <w:lsdException w:name="Grid Table 5 Dark Accent 3" w:uiPriority="50"/>
-    <w:lsdException w:name="Grid Table 6 Colorful Accent 3" w:uiPriority="51"/>
-    <w:lsdException w:name="Grid Table 7 Colorful Accent 3" w:uiPriority="52"/>
-    <w:lsdException w:name="Grid Table 1 Light Accent 4" w:uiPriority="46"/>
-    <w:lsdException w:name="Grid Table 2 Accent 4" w:uiPriority="47"/>
-    <w:lsdException w:name="Grid Table 3 Accent 4" w:uiPriority="48"/>
-    <w:lsdException w:name="Grid Table 4 Accent 4" w:uiPriority="49"/>
-    <w:lsdException w:name="Grid Table 5 Dark Accent 4" w:uiPriority="50"/>
-    <w:lsdException w:name="Grid Table 6 Colorful Accent 4" w:uiPriority="51"/>
-    <w:lsdException w:name="Grid Table 7 Colorful Accent 4" w:uiPriority="52"/>
-    <w:lsdException w:name="Grid Table 1 Light Accent 5" w:uiPriority="46"/>
-    <w:lsdException w:name="Grid Table 2 Accent 5" w:uiPriority="47"/>
-    <w:lsdException w:name="Grid Table 3 Accent 5" w:uiPriority="48"/>
-    <w:lsdException w:name="Grid Table 4 Accent 5" w:uiPriority="49"/>
-    <w:lsdException w:name="Grid Table 5 Dark Accent 5" w:uiPriority="50"/>
-    <w:lsdException w:name="Grid Table 6 Colorful Accent 5" w:uiPriority="51"/>
-    <w:lsdException w:name="Grid Table 7 Colorful Accent 5" w:uiPriority="52"/>
-    <w:lsdException w:name="Grid Table 1 Light Accent 6" w:uiPriority="46"/>
-    <w:lsdException w:name="Grid Table 2 Accent 6" w:uiPriority="47"/>
-    <w:lsdException w:name="Grid Table 3 Accent 6" w:uiPriority="48"/>
-    <w:lsdException w:name="Grid Table 4 Accent 6" w:uiPriority="49"/>
-    <w:lsdException w:name="Grid Table 5 Dark Accent 6" w:uiPriority="50"/>
-    <w:lsdException w:name="Grid Table 6 Colorful Accent 6" w:uiPriority="51"/>
-    <w:lsdException w:name="Grid Table 7 Colorful Accent 6" w:uiPriority="52"/>
-    <w:lsdException w:name="List Table 1 Light" w:uiPriority="46"/>
-    <w:lsdException w:name="List Table 2" w:uiPriority="47"/>
-    <w:lsdException w:name="List Table 3" w:uiPriority="48"/>
-    <w:lsdException w:name="List Table 4" w:uiPriority="49"/>
-    <w:lsdException w:name="List Table 5 Dark" w:uiPriority="50"/>
-    <w:lsdException w:name="List Table 6 Colorful" w:uiPriority="51"/>
-    <w:lsdException w:name="List Table 7 Colorful" w:uiPriority="52"/>
-    <w:lsdException w:name="List Table 1 Light Accent 1" w:uiPriority="46"/>
-    <w:lsdException w:name="List Table 2 Accent 1" w:uiPriority="47"/>
-    <w:lsdException w:name="List Table 3 Accent 1" w:uiPriority="48"/>
-    <w:lsdException w:name="List Table 4 Accent 1" w:uiPriority="49"/>
-    <w:lsdException w:name="List Table 5 Dark Accent 1" w:uiPriority="50"/>
-    <w:lsdException w:name="List Table 6 Colorful Accent 1" w:uiPriority="51"/>
-    <w:lsdException w:name="List Table 7 Colorful Accent 1" w:uiPriority="52"/>
-    <w:lsdException w:name="List Table 1 Light Accent 2" w:uiPriority="46"/>
-    <w:lsdException w:name="List Table 2 Accent 2" w:uiPriority="47"/>
-    <w:lsdException w:name="List Table 3 Accent 2" w:uiPriority="48"/>
-    <w:lsdException w:name="List Table 4 Accent 2" w:uiPriority="49"/>
-    <w:lsdException w:name="List Table 5 Dark Accent 2" w:uiPriority="50"/>
-    <w:lsdException w:name="List Table 6 Colorful Accent 2" w:uiPriority="51"/>
-    <w:lsdException w:name="List Table 7 Colorful Accent 2" w:uiPriority="52"/>
-    <w:lsdException w:name="List Table 1 Light Accent 3" w:uiPriority="46"/>
-    <w:lsdException w:name="List Table 2 Accent 3" w:uiPriority="47"/>
-    <w:lsdException w:name="List Table 3 Accent 3" w:uiPriority="48"/>
-    <w:lsdException w:name="List Table 4 Accent 3" w:uiPriority="49"/>
-    <w:lsdException w:name="List Table 5 Dark Accent 3" w:uiPriority="50"/>
-    <w:lsdException w:name="List Table 6 Colorful Accent 3" w:uiPriority="51"/>
-    <w:lsdException w:name="List Table 7 Colorful Accent 3" w:uiPriority="52"/>
-    <w:lsdException w:name="List Table 1 Light Accent 4" w:uiPriority="46"/>
-    <w:lsdException w:name="List Table 2 Accent 4" w:uiPriority="47"/>
-    <w:lsdException w:name="List Table 3 Accent 4" w:uiPriority="48"/>
-    <w:lsdException w:name="List Table 4 Accent 4" w:uiPriority="49"/>
-    <w:lsdException w:name="List Table 5 Dark Accent 4" w:uiPriority="50"/>
-    <w:lsdException w:name="List Table 6 Colorful Accent 4" w:uiPriority="51"/>
-    <w:lsdException w:name="List Table 7 Colorful Accent 4" w:uiPriority="52"/>
-    <w:lsdException w:name="List Table 1 Light Accent 5" w:uiPriority="46"/>
-    <w:lsdException w:name="List Table 2 Accent 5" w:uiPriority="47"/>
-    <w:lsdException w:name="List Table 3 Accent 5" w:uiPriority="48"/>
-    <w:lsdException w:name="List Table 4 Accent 5" w:uiPriority="49"/>
-    <w:lsdException w:name="List Table 5 Dark Accent 5" w:uiPriority="50"/>
-    <w:lsdException w:name="List Table 6 Colorful Accent 5" w:uiPriority="51"/>
-    <w:lsdException w:name="List Table 7 Colorful Accent 5" w:uiPriority="52"/>
-    <w:lsdException w:name="List Table 1 Light Accent 6" w:uiPriority="46"/>
-    <w:lsdException w:name="List Table 2 Accent 6" w:uiPriority="47"/>
-    <w:lsdException w:name="List Table 3 Accent 6" w:uiPriority="48"/>
-    <w:lsdException w:name="List Table 4 Accent 6" w:uiPriority="49"/>
-    <w:lsdException w:name="List Table 5 Dark Accent 6" w:uiPriority="50"/>
-    <w:lsdException w:name="List Table 6 Colorful Accent 6" w:uiPriority="51"/>
-    <w:lsdException w:name="List Table 7 Colorful Accent 6" w:uiPriority="52"/>
+  <w:latentStyles w:defLockedState="0" w:defUIPriority="99" w:defSemiHidden="1" w:defUnhideWhenUsed="1" w:defQFormat="0" w:count="267">
+    <w:lsdException w:name="Normal" w:semiHidden="0" w:uiPriority="0" w:unhideWhenUsed="0" w:qFormat="1"/>
+    <w:lsdException w:name="heading 1" w:semiHidden="0" w:uiPriority="9" w:unhideWhenUsed="0" w:qFormat="1"/>
+    <w:lsdException w:name="heading 2" w:uiPriority="9" w:qFormat="1"/>
+    <w:lsdException w:name="heading 3" w:uiPriority="9" w:qFormat="1"/>
+    <w:lsdException w:name="heading 4" w:uiPriority="9" w:qFormat="1"/>
+    <w:lsdException w:name="heading 5" w:uiPriority="9" w:qFormat="1"/>
+    <w:lsdException w:name="heading 6" w:uiPriority="9" w:qFormat="1"/>
+    <w:lsdException w:name="heading 7" w:uiPriority="9" w:qFormat="1"/>
+    <w:lsdException w:name="heading 8" w:uiPriority="9" w:qFormat="1"/>
+    <w:lsdException w:name="heading 9" w:uiPriority="9" w:qFormat="1"/>
+    <w:lsdException w:name="toc 1" w:uiPriority="39"/>
+    <w:lsdException w:name="toc 2" w:uiPriority="39"/>
+    <w:lsdException w:name="toc 3" w:uiPriority="39"/>
+    <w:lsdException w:name="toc 4" w:uiPriority="39"/>
+    <w:lsdException w:name="toc 5" w:uiPriority="39"/>
+    <w:lsdException w:name="toc 6" w:uiPriority="39"/>
+    <w:lsdException w:name="toc 7" w:uiPriority="39"/>
+    <w:lsdException w:name="toc 8" w:uiPriority="39"/>
+    <w:lsdException w:name="toc 9" w:uiPriority="39"/>
+    <w:lsdException w:name="caption" w:uiPriority="35" w:qFormat="1"/>
+    <w:lsdException w:name="Title" w:semiHidden="0" w:uiPriority="10" w:unhideWhenUsed="0" w:qFormat="1"/>
+    <w:lsdException w:name="Default Paragraph Font" w:uiPriority="1"/>
+    <w:lsdException w:name="Subtitle" w:semiHidden="0" w:uiPriority="11" w:unhideWhenUsed="0" w:qFormat="1"/>
+    <w:lsdException w:name="Strong" w:semiHidden="0" w:uiPriority="22" w:unhideWhenUsed="0" w:qFormat="1"/>
+    <w:lsdException w:name="Emphasis" w:semiHidden="0" w:uiPriority="20" w:unhideWhenUsed="0" w:qFormat="1"/>
+    <w:lsdException w:name="Table Grid" w:semiHidden="0" w:uiPriority="59" w:unhideWhenUsed="0"/>
+    <w:lsdException w:name="Placeholder Text" w:unhideWhenUsed="0"/>
+    <w:lsdException w:name="No Spacing" w:semiHidden="0" w:uiPriority="1" w:unhideWhenUsed="0" w:qFormat="1"/>
+    <w:lsdException w:name="Light Shading" w:semiHidden="0" w:uiPriority="60" w:unhideWhenUsed="0"/>
+    <w:lsdException w:name="Light List" w:semiHidden="0" w:uiPriority="61" w:unhideWhenUsed="0"/>
+    <w:lsdException w:name="Light Grid" w:semiHidden="0" w:uiPriority="62" w:unhideWhenUsed="0"/>
+    <w:lsdException w:name="Medium Shading 1" w:semiHidden="0" w:uiPriority="63" w:unhideWhenUsed="0"/>
+    <w:lsdException w:name="Medium Shading 2" w:semiHidden="0" w:uiPriority="64" w:unhideWhenUsed="0"/>
+    <w:lsdException w:name="Medium List 1" w:semiHidden="0" w:uiPriority="65" w:unhideWhenUsed="0"/>
+    <w:lsdException w:name="Medium List 2" w:semiHidden="0" w:uiPriority="66" w:unhideWhenUsed="0"/>
+    <w:lsdException w:name="Medium Grid 1" w:semiHidden="0" w:uiPriority="67" w:unhideWhenUsed="0"/>
+    <w:lsdException w:name="Medium Grid 2" w:semiHidden="0" w:uiPriority="68" w:unhideWhenUsed="0"/>
+    <w:lsdException w:name="Medium Grid 3" w:semiHidden="0" w:uiPriority="69" w:unhideWhenUsed="0"/>
+    <w:lsdException w:name="Dark List" w:semiHidden="0" w:uiPriority="70" w:unhideWhenUsed="0"/>
+    <w:lsdException w:name="Colorful Shading" w:semiHidden="0" w:uiPriority="71" w:unhideWhenUsed="0"/>
+    <w:lsdException w:name="Colorful List" w:semiHidden="0" w:uiPriority="72" w:unhideWhenUsed="0"/>
+    <w:lsdException w:name="Colorful Grid" w:semiHidden="0" w:uiPriority="73" w:unhideWhenUsed="0"/>
+    <w:lsdException w:name="Light Shading Accent 1" w:semiHidden="0" w:uiPriority="60" w:unhideWhenUsed="0"/>
+    <w:lsdException w:name="Light List Accent 1" w:semiHidden="0" w:uiPriority="61" w:unhideWhenUsed="0"/>
+    <w:lsdException w:name="Light Grid Accent 1" w:semiHidden="0" w:uiPriority="62" w:unhideWhenUsed="0"/>
+    <w:lsdException w:name="Medium Shading 1 Accent 1" w:semiHidden="0" w:uiPriority="63" w:unhideWhenUsed="0"/>
+    <w:lsdException w:name="Medium Shading 2 Accent 1" w:semiHidden="0" w:uiPriority="64" w:unhideWhenUsed="0"/>
+    <w:lsdException w:name="Medium List 1 Accent 1" w:semiHidden="0" w:uiPriority="65" w:unhideWhenUsed="0"/>
+    <w:lsdException w:name="Revision" w:unhideWhenUsed="0"/>
+    <w:lsdException w:name="List Paragraph" w:semiHidden="0" w:uiPriority="34" w:unhideWhenUsed="0" w:qFormat="1"/>
+    <w:lsdException w:name="Quote" w:semiHidden="0" w:uiPriority="29" w:unhideWhenUsed="0" w:qFormat="1"/>
+    <w:lsdException w:name="Intense Quote" w:semiHidden="0" w:uiPriority="30" w:unhideWhenUsed="0" w:qFormat="1"/>
+    <w:lsdException w:name="Medium List 2 Accent 1" w:semiHidden="0" w:uiPriority="66" w:unhideWhenUsed="0"/>
+    <w:lsdException w:name="Medium Grid 1 Accent 1" w:semiHidden="0" w:uiPriority="67" w:unhideWhenUsed="0"/>
+    <w:lsdException w:name="Medium Grid 2 Accent 1" w:semiHidden="0" w:uiPriority="68" w:unhideWhenUsed="0"/>
+    <w:lsdException w:name="Medium Grid 3 Accent 1" w:semiHidden="0" w:uiPriority="69" w:unhideWhenUsed="0"/>
+    <w:lsdException w:name="Dark List Accent 1" w:semiHidden="0" w:uiPriority="70" w:unhideWhenUsed="0"/>
+    <w:lsdException w:name="Colorful Shading Accent 1" w:semiHidden="0" w:uiPriority="71" w:unhideWhenUsed="0"/>
+    <w:lsdException w:name="Colorful List Accent 1" w:semiHidden="0" w:uiPriority="72" w:unhideWhenUsed="0"/>
+    <w:lsdException w:name="Colorful Grid Accent 1" w:semiHidden="0" w:uiPriority="73" w:unhideWhenUsed="0"/>
+    <w:lsdException w:name="Light Shading Accent 2" w:semiHidden="0" w:uiPriority="60" w:unhideWhenUsed="0"/>
+    <w:lsdException w:name="Light List Accent 2" w:semiHidden="0" w:uiPriority="61" w:unhideWhenUsed="0"/>
+    <w:lsdException w:name="Light Grid Accent 2" w:semiHidden="0" w:uiPriority="62" w:unhideWhenUsed="0"/>
+    <w:lsdException w:name="Medium Shading 1 Accent 2" w:semiHidden="0" w:uiPriority="63" w:unhideWhenUsed="0"/>
+    <w:lsdException w:name="Medium Shading 2 Accent 2" w:semiHidden="0" w:uiPriority="64" w:unhideWhenUsed="0"/>
+    <w:lsdException w:name="Medium List 1 Accent 2" w:semiHidden="0" w:uiPriority="65" w:unhideWhenUsed="0"/>
+    <w:lsdException w:name="Medium List 2 Accent 2" w:semiHidden="0" w:uiPriority="66" w:unhideWhenUsed="0"/>
+    <w:lsdException w:name="Medium Grid 1 Accent 2" w:semiHidden="0" w:uiPriority="67" w:unhideWhenUsed="0"/>
+    <w:lsdException w:name="Medium Grid 2 Accent 2" w:semiHidden="0" w:uiPriority="68" w:unhideWhenUsed="0"/>
+    <w:lsdException w:name="Medium Grid 3 Accent 2" w:semiHidden="0" w:uiPriority="69" w:unhideWhenUsed="0"/>
+    <w:lsdException w:name="Dark List Accent 2" w:semiHidden="0" w:uiPriority="70" w:unhideWhenUsed="0"/>
+    <w:lsdException w:name="Colorful Shading Accent 2" w:semiHidden="0" w:uiPriority="71" w:unhideWhenUsed="0"/>
+    <w:lsdException w:name="Colorful List Accent 2" w:semiHidden="0" w:uiPriority="72" w:unhideWhenUsed="0"/>
+    <w:lsdException w:name="Colorful Grid Accent 2" w:semiHidden="0" w:uiPriority="73" w:unhideWhenUsed="0"/>
+    <w:lsdException w:name="Light Shading Accent 3" w:semiHidden="0" w:uiPriority="60" w:unhideWhenUsed="0"/>
+    <w:lsdException w:name="Light List Accent 3" w:semiHidden="0" w:uiPriority="61" w:unhideWhenUsed="0"/>
+    <w:lsdException w:name="Light Grid Accent 3" w:semiHidden="0" w:uiPriority="62" w:unhideWhenUsed="0"/>
+    <w:lsdException w:name="Medium Shading 1 Accent 3" w:semiHidden="0" w:uiPriority="63" w:unhideWhenUsed="0"/>
+    <w:lsdException w:name="Medium Shading 2 Accent 3" w:semiHidden="0" w:uiPriority="64" w:unhideWhenUsed="0"/>
+    <w:lsdException w:name="Medium List 1 Accent 3" w:semiHidden="0" w:uiPriority="65" w:unhideWhenUsed="0"/>
+    <w:lsdException w:name="Medium List 2 Accent 3" w:semiHidden="0" w:uiPriority="66" w:unhideWhenUsed="0"/>
+    <w:lsdException w:name="Medium Grid 1 Accent 3" w:semiHidden="0" w:uiPriority="67" w:unhideWhenUsed="0"/>
+    <w:lsdException w:name="Medium Grid 2 Accent 3" w:semiHidden="0" w:uiPriority="68" w:unhideWhenUsed="0"/>
+    <w:lsdException w:name="Medium Grid 3 Accent 3" w:semiHidden="0" w:uiPriority="69" w:unhideWhenUsed="0"/>
+    <w:lsdException w:name="Dark List Accent 3" w:semiHidden="0" w:uiPriority="70" w:unhideWhenUsed="0"/>
+    <w:lsdException w:name="Colorful Shading Accent 3" w:semiHidden="0" w:uiPriority="71" w:unhideWhenUsed="0"/>
+    <w:lsdException w:name="Colorful List Accent 3" w:semiHidden="0" w:uiPriority="72" w:unhideWhenUsed="0"/>
+    <w:lsdException w:name="Colorful Grid Accent 3" w:semiHidden="0" w:uiPriority="73" w:unhideWhenUsed="0"/>
+    <w:lsdException w:name="Light Shading Accent 4" w:semiHidden="0" w:uiPriority="60" w:unhideWhenUsed="0"/>
+    <w:lsdException w:name="Light List Accent 4" w:semiHidden="0" w:uiPriority="61" w:unhideWhenUsed="0"/>
+    <w:lsdException w:name="Light Grid Accent 4" w:semiHidden="0" w:uiPriority="62" w:unhideWhenUsed="0"/>
+    <w:lsdException w:name="Medium Shading 1 Accent 4" w:semiHidden="0" w:uiPriority="63" w:unhideWhenUsed="0"/>
+    <w:lsdException w:name="Medium Shading 2 Accent 4" w:semiHidden="0" w:uiPriority="64" w:unhideWhenUsed="0"/>
+    <w:lsdException w:name="Medium List 1 Accent 4" w:semiHidden="0" w:uiPriority="65" w:unhideWhenUsed="0"/>
+    <w:lsdException w:name="Medium List 2 Accent 4" w:semiHidden="0" w:uiPriority="66" w:unhideWhenUsed="0"/>
+    <w:lsdException w:name="Medium Grid 1 Accent 4" w:semiHidden="0" w:uiPriority="67" w:unhideWhenUsed="0"/>
+    <w:lsdException w:name="Medium Grid 2 Accent 4" w:semiHidden="0" w:uiPriority="68" w:unhideWhenUsed="0"/>
+    <w:lsdException w:name="Medium Grid 3 Accent 4" w:semiHidden="0" w:uiPriority="69" w:unhideWhenUsed="0"/>
+    <w:lsdException w:name="Dark List Accent 4" w:semiHidden="0" w:uiPriority="70" w:unhideWhenUsed="0"/>
+    <w:lsdException w:name="Colorful Shading Accent 4" w:semiHidden="0" w:uiPriority="71" w:unhideWhenUsed="0"/>
+    <w:lsdException w:name="Colorful List Accent 4" w:semiHidden="0" w:uiPriority="72" w:unhideWhenUsed="0"/>
+    <w:lsdException w:name="Colorful Grid Accent 4" w:semiHidden="0" w:uiPriority="73" w:unhideWhenUsed="0"/>
+    <w:lsdException w:name="Light Shading Accent 5" w:semiHidden="0" w:uiPriority="60" w:unhideWhenUsed="0"/>
+    <w:lsdException w:name="Light List Accent 5" w:semiHidden="0" w:uiPriority="61" w:unhideWhenUsed="0"/>
+    <w:lsdException w:name="Light Grid Accent 5" w:semiHidden="0" w:uiPriority="62" w:unhideWhenUsed="0"/>
+    <w:lsdException w:name="Medium Shading 1 Accent 5" w:semiHidden="0" w:uiPriority="63" w:unhideWhenUsed="0"/>
+    <w:lsdException w:name="Medium Shading 2 Accent 5" w:semiHidden="0" w:uiPriority="64" w:unhideWhenUsed="0"/>
+    <w:lsdException w:name="Medium List 1 Accent 5" w:semiHidden="0" w:uiPriority="65" w:unhideWhenUsed="0"/>
+    <w:lsdException w:name="Medium List 2 Accent 5" w:semiHidden="0" w:uiPriority="66" w:unhideWhenUsed="0"/>
+    <w:lsdException w:name="Medium Grid 1 Accent 5" w:semiHidden="0" w:uiPriority="67" w:unhideWhenUsed="0"/>
+    <w:lsdException w:name="Medium Grid 2 Accent 5" w:semiHidden="0" w:uiPriority="68" w:unhideWhenUsed="0"/>
+    <w:lsdException w:name="Medium Grid 3 Accent 5" w:semiHidden="0" w:uiPriority="69" w:unhideWhenUsed="0"/>
+    <w:lsdException w:name="Dark List Accent 5" w:semiHidden="0" w:uiPriority="70" w:unhideWhenUsed="0"/>
+    <w:lsdException w:name="Colorful Shading Accent 5" w:semiHidden="0" w:uiPriority="71" w:unhideWhenUsed="0"/>
+    <w:lsdException w:name="Colorful List Accent 5" w:semiHidden="0" w:uiPriority="72" w:unhideWhenUsed="0"/>
+    <w:lsdException w:name="Colorful Grid Accent 5" w:semiHidden="0" w:uiPriority="73" w:unhideWhenUsed="0"/>
+    <w:lsdException w:name="Light Shading Accent 6" w:semiHidden="0" w:uiPriority="60" w:unhideWhenUsed="0"/>
+    <w:lsdException w:name="Light List Accent 6" w:semiHidden="0" w:uiPriority="61" w:unhideWhenUsed="0"/>
+    <w:lsdException w:name="Light Grid Accent 6" w:semiHidden="0" w:uiPriority="62" w:unhideWhenUsed="0"/>
+    <w:lsdException w:name="Medium Shading 1 Accent 6" w:semiHidden="0" w:uiPriority="63" w:unhideWhenUsed="0"/>
+    <w:lsdException w:name="Medium Shading 2 Accent 6" w:semiHidden="0" w:uiPriority="64" w:unhideWhenUsed="0"/>
+    <w:lsdException w:name="Medium List 1 Accent 6" w:semiHidden="0" w:uiPriority="65" w:unhideWhenUsed="0"/>
+    <w:lsdException w:name="Medium List 2 Accent 6" w:semiHidden="0" w:uiPriority="66" w:unhideWhenUsed="0"/>
+    <w:lsdException w:name="Medium Grid 1 Accent 6" w:semiHidden="0" w:uiPriority="67" w:unhideWhenUsed="0"/>
+    <w:lsdException w:name="Medium Grid 2 Accent 6" w:semiHidden="0" w:uiPriority="68" w:unhideWhenUsed="0"/>
+    <w:lsdException w:name="Medium Grid 3 Accent 6" w:semiHidden="0" w:uiPriority="69" w:unhideWhenUsed="0"/>
+    <w:lsdException w:name="Dark List Accent 6" w:semiHidden="0" w:uiPriority="70" w:unhideWhenUsed="0"/>
+    <w:lsdException w:name="Colorful Shading Accent 6" w:semiHidden="0" w:uiPriority="71" w:unhideWhenUsed="0"/>
+    <w:lsdException w:name="Colorful List Accent 6" w:semiHidden="0" w:uiPriority="72" w:unhideWhenUsed="0"/>
+    <w:lsdException w:name="Colorful Grid Accent 6" w:semiHidden="0" w:uiPriority="73" w:unhideWhenUsed="0"/>
+    <w:lsdException w:name="Subtle Emphasis" w:semiHidden="0" w:uiPriority="19" w:unhideWhenUsed="0" w:qFormat="1"/>
+    <w:lsdException w:name="Intense Emphasis" w:semiHidden="0" w:uiPriority="21" w:unhideWhenUsed="0" w:qFormat="1"/>
+    <w:lsdException w:name="Subtle Reference" w:semiHidden="0" w:uiPriority="31" w:unhideWhenUsed="0" w:qFormat="1"/>
+    <w:lsdException w:name="Intense Reference" w:semiHidden="0" w:uiPriority="32" w:unhideWhenUsed="0" w:qFormat="1"/>
+    <w:lsdException w:name="Book Title" w:semiHidden="0" w:uiPriority="33" w:unhideWhenUsed="0" w:qFormat="1"/>
+    <w:lsdException w:name="Bibliography" w:uiPriority="37"/>
+    <w:lsdException w:name="TOC Heading" w:uiPriority="39" w:qFormat="1"/>
   </w:latentStyles>
   <w:style w:type="paragraph" w:default="1" w:styleId="Normal">
     <w:name w:val="Normal"/>
     <w:qFormat/>
+    <w:rsid w:val="00FE68F2"/>
+    <w:rPr>
+      <w:rFonts w:ascii="Segoe UI" w:hAnsi="Segoe UI"/>
+      <w:sz w:val="20"/>
+    </w:rPr>
+  </w:style>
+  <w:style w:type="paragraph" w:styleId="Heading1">
+    <w:name w:val="heading 1"/>
+    <w:basedOn w:val="Normal"/>
+    <w:next w:val="Normal"/>
+    <w:link w:val="Heading1Char"/>
+    <w:uiPriority w:val="9"/>
+    <w:qFormat/>
+    <w:rsid w:val="005F0E0B"/>
+    <w:pPr>
+      <w:keepNext/>
+      <w:keepLines/>
+      <w:spacing w:before="480" w:after="0"/>
+      <w:outlineLvl w:val="0"/>
+    </w:pPr>
+    <w:rPr>
+      <w:rFonts w:asciiTheme="majorHAnsi" w:eastAsiaTheme="majorEastAsia" w:hAnsiTheme="majorHAnsi" w:cstheme="majorBidi"/>
+      <w:b/>
+      <w:bCs/>
+      <w:color w:val="365F91" w:themeColor="accent1" w:themeShade="BF"/>
+      <w:sz w:val="28"/>
+      <w:szCs w:val="28"/>
+    </w:rPr>
+  </w:style>
+  <w:style w:type="paragraph" w:styleId="Heading2">
+    <w:name w:val="heading 2"/>
+    <w:basedOn w:val="Normal"/>
+    <w:next w:val="Normal"/>
+    <w:link w:val="Heading2Char"/>
+    <w:uiPriority w:val="9"/>
+    <w:unhideWhenUsed/>
+    <w:qFormat/>
+    <w:rsid w:val="007076A2"/>
+    <w:pPr>
+      <w:keepNext/>
+      <w:keepLines/>
+      <w:spacing w:before="200" w:after="0"/>
+      <w:outlineLvl w:val="1"/>
+    </w:pPr>
+    <w:rPr>
+      <w:rFonts w:asciiTheme="majorHAnsi" w:eastAsiaTheme="majorEastAsia" w:hAnsiTheme="majorHAnsi" w:cstheme="majorBidi"/>
+      <w:b/>
+      <w:bCs/>
+      <w:color w:val="4F81BD" w:themeColor="accent1"/>
+      <w:sz w:val="26"/>
+      <w:szCs w:val="26"/>
+    </w:rPr>
   </w:style>
   <w:style w:type="character" w:default="1" w:styleId="DefaultParagraphFont">
     <w:name w:val="Default Paragraph Font"/>
@@ -3450,26 +3184,220 @@
     <w:semiHidden/>
     <w:unhideWhenUsed/>
   </w:style>
+  <w:style w:type="paragraph" w:styleId="Header">
+    <w:name w:val="header"/>
+    <w:basedOn w:val="Normal"/>
+    <w:link w:val="HeaderChar"/>
+    <w:uiPriority w:val="99"/>
+    <w:unhideWhenUsed/>
+    <w:rsid w:val="00837CCD"/>
+    <w:pPr>
+      <w:tabs>
+        <w:tab w:val="center" w:pos="4513"/>
+        <w:tab w:val="right" w:pos="9026"/>
+      </w:tabs>
+      <w:spacing w:after="0" w:line="240" w:lineRule="auto"/>
+    </w:pPr>
+  </w:style>
+  <w:style w:type="character" w:customStyle="1" w:styleId="HeaderChar">
+    <w:name w:val="Header Char"/>
+    <w:basedOn w:val="DefaultParagraphFont"/>
+    <w:link w:val="Header"/>
+    <w:uiPriority w:val="99"/>
+    <w:rsid w:val="00837CCD"/>
+  </w:style>
+  <w:style w:type="paragraph" w:styleId="Footer">
+    <w:name w:val="footer"/>
+    <w:basedOn w:val="Normal"/>
+    <w:link w:val="FooterChar"/>
+    <w:uiPriority w:val="99"/>
+    <w:unhideWhenUsed/>
+    <w:rsid w:val="00837CCD"/>
+    <w:pPr>
+      <w:tabs>
+        <w:tab w:val="center" w:pos="4513"/>
+        <w:tab w:val="right" w:pos="9026"/>
+      </w:tabs>
+      <w:spacing w:after="0" w:line="240" w:lineRule="auto"/>
+    </w:pPr>
+  </w:style>
+  <w:style w:type="character" w:customStyle="1" w:styleId="FooterChar">
+    <w:name w:val="Footer Char"/>
+    <w:basedOn w:val="DefaultParagraphFont"/>
+    <w:link w:val="Footer"/>
+    <w:uiPriority w:val="99"/>
+    <w:rsid w:val="00837CCD"/>
+  </w:style>
+  <w:style w:type="character" w:styleId="Hyperlink">
+    <w:name w:val="Hyperlink"/>
+    <w:basedOn w:val="DefaultParagraphFont"/>
+    <w:uiPriority w:val="99"/>
+    <w:unhideWhenUsed/>
+    <w:rsid w:val="00837CCD"/>
+    <w:rPr>
+      <w:color w:val="0000FF" w:themeColor="hyperlink"/>
+      <w:u w:val="single"/>
+    </w:rPr>
+  </w:style>
+  <w:style w:type="paragraph" w:styleId="BalloonText">
+    <w:name w:val="Balloon Text"/>
+    <w:basedOn w:val="Normal"/>
+    <w:link w:val="BalloonTextChar"/>
+    <w:uiPriority w:val="99"/>
+    <w:semiHidden/>
+    <w:unhideWhenUsed/>
+    <w:rsid w:val="00837CCD"/>
+    <w:pPr>
+      <w:spacing w:after="0" w:line="240" w:lineRule="auto"/>
+    </w:pPr>
+    <w:rPr>
+      <w:rFonts w:ascii="Tahoma" w:hAnsi="Tahoma" w:cs="Tahoma"/>
+      <w:sz w:val="16"/>
+      <w:szCs w:val="16"/>
+    </w:rPr>
+  </w:style>
+  <w:style w:type="character" w:customStyle="1" w:styleId="BalloonTextChar">
+    <w:name w:val="Balloon Text Char"/>
+    <w:basedOn w:val="DefaultParagraphFont"/>
+    <w:link w:val="BalloonText"/>
+    <w:uiPriority w:val="99"/>
+    <w:semiHidden/>
+    <w:rsid w:val="00837CCD"/>
+    <w:rPr>
+      <w:rFonts w:ascii="Tahoma" w:hAnsi="Tahoma" w:cs="Tahoma"/>
+      <w:sz w:val="16"/>
+      <w:szCs w:val="16"/>
+    </w:rPr>
+  </w:style>
+  <w:style w:type="paragraph" w:styleId="NoSpacing">
+    <w:name w:val="No Spacing"/>
+    <w:link w:val="NoSpacingChar"/>
+    <w:uiPriority w:val="1"/>
+    <w:qFormat/>
+    <w:rsid w:val="00D7468B"/>
+    <w:pPr>
+      <w:spacing w:after="0" w:line="240" w:lineRule="auto"/>
+    </w:pPr>
+  </w:style>
+  <w:style w:type="character" w:customStyle="1" w:styleId="NoSpacingChar">
+    <w:name w:val="No Spacing Char"/>
+    <w:basedOn w:val="DefaultParagraphFont"/>
+    <w:link w:val="NoSpacing"/>
+    <w:uiPriority w:val="1"/>
+    <w:rsid w:val="00DE39FC"/>
+  </w:style>
   <w:style w:type="character" w:styleId="PlaceholderText">
     <w:name w:val="Placeholder Text"/>
     <w:basedOn w:val="DefaultParagraphFont"/>
     <w:uiPriority w:val="99"/>
     <w:semiHidden/>
+    <w:rsid w:val="0033013E"/>
     <w:rPr>
       <w:color w:val="808080"/>
     </w:rPr>
   </w:style>
-  <w:style w:type="paragraph" w:customStyle="1" w:styleId="6CD9D655A1A44F8298888DA2246CD047">
-    <w:name w:val="6CD9D655A1A44F8298888DA2246CD047"/>
+  <w:style w:type="character" w:customStyle="1" w:styleId="Heading1Char">
+    <w:name w:val="Heading 1 Char"/>
+    <w:basedOn w:val="DefaultParagraphFont"/>
+    <w:link w:val="Heading1"/>
+    <w:uiPriority w:val="9"/>
+    <w:rsid w:val="005F0E0B"/>
+    <w:rPr>
+      <w:rFonts w:asciiTheme="majorHAnsi" w:eastAsiaTheme="majorEastAsia" w:hAnsiTheme="majorHAnsi" w:cstheme="majorBidi"/>
+      <w:b/>
+      <w:bCs/>
+      <w:color w:val="365F91" w:themeColor="accent1" w:themeShade="BF"/>
+      <w:sz w:val="28"/>
+      <w:szCs w:val="28"/>
+    </w:rPr>
+  </w:style>
+  <w:style w:type="paragraph" w:customStyle="1" w:styleId="woanwareHeading1">
+    <w:name w:val="woanware Heading 1"/>
+    <w:basedOn w:val="Heading1"/>
+    <w:link w:val="woanwareHeading1Char"/>
+    <w:qFormat/>
+    <w:rsid w:val="00D95B49"/>
+    <w:rPr>
+      <w:rFonts w:ascii="Segoe UI" w:hAnsi="Segoe UI" w:cstheme="minorHAnsi"/>
+      <w:color w:val="auto"/>
+    </w:rPr>
+  </w:style>
+  <w:style w:type="character" w:customStyle="1" w:styleId="Heading2Char">
+    <w:name w:val="Heading 2 Char"/>
+    <w:basedOn w:val="DefaultParagraphFont"/>
+    <w:link w:val="Heading2"/>
+    <w:uiPriority w:val="9"/>
+    <w:rsid w:val="007076A2"/>
+    <w:rPr>
+      <w:rFonts w:asciiTheme="majorHAnsi" w:eastAsiaTheme="majorEastAsia" w:hAnsiTheme="majorHAnsi" w:cstheme="majorBidi"/>
+      <w:b/>
+      <w:bCs/>
+      <w:color w:val="4F81BD" w:themeColor="accent1"/>
+      <w:sz w:val="26"/>
+      <w:szCs w:val="26"/>
+    </w:rPr>
+  </w:style>
+  <w:style w:type="character" w:customStyle="1" w:styleId="woanwareHeading1Char">
+    <w:name w:val="woanware Heading 1 Char"/>
+    <w:basedOn w:val="Heading1Char"/>
+    <w:link w:val="woanwareHeading1"/>
+    <w:rsid w:val="00D95B49"/>
+    <w:rPr>
+      <w:rFonts w:ascii="Segoe UI" w:eastAsiaTheme="majorEastAsia" w:hAnsi="Segoe UI" w:cstheme="minorHAnsi"/>
+      <w:b/>
+      <w:bCs/>
+      <w:color w:val="365F91" w:themeColor="accent1" w:themeShade="BF"/>
+      <w:sz w:val="28"/>
+      <w:szCs w:val="28"/>
+    </w:rPr>
+  </w:style>
+  <w:style w:type="paragraph" w:customStyle="1" w:styleId="woanwareHeading2">
+    <w:name w:val="woanware Heading 2"/>
+    <w:basedOn w:val="Heading2"/>
+    <w:link w:val="woanwareHeading2Char"/>
+    <w:qFormat/>
+    <w:rsid w:val="00FE68F2"/>
+    <w:rPr>
+      <w:rFonts w:ascii="Segoe UI" w:hAnsi="Segoe UI" w:cstheme="minorHAnsi"/>
+      <w:color w:val="auto"/>
+    </w:rPr>
+  </w:style>
+  <w:style w:type="character" w:customStyle="1" w:styleId="woanwareHeading2Char">
+    <w:name w:val="woanware Heading 2 Char"/>
+    <w:basedOn w:val="Heading2Char"/>
+    <w:link w:val="woanwareHeading2"/>
+    <w:rsid w:val="00FE68F2"/>
+    <w:rPr>
+      <w:rFonts w:ascii="Segoe UI" w:eastAsiaTheme="majorEastAsia" w:hAnsi="Segoe UI" w:cstheme="minorHAnsi"/>
+      <w:b/>
+      <w:bCs/>
+      <w:color w:val="4F81BD" w:themeColor="accent1"/>
+      <w:sz w:val="26"/>
+      <w:szCs w:val="26"/>
+    </w:rPr>
+  </w:style>
+  <w:style w:type="paragraph" w:styleId="ListParagraph">
+    <w:name w:val="List Paragraph"/>
+    <w:basedOn w:val="Normal"/>
+    <w:uiPriority w:val="34"/>
+    <w:qFormat/>
+    <w:rsid w:val="005C6BFA"/>
+    <w:pPr>
+      <w:ind w:left="720"/>
+      <w:contextualSpacing/>
+    </w:pPr>
+  </w:style>
+  <w:style w:type="character" w:customStyle="1" w:styleId="gd">
+    <w:name w:val="gd"/>
+    <w:basedOn w:val="DefaultParagraphFont"/>
+    <w:rsid w:val="00657DD8"/>
+  </w:style>
+  <w:style w:type="character" w:customStyle="1" w:styleId="apple-converted-space">
+    <w:name w:val="apple-converted-space"/>
+    <w:basedOn w:val="DefaultParagraphFont"/>
+    <w:rsid w:val="00657DD8"/>
   </w:style>
 </w:styles>
-</file>
-
-<file path=word/glossary/webSettings.xml><?xml version="1.0" encoding="utf-8"?>
-<w:webSettings xmlns:mc="http://schemas.openxmlformats.org/markup-compatibility/2006" xmlns:r="http://schemas.openxmlformats.org/officeDocument/2006/relationships" xmlns:w="http://schemas.openxmlformats.org/wordprocessingml/2006/main" xmlns:w14="http://schemas.microsoft.com/office/word/2010/wordml" xmlns:w15="http://schemas.microsoft.com/office/word/2012/wordml" mc:Ignorable="w14 w15">
-  <w:optimizeForBrowser/>
-  <w:allowPNG/>
-</w:webSettings>
 </file>
 
 <file path=word/theme/theme1.xml><?xml version="1.0" encoding="utf-8"?>
@@ -3781,7 +3709,7 @@
 </file>
 
 <file path=customXml/itemProps2.xml><?xml version="1.0" encoding="utf-8"?>
-<ds:datastoreItem xmlns:ds="http://schemas.openxmlformats.org/officeDocument/2006/customXml" ds:itemID="{F1086C97-BBDB-48AD-BB38-2BEA19808D41}">
+<ds:datastoreItem xmlns:ds="http://schemas.openxmlformats.org/officeDocument/2006/customXml" ds:itemID="{5DDAE364-C21F-4504-9B84-5C0961BF190D}">
   <ds:schemaRefs>
     <ds:schemaRef ds:uri="http://schemas.openxmlformats.org/officeDocument/2006/bibliography"/>
   </ds:schemaRefs>

</xml_diff>

<commit_message>
v1.0.2 Incorporated Corey Harrell’s auto_rip concept. See the following link for more details: http://journeyintoir.blogspot.co.uk/2013/05/unleashing-autorip.html v1.0.1 Updated to clear the output textbox when running in plugin mode Added missing code to Run Folder button. Thanks randomaccess3
</commit_message>
<xml_diff>
--- a/Help/Help.docx
+++ b/Help/Help.docx
@@ -1,6 +1,6 @@
 
 <file path=word/document.xml><?xml version="1.0" encoding="utf-8"?>
-<w:document xmlns:wpc="http://schemas.microsoft.com/office/word/2010/wordprocessingCanvas" xmlns:mc="http://schemas.openxmlformats.org/markup-compatibility/2006" xmlns:o="urn:schemas-microsoft-com:office:office" xmlns:r="http://schemas.openxmlformats.org/officeDocument/2006/relationships" xmlns:m="http://schemas.openxmlformats.org/officeDocument/2006/math" xmlns:v="urn:schemas-microsoft-com:vml" xmlns:wp14="http://schemas.microsoft.com/office/word/2010/wordprocessingDrawing" xmlns:wp="http://schemas.openxmlformats.org/drawingml/2006/wordprocessingDrawing" xmlns:w10="urn:schemas-microsoft-com:office:word" xmlns:w="http://schemas.openxmlformats.org/wordprocessingml/2006/main" xmlns:w14="http://schemas.microsoft.com/office/word/2010/wordml" xmlns:wpg="http://schemas.microsoft.com/office/word/2010/wordprocessingGroup" xmlns:wpi="http://schemas.microsoft.com/office/word/2010/wordprocessingInk" xmlns:wne="http://schemas.microsoft.com/office/word/2006/wordml" xmlns:wps="http://schemas.microsoft.com/office/word/2010/wordprocessingShape" mc:Ignorable="w14 wp14">
+<w:document xmlns:wpc="http://schemas.microsoft.com/office/word/2010/wordprocessingCanvas" xmlns:mc="http://schemas.openxmlformats.org/markup-compatibility/2006" xmlns:o="urn:schemas-microsoft-com:office:office" xmlns:r="http://schemas.openxmlformats.org/officeDocument/2006/relationships" xmlns:m="http://schemas.openxmlformats.org/officeDocument/2006/math" xmlns:v="urn:schemas-microsoft-com:vml" xmlns:wp14="http://schemas.microsoft.com/office/word/2010/wordprocessingDrawing" xmlns:wp="http://schemas.openxmlformats.org/drawingml/2006/wordprocessingDrawing" xmlns:w10="urn:schemas-microsoft-com:office:word" xmlns:w="http://schemas.openxmlformats.org/wordprocessingml/2006/main" xmlns:w14="http://schemas.microsoft.com/office/word/2010/wordml" xmlns:w15="http://schemas.microsoft.com/office/word/2012/wordml" xmlns:wpg="http://schemas.microsoft.com/office/word/2010/wordprocessingGroup" xmlns:wpi="http://schemas.microsoft.com/office/word/2010/wordprocessingInk" xmlns:wne="http://schemas.microsoft.com/office/word/2006/wordml" xmlns:wps="http://schemas.microsoft.com/office/word/2010/wordprocessingShape" mc:Ignorable="w14 w15 wp14">
   <w:body>
     <w:sdt>
       <w:sdtPr>
@@ -22,7 +22,7 @@
               <w:lang w:eastAsia="en-GB"/>
             </w:rPr>
             <w:drawing>
-              <wp:inline distT="0" distB="0" distL="0" distR="0" wp14:anchorId="3975A6C0" wp14:editId="718AD3A9">
+              <wp:inline distT="0" distB="0" distL="0" distR="0" wp14:anchorId="28136E0C" wp14:editId="0C718978">
                 <wp:extent cx="2524478" cy="762106"/>
                 <wp:effectExtent l="0" t="0" r="9525" b="0"/>
                 <wp:docPr id="1" name="Picture 1"/>
@@ -37,7 +37,7 @@
                         <pic:cNvPicPr/>
                       </pic:nvPicPr>
                       <pic:blipFill>
-                        <a:blip r:embed="rId10" cstate="print">
+                        <a:blip r:embed="rId9" cstate="print">
                           <a:extLst>
                             <a:ext uri="{28A0092B-C50C-407E-A947-70E740481C1C}">
                               <a14:useLocalDpi xmlns:a14="http://schemas.microsoft.com/office/drawing/2010/main" val="0"/>
@@ -132,7 +132,6 @@
             </w:sdtPr>
             <w:sdtEndPr/>
             <w:sdtContent>
-              <w:proofErr w:type="spellStart"/>
               <w:r>
                 <w:rPr>
                   <w:b/>
@@ -141,7 +140,6 @@
                 </w:rPr>
                 <w:t>RegRipperRunner</w:t>
               </w:r>
-              <w:proofErr w:type="spellEnd"/>
             </w:sdtContent>
           </w:sdt>
         </w:p>
@@ -182,25 +180,21 @@
               <w:szCs w:val="20"/>
             </w:rPr>
           </w:pPr>
-          <w:proofErr w:type="spellStart"/>
-          <w:proofErr w:type="gramStart"/>
           <w:r>
             <w:rPr>
               <w:rFonts w:cs="Segoe UI"/>
               <w:color w:val="000000"/>
               <w:szCs w:val="20"/>
             </w:rPr>
-            <w:t>woanware</w:t>
-          </w:r>
-          <w:proofErr w:type="spellEnd"/>
-          <w:proofErr w:type="gramEnd"/>
+            <w:t>woanware is the name for a set of tools and applications I have written. The majority of the tools/applications are related to network</w:t>
+          </w:r>
           <w:r>
             <w:rPr>
               <w:rFonts w:cs="Segoe UI"/>
               <w:color w:val="000000"/>
               <w:szCs w:val="20"/>
             </w:rPr>
-            <w:t xml:space="preserve"> is the name for a set of tools and applications I have written. The majority of the tools/applications are related to network</w:t>
+            <w:t>ing</w:t>
           </w:r>
           <w:r>
             <w:rPr>
@@ -208,14 +202,6 @@
               <w:color w:val="000000"/>
               <w:szCs w:val="20"/>
             </w:rPr>
-            <w:t>ing</w:t>
-          </w:r>
-          <w:r>
-            <w:rPr>
-              <w:rFonts w:cs="Segoe UI"/>
-              <w:color w:val="000000"/>
-              <w:szCs w:val="20"/>
-            </w:rPr>
             <w:t>, network security, application security or digital forensic tasks.</w:t>
           </w:r>
           <w:r>
@@ -241,104 +227,18 @@
               <w:szCs w:val="20"/>
             </w:rPr>
           </w:pPr>
-          <w:proofErr w:type="spellStart"/>
           <w:r>
             <w:rPr>
               <w:szCs w:val="20"/>
             </w:rPr>
-            <w:t>RegRipperRunner</w:t>
-          </w:r>
-          <w:proofErr w:type="spellEnd"/>
+            <w:t xml:space="preserve">RegRipperRunner is to replace the functionality of my RegExtract tool e.g. run plugin, run hive, run folder but using Harlan Carvey's regripper, which means it has the same functionality and plugins as regripper without me having to maintain all of the plugins nor navigate via the command line for the numerous plugins that are implemented for it. By its nature it includes some of the plugin browser </w:t>
+          </w:r>
           <w:r>
             <w:rPr>
               <w:szCs w:val="20"/>
             </w:rPr>
-            <w:t xml:space="preserve"> is to replace the functionality of my </w:t>
-          </w:r>
-          <w:proofErr w:type="spellStart"/>
-          <w:r>
-            <w:rPr>
-              <w:szCs w:val="20"/>
-            </w:rPr>
-            <w:t>RegExtract</w:t>
-          </w:r>
-          <w:proofErr w:type="spellEnd"/>
-          <w:r>
-            <w:rPr>
-              <w:szCs w:val="20"/>
-            </w:rPr>
-            <w:t xml:space="preserve"> tool e.g. run plugin, run hive, run folder but using Harlan </w:t>
-          </w:r>
-          <w:proofErr w:type="spellStart"/>
-          <w:r>
-            <w:rPr>
-              <w:szCs w:val="20"/>
-            </w:rPr>
-            <w:t>Carvey's</w:t>
-          </w:r>
-          <w:proofErr w:type="spellEnd"/>
-          <w:r>
-            <w:rPr>
-              <w:szCs w:val="20"/>
-            </w:rPr>
-            <w:t xml:space="preserve"> </w:t>
-          </w:r>
-          <w:proofErr w:type="spellStart"/>
-          <w:r>
-            <w:rPr>
-              <w:szCs w:val="20"/>
-            </w:rPr>
-            <w:t>regripper</w:t>
-          </w:r>
-          <w:proofErr w:type="spellEnd"/>
-          <w:r>
-            <w:rPr>
-              <w:szCs w:val="20"/>
-            </w:rPr>
-            <w:t xml:space="preserve">, which means it has the same functionality and plugins as </w:t>
-          </w:r>
-          <w:proofErr w:type="spellStart"/>
-          <w:r>
-            <w:rPr>
-              <w:szCs w:val="20"/>
-            </w:rPr>
-            <w:t>regripper</w:t>
-          </w:r>
-          <w:proofErr w:type="spellEnd"/>
-          <w:r>
-            <w:rPr>
-              <w:szCs w:val="20"/>
-            </w:rPr>
-            <w:t xml:space="preserve"> without me having </w:t>
-          </w:r>
-          <w:proofErr w:type="gramStart"/>
-          <w:r>
-            <w:rPr>
-              <w:szCs w:val="20"/>
-            </w:rPr>
-            <w:t>to maintain</w:t>
-          </w:r>
-          <w:proofErr w:type="gramEnd"/>
-          <w:r>
-            <w:rPr>
-              <w:szCs w:val="20"/>
-            </w:rPr>
-            <w:t xml:space="preserve"> all of the plugins nor navigate via the command line for the numerous plugins that are implemented for it. By its nature it includes some of the plugin browser </w:t>
-          </w:r>
-          <w:r>
-            <w:rPr>
-              <w:szCs w:val="20"/>
-            </w:rPr>
-            <w:t xml:space="preserve">(pb.pl) and rr.pl functionality which overlapped with the functionality of </w:t>
-          </w:r>
-          <w:proofErr w:type="spellStart"/>
-          <w:r>
-            <w:rPr>
-              <w:szCs w:val="20"/>
-            </w:rPr>
-            <w:t>RegExtract</w:t>
-          </w:r>
-          <w:proofErr w:type="spellEnd"/>
+            <w:t>(pb.pl) and rr.pl functionality which overlapped with the functionality of RegExtract</w:t>
+          </w:r>
           <w:r>
             <w:rPr>
               <w:szCs w:val="20"/>
@@ -488,19 +388,30 @@
               <w:szCs w:val="20"/>
             </w:rPr>
           </w:pPr>
-          <w:proofErr w:type="spellStart"/>
           <w:r>
             <w:rPr>
               <w:szCs w:val="20"/>
             </w:rPr>
-            <w:t>NLog</w:t>
-          </w:r>
-          <w:proofErr w:type="spellEnd"/>
-          <w:r>
+            <w:t>NLog : Logging</w:t>
+          </w:r>
+        </w:p>
+        <w:p>
+          <w:pPr>
+            <w:pStyle w:val="ListParagraph"/>
+            <w:numPr>
+              <w:ilvl w:val="0"/>
+              <w:numId w:val="4"/>
+            </w:numPr>
+            <w:spacing w:after="0" w:line="240" w:lineRule="auto"/>
             <w:rPr>
               <w:szCs w:val="20"/>
             </w:rPr>
-            <w:t xml:space="preserve"> : Logging</w:t>
+          </w:pPr>
+          <w:r>
+            <w:rPr>
+              <w:szCs w:val="20"/>
+            </w:rPr>
+            <w:t>ObjectListView : Data viewing via lists</w:t>
           </w:r>
         </w:p>
         <w:p>
@@ -515,19 +426,30 @@
               <w:szCs w:val="20"/>
             </w:rPr>
           </w:pPr>
-          <w:proofErr w:type="spellStart"/>
           <w:r>
             <w:rPr>
               <w:szCs w:val="20"/>
             </w:rPr>
-            <w:t>ObjectListView</w:t>
-          </w:r>
-          <w:proofErr w:type="spellEnd"/>
-          <w:r>
+            <w:t>Registry: Binary registry hive parser (woanware)</w:t>
+          </w:r>
+        </w:p>
+        <w:p>
+          <w:pPr>
+            <w:pStyle w:val="ListParagraph"/>
+            <w:numPr>
+              <w:ilvl w:val="0"/>
+              <w:numId w:val="4"/>
+            </w:numPr>
+            <w:spacing w:after="0" w:line="240" w:lineRule="auto"/>
             <w:rPr>
               <w:szCs w:val="20"/>
             </w:rPr>
-            <w:t xml:space="preserve"> : Data viewing via lists</w:t>
+          </w:pPr>
+          <w:r>
+            <w:rPr>
+              <w:szCs w:val="20"/>
+            </w:rPr>
+            <w:t>Regripper: RegRipper (Harlan Carvey/keydet89)</w:t>
           </w:r>
         </w:p>
         <w:p>
@@ -546,123 +468,7 @@
             <w:rPr>
               <w:szCs w:val="20"/>
             </w:rPr>
-            <w:t>Registry: Binary registry hive parser (</w:t>
-          </w:r>
-          <w:proofErr w:type="spellStart"/>
-          <w:r>
-            <w:rPr>
-              <w:szCs w:val="20"/>
-            </w:rPr>
-            <w:t>woanware</w:t>
-          </w:r>
-          <w:proofErr w:type="spellEnd"/>
-          <w:r>
-            <w:rPr>
-              <w:szCs w:val="20"/>
-            </w:rPr>
-            <w:t>)</w:t>
-          </w:r>
-        </w:p>
-        <w:p>
-          <w:pPr>
-            <w:pStyle w:val="ListParagraph"/>
-            <w:numPr>
-              <w:ilvl w:val="0"/>
-              <w:numId w:val="4"/>
-            </w:numPr>
-            <w:spacing w:after="0" w:line="240" w:lineRule="auto"/>
-            <w:rPr>
-              <w:szCs w:val="20"/>
-            </w:rPr>
-          </w:pPr>
-          <w:proofErr w:type="spellStart"/>
-          <w:r>
-            <w:rPr>
-              <w:szCs w:val="20"/>
-            </w:rPr>
-            <w:t>Regripper</w:t>
-          </w:r>
-          <w:proofErr w:type="spellEnd"/>
-          <w:r>
-            <w:rPr>
-              <w:szCs w:val="20"/>
-            </w:rPr>
-            <w:t xml:space="preserve">: </w:t>
-          </w:r>
-          <w:proofErr w:type="spellStart"/>
-          <w:r>
-            <w:rPr>
-              <w:szCs w:val="20"/>
-            </w:rPr>
-            <w:t>RegRipper</w:t>
-          </w:r>
-          <w:proofErr w:type="spellEnd"/>
-          <w:r>
-            <w:rPr>
-              <w:szCs w:val="20"/>
-            </w:rPr>
-            <w:t xml:space="preserve"> (Harlan </w:t>
-          </w:r>
-          <w:proofErr w:type="spellStart"/>
-          <w:r>
-            <w:rPr>
-              <w:szCs w:val="20"/>
-            </w:rPr>
-            <w:t>Carvey</w:t>
-          </w:r>
-          <w:proofErr w:type="spellEnd"/>
-          <w:r>
-            <w:rPr>
-              <w:szCs w:val="20"/>
-            </w:rPr>
-            <w:t>/keydet89)</w:t>
-          </w:r>
-        </w:p>
-        <w:p>
-          <w:pPr>
-            <w:pStyle w:val="ListParagraph"/>
-            <w:numPr>
-              <w:ilvl w:val="0"/>
-              <w:numId w:val="4"/>
-            </w:numPr>
-            <w:spacing w:after="0" w:line="240" w:lineRule="auto"/>
-            <w:rPr>
-              <w:szCs w:val="20"/>
-            </w:rPr>
-          </w:pPr>
-          <w:r>
-            <w:rPr>
-              <w:szCs w:val="20"/>
-            </w:rPr>
-            <w:t xml:space="preserve">Utility: </w:t>
-          </w:r>
-          <w:proofErr w:type="spellStart"/>
-          <w:r>
-            <w:rPr>
-              <w:szCs w:val="20"/>
-            </w:rPr>
-            <w:t>Misc</w:t>
-          </w:r>
-          <w:proofErr w:type="spellEnd"/>
-          <w:r>
-            <w:rPr>
-              <w:szCs w:val="20"/>
-            </w:rPr>
-            <w:t xml:space="preserve"> functions (</w:t>
-          </w:r>
-          <w:proofErr w:type="spellStart"/>
-          <w:r>
-            <w:rPr>
-              <w:szCs w:val="20"/>
-            </w:rPr>
-            <w:t>woanware</w:t>
-          </w:r>
-          <w:proofErr w:type="spellEnd"/>
-          <w:r>
-            <w:rPr>
-              <w:szCs w:val="20"/>
-            </w:rPr>
-            <w:t>)</w:t>
+            <w:t>Utility: Misc functions (woanware)</w:t>
           </w:r>
           <w:r>
             <w:t xml:space="preserve"> </w:t>
@@ -691,13 +497,8 @@
           </w:r>
         </w:p>
         <w:p>
-          <w:proofErr w:type="spellStart"/>
-          <w:r>
-            <w:t>RegExtract</w:t>
-          </w:r>
-          <w:proofErr w:type="spellEnd"/>
-          <w:r>
-            <w:t xml:space="preserve"> has four modes for extracting data; Single Plugin, Multiple Plugins, All Plugins and Filter. The mode can be set using the drop down list located on the main toolbar.</w:t>
+          <w:r>
+            <w:t>RegExtract has four modes for extracting data; Single Plugin, Multiple Plugins, All Plugins and Filter. The mode can be set using the drop down list located on the main toolbar.</w:t>
           </w:r>
         </w:p>
         <w:p>
@@ -750,15 +551,7 @@
             <w:t xml:space="preserve"> </w:t>
           </w:r>
           <w:r>
-            <w:t xml:space="preserve">mode allows the user to run a </w:t>
-          </w:r>
-          <w:proofErr w:type="spellStart"/>
-          <w:r>
-            <w:t>preset</w:t>
-          </w:r>
-          <w:proofErr w:type="spellEnd"/>
-          <w:r>
-            <w:t xml:space="preserve"> list of plugins against the specified hives.</w:t>
+            <w:t>mode allows the user to run a preset list of plugins against the specified hives.</w:t>
           </w:r>
           <w:r>
             <w:t xml:space="preserve"> </w:t>
@@ -869,23 +662,7 @@
         </w:p>
         <w:p>
           <w:r>
-            <w:t xml:space="preserve">To view the underlying plugin </w:t>
-          </w:r>
-          <w:proofErr w:type="spellStart"/>
-          <w:r>
-            <w:t>perl</w:t>
-          </w:r>
-          <w:proofErr w:type="spellEnd"/>
-          <w:r>
-            <w:t xml:space="preserve"> code without leaving the application, simply select the plugin and choose the </w:t>
-          </w:r>
-          <w:proofErr w:type="spellStart"/>
-          <w:r>
-            <w:t>Plugin</w:t>
-          </w:r>
-          <w:proofErr w:type="spellEnd"/>
-          <w:r>
-            <w:t xml:space="preserve"> context menu item.</w:t>
+            <w:t>To view the underlying plugin perl code without leaving the application, simply select the plugin and choose the Plugin context menu item.</w:t>
           </w:r>
           <w:r>
             <w:t xml:space="preserve"> </w:t>
@@ -1009,15 +786,7 @@
         </w:p>
         <w:p>
           <w:r>
-            <w:t xml:space="preserve">Filters are simply files without file extensions that are loaded from the </w:t>
-          </w:r>
-          <w:proofErr w:type="spellStart"/>
-          <w:r>
-            <w:t>regripper</w:t>
-          </w:r>
-          <w:proofErr w:type="spellEnd"/>
-          <w:r>
-            <w:t xml:space="preserve"> plugins directory. Various filter related actions can be utilised via the plugin lists context menu. Note that the context menu is only enabled when the Mode is set to Filter.</w:t>
+            <w:t>Filters are simply files without file extensions that are loaded from the regripper plugins directory. Various filter related actions can be utilised via the plugin lists context menu. Note that the context menu is only enabled when the Mode is set to Filter.</w:t>
           </w:r>
         </w:p>
         <w:p>
@@ -1242,15 +1011,7 @@
         </w:p>
         <w:p>
           <w:r>
-            <w:t xml:space="preserve">The Filter-&gt;Refresh context menu will reload the filters from the </w:t>
-          </w:r>
-          <w:proofErr w:type="spellStart"/>
-          <w:r>
-            <w:t>regripper</w:t>
-          </w:r>
-          <w:proofErr w:type="spellEnd"/>
-          <w:r>
-            <w:t xml:space="preserve"> plugins directory. This can be used when a filter file has been manually created and saves the user from closing and reopening the application.</w:t>
+            <w:t>The Filter-&gt;Refresh context menu will reload the filters from the regripper plugins directory. This can be used when a filter file has been manually created and saves the user from closing and reopening the application.</w:t>
           </w:r>
         </w:p>
         <w:p>
@@ -1293,22 +1054,89 @@
             <w:rPr>
               <w:b/>
             </w:rPr>
-            <w:t>v1.0.1</w:t>
-          </w:r>
-        </w:p>
-        <w:p>
-          <w:pPr>
-            <w:pStyle w:val="ListParagraph"/>
-            <w:numPr>
-              <w:ilvl w:val="0"/>
-              <w:numId w:val="4"/>
-            </w:numPr>
-          </w:pPr>
-          <w:r>
-            <w:t>Updated to clear the output textbox when running in plugin mode</w:t>
-          </w:r>
+            <w:t>v1.0.2</w:t>
+          </w:r>
+        </w:p>
+        <w:p>
+          <w:pPr>
+            <w:pStyle w:val="ListParagraph"/>
+            <w:numPr>
+              <w:ilvl w:val="0"/>
+              <w:numId w:val="9"/>
+            </w:numPr>
+            <w:rPr>
+              <w:b/>
+            </w:rPr>
+          </w:pPr>
+          <w:r>
+            <w:t xml:space="preserve">Incorporated </w:t>
+          </w:r>
+          <w:r>
+            <w:rPr>
+              <w:shd w:val="clear" w:color="auto" w:fill="FFFFFF"/>
+            </w:rPr>
+            <w:t xml:space="preserve">Corey Harrell’s auto_rip </w:t>
+          </w:r>
+          <w:r>
+            <w:rPr>
+              <w:shd w:val="clear" w:color="auto" w:fill="FFFFFF"/>
+            </w:rPr>
+            <w:t>concept</w:t>
+          </w:r>
+          <w:r>
+            <w:rPr>
+              <w:shd w:val="clear" w:color="auto" w:fill="FFFFFF"/>
+            </w:rPr>
+            <w:t>. See</w:t>
+          </w:r>
+          <w:r>
+            <w:rPr>
+              <w:shd w:val="clear" w:color="auto" w:fill="FFFFFF"/>
+            </w:rPr>
+            <w:t xml:space="preserve"> the following link for more details:</w:t>
+          </w:r>
+          <w:r>
+            <w:rPr>
+              <w:shd w:val="clear" w:color="auto" w:fill="FFFFFF"/>
+            </w:rPr>
+            <w:t xml:space="preserve"> </w:t>
+          </w:r>
+          <w:hyperlink r:id="rId10" w:history="1">
+            <w:r>
+              <w:rPr>
+                <w:color w:val="0000FF"/>
+                <w:u w:val="single"/>
+              </w:rPr>
+              <w:t>http://journeyintoir.blogspot.co.uk/2013/05/unleashing-autorip.html</w:t>
+            </w:r>
+          </w:hyperlink>
           <w:bookmarkStart w:id="0" w:name="_GoBack"/>
           <w:bookmarkEnd w:id="0"/>
+        </w:p>
+        <w:p>
+          <w:pPr>
+            <w:rPr>
+              <w:b/>
+            </w:rPr>
+          </w:pPr>
+          <w:r>
+            <w:rPr>
+              <w:b/>
+            </w:rPr>
+            <w:t>v1.0.1</w:t>
+          </w:r>
+        </w:p>
+        <w:p>
+          <w:pPr>
+            <w:pStyle w:val="ListParagraph"/>
+            <w:numPr>
+              <w:ilvl w:val="0"/>
+              <w:numId w:val="4"/>
+            </w:numPr>
+          </w:pPr>
+          <w:r>
+            <w:t>Updated to clear the output textbox when running in plugin mode</w:t>
+          </w:r>
         </w:p>
         <w:p>
           <w:pPr>
@@ -1381,7 +1209,7 @@
 </file>
 
 <file path=word/endnotes.xml><?xml version="1.0" encoding="utf-8"?>
-<w:endnotes xmlns:wpc="http://schemas.microsoft.com/office/word/2010/wordprocessingCanvas" xmlns:mc="http://schemas.openxmlformats.org/markup-compatibility/2006" xmlns:o="urn:schemas-microsoft-com:office:office" xmlns:r="http://schemas.openxmlformats.org/officeDocument/2006/relationships" xmlns:m="http://schemas.openxmlformats.org/officeDocument/2006/math" xmlns:v="urn:schemas-microsoft-com:vml" xmlns:wp14="http://schemas.microsoft.com/office/word/2010/wordprocessingDrawing" xmlns:wp="http://schemas.openxmlformats.org/drawingml/2006/wordprocessingDrawing" xmlns:w10="urn:schemas-microsoft-com:office:word" xmlns:w="http://schemas.openxmlformats.org/wordprocessingml/2006/main" xmlns:w14="http://schemas.microsoft.com/office/word/2010/wordml" xmlns:wpg="http://schemas.microsoft.com/office/word/2010/wordprocessingGroup" xmlns:wpi="http://schemas.microsoft.com/office/word/2010/wordprocessingInk" xmlns:wne="http://schemas.microsoft.com/office/word/2006/wordml" xmlns:wps="http://schemas.microsoft.com/office/word/2010/wordprocessingShape" mc:Ignorable="w14 wp14">
+<w:endnotes xmlns:wpc="http://schemas.microsoft.com/office/word/2010/wordprocessingCanvas" xmlns:mc="http://schemas.openxmlformats.org/markup-compatibility/2006" xmlns:o="urn:schemas-microsoft-com:office:office" xmlns:r="http://schemas.openxmlformats.org/officeDocument/2006/relationships" xmlns:m="http://schemas.openxmlformats.org/officeDocument/2006/math" xmlns:v="urn:schemas-microsoft-com:vml" xmlns:wp14="http://schemas.microsoft.com/office/word/2010/wordprocessingDrawing" xmlns:wp="http://schemas.openxmlformats.org/drawingml/2006/wordprocessingDrawing" xmlns:w10="urn:schemas-microsoft-com:office:word" xmlns:w="http://schemas.openxmlformats.org/wordprocessingml/2006/main" xmlns:w14="http://schemas.microsoft.com/office/word/2010/wordml" xmlns:w15="http://schemas.microsoft.com/office/word/2012/wordml" xmlns:wpg="http://schemas.microsoft.com/office/word/2010/wordprocessingGroup" xmlns:wpi="http://schemas.microsoft.com/office/word/2010/wordprocessingInk" xmlns:wne="http://schemas.microsoft.com/office/word/2006/wordml" xmlns:wps="http://schemas.microsoft.com/office/word/2010/wordprocessingShape" mc:Ignorable="w14 w15 wp14">
   <w:endnote w:type="separator" w:id="-1">
     <w:p>
       <w:pPr>
@@ -1406,7 +1234,7 @@
 </file>
 
 <file path=word/footer1.xml><?xml version="1.0" encoding="utf-8"?>
-<w:ftr xmlns:wpc="http://schemas.microsoft.com/office/word/2010/wordprocessingCanvas" xmlns:mc="http://schemas.openxmlformats.org/markup-compatibility/2006" xmlns:o="urn:schemas-microsoft-com:office:office" xmlns:r="http://schemas.openxmlformats.org/officeDocument/2006/relationships" xmlns:m="http://schemas.openxmlformats.org/officeDocument/2006/math" xmlns:v="urn:schemas-microsoft-com:vml" xmlns:wp14="http://schemas.microsoft.com/office/word/2010/wordprocessingDrawing" xmlns:wp="http://schemas.openxmlformats.org/drawingml/2006/wordprocessingDrawing" xmlns:w10="urn:schemas-microsoft-com:office:word" xmlns:w="http://schemas.openxmlformats.org/wordprocessingml/2006/main" xmlns:w14="http://schemas.microsoft.com/office/word/2010/wordml" xmlns:wpg="http://schemas.microsoft.com/office/word/2010/wordprocessingGroup" xmlns:wpi="http://schemas.microsoft.com/office/word/2010/wordprocessingInk" xmlns:wne="http://schemas.microsoft.com/office/word/2006/wordml" xmlns:wps="http://schemas.microsoft.com/office/word/2010/wordprocessingShape" mc:Ignorable="w14 wp14">
+<w:ftr xmlns:wpc="http://schemas.microsoft.com/office/word/2010/wordprocessingCanvas" xmlns:mc="http://schemas.openxmlformats.org/markup-compatibility/2006" xmlns:o="urn:schemas-microsoft-com:office:office" xmlns:r="http://schemas.openxmlformats.org/officeDocument/2006/relationships" xmlns:m="http://schemas.openxmlformats.org/officeDocument/2006/math" xmlns:v="urn:schemas-microsoft-com:vml" xmlns:wp14="http://schemas.microsoft.com/office/word/2010/wordprocessingDrawing" xmlns:wp="http://schemas.openxmlformats.org/drawingml/2006/wordprocessingDrawing" xmlns:w10="urn:schemas-microsoft-com:office:word" xmlns:w="http://schemas.openxmlformats.org/wordprocessingml/2006/main" xmlns:w14="http://schemas.microsoft.com/office/word/2010/wordml" xmlns:w15="http://schemas.microsoft.com/office/word/2012/wordml" xmlns:wpg="http://schemas.microsoft.com/office/word/2010/wordprocessingGroup" xmlns:wpi="http://schemas.microsoft.com/office/word/2010/wordprocessingInk" xmlns:wne="http://schemas.microsoft.com/office/word/2006/wordml" xmlns:wps="http://schemas.microsoft.com/office/word/2010/wordprocessingShape" mc:Ignorable="w14 w15 wp14">
   <w:tbl>
     <w:tblPr>
       <w:tblW w:w="5000" w:type="pct"/>
@@ -1445,7 +1273,7 @@
             <w:rPr>
               <w:noProof/>
             </w:rPr>
-            <w:t>6</w:t>
+            <w:t>5</w:t>
           </w:r>
           <w:r>
             <w:fldChar w:fldCharType="end"/>
@@ -1477,7 +1305,7 @@
 </file>
 
 <file path=word/footnotes.xml><?xml version="1.0" encoding="utf-8"?>
-<w:footnotes xmlns:wpc="http://schemas.microsoft.com/office/word/2010/wordprocessingCanvas" xmlns:mc="http://schemas.openxmlformats.org/markup-compatibility/2006" xmlns:o="urn:schemas-microsoft-com:office:office" xmlns:r="http://schemas.openxmlformats.org/officeDocument/2006/relationships" xmlns:m="http://schemas.openxmlformats.org/officeDocument/2006/math" xmlns:v="urn:schemas-microsoft-com:vml" xmlns:wp14="http://schemas.microsoft.com/office/word/2010/wordprocessingDrawing" xmlns:wp="http://schemas.openxmlformats.org/drawingml/2006/wordprocessingDrawing" xmlns:w10="urn:schemas-microsoft-com:office:word" xmlns:w="http://schemas.openxmlformats.org/wordprocessingml/2006/main" xmlns:w14="http://schemas.microsoft.com/office/word/2010/wordml" xmlns:wpg="http://schemas.microsoft.com/office/word/2010/wordprocessingGroup" xmlns:wpi="http://schemas.microsoft.com/office/word/2010/wordprocessingInk" xmlns:wne="http://schemas.microsoft.com/office/word/2006/wordml" xmlns:wps="http://schemas.microsoft.com/office/word/2010/wordprocessingShape" mc:Ignorable="w14 wp14">
+<w:footnotes xmlns:wpc="http://schemas.microsoft.com/office/word/2010/wordprocessingCanvas" xmlns:mc="http://schemas.openxmlformats.org/markup-compatibility/2006" xmlns:o="urn:schemas-microsoft-com:office:office" xmlns:r="http://schemas.openxmlformats.org/officeDocument/2006/relationships" xmlns:m="http://schemas.openxmlformats.org/officeDocument/2006/math" xmlns:v="urn:schemas-microsoft-com:vml" xmlns:wp14="http://schemas.microsoft.com/office/word/2010/wordprocessingDrawing" xmlns:wp="http://schemas.openxmlformats.org/drawingml/2006/wordprocessingDrawing" xmlns:w10="urn:schemas-microsoft-com:office:word" xmlns:w="http://schemas.openxmlformats.org/wordprocessingml/2006/main" xmlns:w14="http://schemas.microsoft.com/office/word/2010/wordml" xmlns:w15="http://schemas.microsoft.com/office/word/2012/wordml" xmlns:wpg="http://schemas.microsoft.com/office/word/2010/wordprocessingGroup" xmlns:wpi="http://schemas.microsoft.com/office/word/2010/wordprocessingInk" xmlns:wne="http://schemas.microsoft.com/office/word/2006/wordml" xmlns:wps="http://schemas.microsoft.com/office/word/2010/wordprocessingShape" mc:Ignorable="w14 w15 wp14">
   <w:footnote w:type="separator" w:id="-1">
     <w:p>
       <w:pPr>
@@ -1502,7 +1330,7 @@
 </file>
 
 <file path=word/header1.xml><?xml version="1.0" encoding="utf-8"?>
-<w:hdr xmlns:wpc="http://schemas.microsoft.com/office/word/2010/wordprocessingCanvas" xmlns:mc="http://schemas.openxmlformats.org/markup-compatibility/2006" xmlns:o="urn:schemas-microsoft-com:office:office" xmlns:r="http://schemas.openxmlformats.org/officeDocument/2006/relationships" xmlns:m="http://schemas.openxmlformats.org/officeDocument/2006/math" xmlns:v="urn:schemas-microsoft-com:vml" xmlns:wp14="http://schemas.microsoft.com/office/word/2010/wordprocessingDrawing" xmlns:wp="http://schemas.openxmlformats.org/drawingml/2006/wordprocessingDrawing" xmlns:w10="urn:schemas-microsoft-com:office:word" xmlns:w="http://schemas.openxmlformats.org/wordprocessingml/2006/main" xmlns:w14="http://schemas.microsoft.com/office/word/2010/wordml" xmlns:wpg="http://schemas.microsoft.com/office/word/2010/wordprocessingGroup" xmlns:wpi="http://schemas.microsoft.com/office/word/2010/wordprocessingInk" xmlns:wne="http://schemas.microsoft.com/office/word/2006/wordml" xmlns:wps="http://schemas.microsoft.com/office/word/2010/wordprocessingShape" mc:Ignorable="w14 wp14">
+<w:hdr xmlns:wpc="http://schemas.microsoft.com/office/word/2010/wordprocessingCanvas" xmlns:mc="http://schemas.openxmlformats.org/markup-compatibility/2006" xmlns:o="urn:schemas-microsoft-com:office:office" xmlns:r="http://schemas.openxmlformats.org/officeDocument/2006/relationships" xmlns:m="http://schemas.openxmlformats.org/officeDocument/2006/math" xmlns:v="urn:schemas-microsoft-com:vml" xmlns:wp14="http://schemas.microsoft.com/office/word/2010/wordprocessingDrawing" xmlns:wp="http://schemas.openxmlformats.org/drawingml/2006/wordprocessingDrawing" xmlns:w10="urn:schemas-microsoft-com:office:word" xmlns:w="http://schemas.openxmlformats.org/wordprocessingml/2006/main" xmlns:w14="http://schemas.microsoft.com/office/word/2010/wordml" xmlns:w15="http://schemas.microsoft.com/office/word/2012/wordml" xmlns:wpg="http://schemas.microsoft.com/office/word/2010/wordprocessingGroup" xmlns:wpi="http://schemas.microsoft.com/office/word/2010/wordprocessingInk" xmlns:wne="http://schemas.microsoft.com/office/word/2006/wordml" xmlns:wps="http://schemas.microsoft.com/office/word/2010/wordprocessingShape" mc:Ignorable="w14 w15 wp14">
   <w:tbl>
     <w:tblPr>
       <w:tblW w:w="5000" w:type="pct"/>
@@ -1552,11 +1380,9 @@
                   <w:szCs w:val="36"/>
                 </w:rPr>
               </w:pPr>
-              <w:proofErr w:type="spellStart"/>
               <w:r>
                 <w:t>woanware</w:t>
               </w:r>
-              <w:proofErr w:type="spellEnd"/>
             </w:p>
           </w:tc>
         </w:sdtContent>
@@ -1585,7 +1411,7 @@
 </file>
 
 <file path=word/numbering.xml><?xml version="1.0" encoding="utf-8"?>
-<w:numbering xmlns:wpc="http://schemas.microsoft.com/office/word/2010/wordprocessingCanvas" xmlns:mc="http://schemas.openxmlformats.org/markup-compatibility/2006" xmlns:o="urn:schemas-microsoft-com:office:office" xmlns:r="http://schemas.openxmlformats.org/officeDocument/2006/relationships" xmlns:m="http://schemas.openxmlformats.org/officeDocument/2006/math" xmlns:v="urn:schemas-microsoft-com:vml" xmlns:wp14="http://schemas.microsoft.com/office/word/2010/wordprocessingDrawing" xmlns:wp="http://schemas.openxmlformats.org/drawingml/2006/wordprocessingDrawing" xmlns:w10="urn:schemas-microsoft-com:office:word" xmlns:w="http://schemas.openxmlformats.org/wordprocessingml/2006/main" xmlns:w14="http://schemas.microsoft.com/office/word/2010/wordml" xmlns:wpg="http://schemas.microsoft.com/office/word/2010/wordprocessingGroup" xmlns:wpi="http://schemas.microsoft.com/office/word/2010/wordprocessingInk" xmlns:wne="http://schemas.microsoft.com/office/word/2006/wordml" xmlns:wps="http://schemas.microsoft.com/office/word/2010/wordprocessingShape" mc:Ignorable="w14 wp14">
+<w:numbering xmlns:wpc="http://schemas.microsoft.com/office/word/2010/wordprocessingCanvas" xmlns:mc="http://schemas.openxmlformats.org/markup-compatibility/2006" xmlns:o="urn:schemas-microsoft-com:office:office" xmlns:r="http://schemas.openxmlformats.org/officeDocument/2006/relationships" xmlns:m="http://schemas.openxmlformats.org/officeDocument/2006/math" xmlns:v="urn:schemas-microsoft-com:vml" xmlns:wp14="http://schemas.microsoft.com/office/word/2010/wordprocessingDrawing" xmlns:wp="http://schemas.openxmlformats.org/drawingml/2006/wordprocessingDrawing" xmlns:w10="urn:schemas-microsoft-com:office:word" xmlns:w="http://schemas.openxmlformats.org/wordprocessingml/2006/main" xmlns:w14="http://schemas.microsoft.com/office/word/2010/wordml" xmlns:w15="http://schemas.microsoft.com/office/word/2012/wordml" xmlns:wpg="http://schemas.microsoft.com/office/word/2010/wordprocessingGroup" xmlns:wpi="http://schemas.microsoft.com/office/word/2010/wordprocessingInk" xmlns:wne="http://schemas.microsoft.com/office/word/2006/wordml" xmlns:wps="http://schemas.microsoft.com/office/word/2010/wordprocessingShape" mc:Ignorable="w14 w15 wp14">
   <w:abstractNum w:abstractNumId="0">
     <w:nsid w:val="15FE66FA"/>
     <w:multiLevelType w:val="hybridMultilevel"/>
@@ -1786,6 +1612,119 @@
     </w:lvl>
   </w:abstractNum>
   <w:abstractNum w:abstractNumId="2">
+    <w:nsid w:val="3D3F6013"/>
+    <w:multiLevelType w:val="hybridMultilevel"/>
+    <w:tmpl w:val="0A664FA4"/>
+    <w:lvl w:ilvl="0" w:tplc="08090005">
+      <w:start w:val="1"/>
+      <w:numFmt w:val="bullet"/>
+      <w:lvlText w:val=""/>
+      <w:lvlJc w:val="left"/>
+      <w:pPr>
+        <w:ind w:left="360" w:hanging="360"/>
+      </w:pPr>
+      <w:rPr>
+        <w:rFonts w:ascii="Wingdings" w:hAnsi="Wingdings" w:hint="default"/>
+      </w:rPr>
+    </w:lvl>
+    <w:lvl w:ilvl="1" w:tplc="08090003" w:tentative="1">
+      <w:start w:val="1"/>
+      <w:numFmt w:val="bullet"/>
+      <w:lvlText w:val="o"/>
+      <w:lvlJc w:val="left"/>
+      <w:pPr>
+        <w:ind w:left="1080" w:hanging="360"/>
+      </w:pPr>
+      <w:rPr>
+        <w:rFonts w:ascii="Courier New" w:hAnsi="Courier New" w:cs="Courier New" w:hint="default"/>
+      </w:rPr>
+    </w:lvl>
+    <w:lvl w:ilvl="2" w:tplc="08090005" w:tentative="1">
+      <w:start w:val="1"/>
+      <w:numFmt w:val="bullet"/>
+      <w:lvlText w:val=""/>
+      <w:lvlJc w:val="left"/>
+      <w:pPr>
+        <w:ind w:left="1800" w:hanging="360"/>
+      </w:pPr>
+      <w:rPr>
+        <w:rFonts w:ascii="Wingdings" w:hAnsi="Wingdings" w:hint="default"/>
+      </w:rPr>
+    </w:lvl>
+    <w:lvl w:ilvl="3" w:tplc="08090001" w:tentative="1">
+      <w:start w:val="1"/>
+      <w:numFmt w:val="bullet"/>
+      <w:lvlText w:val=""/>
+      <w:lvlJc w:val="left"/>
+      <w:pPr>
+        <w:ind w:left="2520" w:hanging="360"/>
+      </w:pPr>
+      <w:rPr>
+        <w:rFonts w:ascii="Symbol" w:hAnsi="Symbol" w:hint="default"/>
+      </w:rPr>
+    </w:lvl>
+    <w:lvl w:ilvl="4" w:tplc="08090003" w:tentative="1">
+      <w:start w:val="1"/>
+      <w:numFmt w:val="bullet"/>
+      <w:lvlText w:val="o"/>
+      <w:lvlJc w:val="left"/>
+      <w:pPr>
+        <w:ind w:left="3240" w:hanging="360"/>
+      </w:pPr>
+      <w:rPr>
+        <w:rFonts w:ascii="Courier New" w:hAnsi="Courier New" w:cs="Courier New" w:hint="default"/>
+      </w:rPr>
+    </w:lvl>
+    <w:lvl w:ilvl="5" w:tplc="08090005" w:tentative="1">
+      <w:start w:val="1"/>
+      <w:numFmt w:val="bullet"/>
+      <w:lvlText w:val=""/>
+      <w:lvlJc w:val="left"/>
+      <w:pPr>
+        <w:ind w:left="3960" w:hanging="360"/>
+      </w:pPr>
+      <w:rPr>
+        <w:rFonts w:ascii="Wingdings" w:hAnsi="Wingdings" w:hint="default"/>
+      </w:rPr>
+    </w:lvl>
+    <w:lvl w:ilvl="6" w:tplc="08090001" w:tentative="1">
+      <w:start w:val="1"/>
+      <w:numFmt w:val="bullet"/>
+      <w:lvlText w:val=""/>
+      <w:lvlJc w:val="left"/>
+      <w:pPr>
+        <w:ind w:left="4680" w:hanging="360"/>
+      </w:pPr>
+      <w:rPr>
+        <w:rFonts w:ascii="Symbol" w:hAnsi="Symbol" w:hint="default"/>
+      </w:rPr>
+    </w:lvl>
+    <w:lvl w:ilvl="7" w:tplc="08090003" w:tentative="1">
+      <w:start w:val="1"/>
+      <w:numFmt w:val="bullet"/>
+      <w:lvlText w:val="o"/>
+      <w:lvlJc w:val="left"/>
+      <w:pPr>
+        <w:ind w:left="5400" w:hanging="360"/>
+      </w:pPr>
+      <w:rPr>
+        <w:rFonts w:ascii="Courier New" w:hAnsi="Courier New" w:cs="Courier New" w:hint="default"/>
+      </w:rPr>
+    </w:lvl>
+    <w:lvl w:ilvl="8" w:tplc="08090005" w:tentative="1">
+      <w:start w:val="1"/>
+      <w:numFmt w:val="bullet"/>
+      <w:lvlText w:val=""/>
+      <w:lvlJc w:val="left"/>
+      <w:pPr>
+        <w:ind w:left="6120" w:hanging="360"/>
+      </w:pPr>
+      <w:rPr>
+        <w:rFonts w:ascii="Wingdings" w:hAnsi="Wingdings" w:hint="default"/>
+      </w:rPr>
+    </w:lvl>
+  </w:abstractNum>
+  <w:abstractNum w:abstractNumId="3">
     <w:nsid w:val="472A5FFA"/>
     <w:multiLevelType w:val="hybridMultilevel"/>
     <w:tmpl w:val="94C6DEB8"/>
@@ -1898,7 +1837,7 @@
       </w:rPr>
     </w:lvl>
   </w:abstractNum>
-  <w:abstractNum w:abstractNumId="3">
+  <w:abstractNum w:abstractNumId="4">
     <w:nsid w:val="5E6A44F7"/>
     <w:multiLevelType w:val="hybridMultilevel"/>
     <w:tmpl w:val="F144594A"/>
@@ -2011,7 +1950,7 @@
       </w:rPr>
     </w:lvl>
   </w:abstractNum>
-  <w:abstractNum w:abstractNumId="4">
+  <w:abstractNum w:abstractNumId="5">
     <w:nsid w:val="606668F8"/>
     <w:multiLevelType w:val="hybridMultilevel"/>
     <w:tmpl w:val="94005C74"/>
@@ -2124,7 +2063,7 @@
       </w:rPr>
     </w:lvl>
   </w:abstractNum>
-  <w:abstractNum w:abstractNumId="5">
+  <w:abstractNum w:abstractNumId="6">
     <w:nsid w:val="63A4632E"/>
     <w:multiLevelType w:val="hybridMultilevel"/>
     <w:tmpl w:val="326489A6"/>
@@ -2237,7 +2176,7 @@
       </w:rPr>
     </w:lvl>
   </w:abstractNum>
-  <w:abstractNum w:abstractNumId="6">
+  <w:abstractNum w:abstractNumId="7">
     <w:nsid w:val="6FDA49A5"/>
     <w:multiLevelType w:val="hybridMultilevel"/>
     <w:tmpl w:val="E5BA9642"/>
@@ -2350,7 +2289,7 @@
       </w:rPr>
     </w:lvl>
   </w:abstractNum>
-  <w:abstractNum w:abstractNumId="7">
+  <w:abstractNum w:abstractNumId="8">
     <w:nsid w:val="7CF47B68"/>
     <w:multiLevelType w:val="hybridMultilevel"/>
     <w:tmpl w:val="1D68A1A8"/>
@@ -2467,31 +2406,34 @@
     <w:abstractNumId w:val="0"/>
   </w:num>
   <w:num w:numId="2">
-    <w:abstractNumId w:val="3"/>
+    <w:abstractNumId w:val="4"/>
   </w:num>
   <w:num w:numId="3">
     <w:abstractNumId w:val="1"/>
   </w:num>
   <w:num w:numId="4">
+    <w:abstractNumId w:val="6"/>
+  </w:num>
+  <w:num w:numId="5">
+    <w:abstractNumId w:val="8"/>
+  </w:num>
+  <w:num w:numId="6">
+    <w:abstractNumId w:val="3"/>
+  </w:num>
+  <w:num w:numId="7">
+    <w:abstractNumId w:val="7"/>
+  </w:num>
+  <w:num w:numId="8">
     <w:abstractNumId w:val="5"/>
   </w:num>
-  <w:num w:numId="5">
-    <w:abstractNumId w:val="7"/>
-  </w:num>
-  <w:num w:numId="6">
+  <w:num w:numId="9">
     <w:abstractNumId w:val="2"/>
-  </w:num>
-  <w:num w:numId="7">
-    <w:abstractNumId w:val="6"/>
-  </w:num>
-  <w:num w:numId="8">
-    <w:abstractNumId w:val="4"/>
   </w:num>
 </w:numbering>
 </file>
 
 <file path=word/styles.xml><?xml version="1.0" encoding="utf-8"?>
-<w:styles xmlns:mc="http://schemas.openxmlformats.org/markup-compatibility/2006" xmlns:r="http://schemas.openxmlformats.org/officeDocument/2006/relationships" xmlns:w="http://schemas.openxmlformats.org/wordprocessingml/2006/main" xmlns:w14="http://schemas.microsoft.com/office/word/2010/wordml" mc:Ignorable="w14">
+<w:styles xmlns:mc="http://schemas.openxmlformats.org/markup-compatibility/2006" xmlns:r="http://schemas.openxmlformats.org/officeDocument/2006/relationships" xmlns:w="http://schemas.openxmlformats.org/wordprocessingml/2006/main" xmlns:w14="http://schemas.microsoft.com/office/word/2010/wordml" xmlns:w15="http://schemas.microsoft.com/office/word/2012/wordml" mc:Ignorable="w14 w15">
   <w:docDefaults>
     <w:rPrDefault>
       <w:rPr>
@@ -2507,599 +2449,378 @@
       </w:pPr>
     </w:pPrDefault>
   </w:docDefaults>
-  <w:latentStyles w:defLockedState="0" w:defUIPriority="99" w:defSemiHidden="1" w:defUnhideWhenUsed="1" w:defQFormat="0" w:count="267">
-    <w:lsdException w:name="Normal" w:semiHidden="0" w:uiPriority="0" w:unhideWhenUsed="0" w:qFormat="1"/>
-    <w:lsdException w:name="heading 1" w:semiHidden="0" w:uiPriority="9" w:unhideWhenUsed="0" w:qFormat="1"/>
-    <w:lsdException w:name="heading 2" w:uiPriority="9" w:qFormat="1"/>
-    <w:lsdException w:name="heading 3" w:uiPriority="9" w:qFormat="1"/>
-    <w:lsdException w:name="heading 4" w:uiPriority="9" w:qFormat="1"/>
-    <w:lsdException w:name="heading 5" w:uiPriority="9" w:qFormat="1"/>
-    <w:lsdException w:name="heading 6" w:uiPriority="9" w:qFormat="1"/>
-    <w:lsdException w:name="heading 7" w:uiPriority="9" w:qFormat="1"/>
-    <w:lsdException w:name="heading 8" w:uiPriority="9" w:qFormat="1"/>
-    <w:lsdException w:name="heading 9" w:uiPriority="9" w:qFormat="1"/>
-    <w:lsdException w:name="toc 1" w:uiPriority="39"/>
-    <w:lsdException w:name="toc 2" w:uiPriority="39"/>
-    <w:lsdException w:name="toc 3" w:uiPriority="39"/>
-    <w:lsdException w:name="toc 4" w:uiPriority="39"/>
-    <w:lsdException w:name="toc 5" w:uiPriority="39"/>
-    <w:lsdException w:name="toc 6" w:uiPriority="39"/>
-    <w:lsdException w:name="toc 7" w:uiPriority="39"/>
-    <w:lsdException w:name="toc 8" w:uiPriority="39"/>
-    <w:lsdException w:name="toc 9" w:uiPriority="39"/>
-    <w:lsdException w:name="caption" w:uiPriority="35" w:qFormat="1"/>
-    <w:lsdException w:name="Title" w:semiHidden="0" w:uiPriority="10" w:unhideWhenUsed="0" w:qFormat="1"/>
-    <w:lsdException w:name="Default Paragraph Font" w:uiPriority="1"/>
-    <w:lsdException w:name="Subtitle" w:semiHidden="0" w:uiPriority="11" w:unhideWhenUsed="0" w:qFormat="1"/>
-    <w:lsdException w:name="Strong" w:semiHidden="0" w:uiPriority="22" w:unhideWhenUsed="0" w:qFormat="1"/>
-    <w:lsdException w:name="Emphasis" w:semiHidden="0" w:uiPriority="20" w:unhideWhenUsed="0" w:qFormat="1"/>
-    <w:lsdException w:name="Table Grid" w:semiHidden="0" w:uiPriority="59" w:unhideWhenUsed="0"/>
-    <w:lsdException w:name="Placeholder Text" w:unhideWhenUsed="0"/>
-    <w:lsdException w:name="No Spacing" w:semiHidden="0" w:uiPriority="1" w:unhideWhenUsed="0" w:qFormat="1"/>
-    <w:lsdException w:name="Light Shading" w:semiHidden="0" w:uiPriority="60" w:unhideWhenUsed="0"/>
-    <w:lsdException w:name="Light List" w:semiHidden="0" w:uiPriority="61" w:unhideWhenUsed="0"/>
-    <w:lsdException w:name="Light Grid" w:semiHidden="0" w:uiPriority="62" w:unhideWhenUsed="0"/>
-    <w:lsdException w:name="Medium Shading 1" w:semiHidden="0" w:uiPriority="63" w:unhideWhenUsed="0"/>
-    <w:lsdException w:name="Medium Shading 2" w:semiHidden="0" w:uiPriority="64" w:unhideWhenUsed="0"/>
-    <w:lsdException w:name="Medium List 1" w:semiHidden="0" w:uiPriority="65" w:unhideWhenUsed="0"/>
-    <w:lsdException w:name="Medium List 2" w:semiHidden="0" w:uiPriority="66" w:unhideWhenUsed="0"/>
-    <w:lsdException w:name="Medium Grid 1" w:semiHidden="0" w:uiPriority="67" w:unhideWhenUsed="0"/>
-    <w:lsdException w:name="Medium Grid 2" w:semiHidden="0" w:uiPriority="68" w:unhideWhenUsed="0"/>
-    <w:lsdException w:name="Medium Grid 3" w:semiHidden="0" w:uiPriority="69" w:unhideWhenUsed="0"/>
-    <w:lsdException w:name="Dark List" w:semiHidden="0" w:uiPriority="70" w:unhideWhenUsed="0"/>
-    <w:lsdException w:name="Colorful Shading" w:semiHidden="0" w:uiPriority="71" w:unhideWhenUsed="0"/>
-    <w:lsdException w:name="Colorful List" w:semiHidden="0" w:uiPriority="72" w:unhideWhenUsed="0"/>
-    <w:lsdException w:name="Colorful Grid" w:semiHidden="0" w:uiPriority="73" w:unhideWhenUsed="0"/>
-    <w:lsdException w:name="Light Shading Accent 1" w:semiHidden="0" w:uiPriority="60" w:unhideWhenUsed="0"/>
-    <w:lsdException w:name="Light List Accent 1" w:semiHidden="0" w:uiPriority="61" w:unhideWhenUsed="0"/>
-    <w:lsdException w:name="Light Grid Accent 1" w:semiHidden="0" w:uiPriority="62" w:unhideWhenUsed="0"/>
-    <w:lsdException w:name="Medium Shading 1 Accent 1" w:semiHidden="0" w:uiPriority="63" w:unhideWhenUsed="0"/>
-    <w:lsdException w:name="Medium Shading 2 Accent 1" w:semiHidden="0" w:uiPriority="64" w:unhideWhenUsed="0"/>
-    <w:lsdException w:name="Medium List 1 Accent 1" w:semiHidden="0" w:uiPriority="65" w:unhideWhenUsed="0"/>
-    <w:lsdException w:name="Revision" w:unhideWhenUsed="0"/>
-    <w:lsdException w:name="List Paragraph" w:semiHidden="0" w:uiPriority="34" w:unhideWhenUsed="0" w:qFormat="1"/>
-    <w:lsdException w:name="Quote" w:semiHidden="0" w:uiPriority="29" w:unhideWhenUsed="0" w:qFormat="1"/>
-    <w:lsdException w:name="Intense Quote" w:semiHidden="0" w:uiPriority="30" w:unhideWhenUsed="0" w:qFormat="1"/>
-    <w:lsdException w:name="Medium List 2 Accent 1" w:semiHidden="0" w:uiPriority="66" w:unhideWhenUsed="0"/>
-    <w:lsdException w:name="Medium Grid 1 Accent 1" w:semiHidden="0" w:uiPriority="67" w:unhideWhenUsed="0"/>
-    <w:lsdException w:name="Medium Grid 2 Accent 1" w:semiHidden="0" w:uiPriority="68" w:unhideWhenUsed="0"/>
-    <w:lsdException w:name="Medium Grid 3 Accent 1" w:semiHidden="0" w:uiPriority="69" w:unhideWhenUsed="0"/>
-    <w:lsdException w:name="Dark List Accent 1" w:semiHidden="0" w:uiPriority="70" w:unhideWhenUsed="0"/>
-    <w:lsdException w:name="Colorful Shading Accent 1" w:semiHidden="0" w:uiPriority="71" w:unhideWhenUsed="0"/>
-    <w:lsdException w:name="Colorful List Accent 1" w:semiHidden="0" w:uiPriority="72" w:unhideWhenUsed="0"/>
-    <w:lsdException w:name="Colorful Grid Accent 1" w:semiHidden="0" w:uiPriority="73" w:unhideWhenUsed="0"/>
-    <w:lsdException w:name="Light Shading Accent 2" w:semiHidden="0" w:uiPriority="60" w:unhideWhenUsed="0"/>
-    <w:lsdException w:name="Light List Accent 2" w:semiHidden="0" w:uiPriority="61" w:unhideWhenUsed="0"/>
-    <w:lsdException w:name="Light Grid Accent 2" w:semiHidden="0" w:uiPriority="62" w:unhideWhenUsed="0"/>
-    <w:lsdException w:name="Medium Shading 1 Accent 2" w:semiHidden="0" w:uiPriority="63" w:unhideWhenUsed="0"/>
-    <w:lsdException w:name="Medium Shading 2 Accent 2" w:semiHidden="0" w:uiPriority="64" w:unhideWhenUsed="0"/>
-    <w:lsdException w:name="Medium List 1 Accent 2" w:semiHidden="0" w:uiPriority="65" w:unhideWhenUsed="0"/>
-    <w:lsdException w:name="Medium List 2 Accent 2" w:semiHidden="0" w:uiPriority="66" w:unhideWhenUsed="0"/>
-    <w:lsdException w:name="Medium Grid 1 Accent 2" w:semiHidden="0" w:uiPriority="67" w:unhideWhenUsed="0"/>
-    <w:lsdException w:name="Medium Grid 2 Accent 2" w:semiHidden="0" w:uiPriority="68" w:unhideWhenUsed="0"/>
-    <w:lsdException w:name="Medium Grid 3 Accent 2" w:semiHidden="0" w:uiPriority="69" w:unhideWhenUsed="0"/>
-    <w:lsdException w:name="Dark List Accent 2" w:semiHidden="0" w:uiPriority="70" w:unhideWhenUsed="0"/>
-    <w:lsdException w:name="Colorful Shading Accent 2" w:semiHidden="0" w:uiPriority="71" w:unhideWhenUsed="0"/>
-    <w:lsdException w:name="Colorful List Accent 2" w:semiHidden="0" w:uiPriority="72" w:unhideWhenUsed="0"/>
-    <w:lsdException w:name="Colorful Grid Accent 2" w:semiHidden="0" w:uiPriority="73" w:unhideWhenUsed="0"/>
-    <w:lsdException w:name="Light Shading Accent 3" w:semiHidden="0" w:uiPriority="60" w:unhideWhenUsed="0"/>
-    <w:lsdException w:name="Light List Accent 3" w:semiHidden="0" w:uiPriority="61" w:unhideWhenUsed="0"/>
-    <w:lsdException w:name="Light Grid Accent 3" w:semiHidden="0" w:uiPriority="62" w:unhideWhenUsed="0"/>
-    <w:lsdException w:name="Medium Shading 1 Accent 3" w:semiHidden="0" w:uiPriority="63" w:unhideWhenUsed="0"/>
-    <w:lsdException w:name="Medium Shading 2 Accent 3" w:semiHidden="0" w:uiPriority="64" w:unhideWhenUsed="0"/>
-    <w:lsdException w:name="Medium List 1 Accent 3" w:semiHidden="0" w:uiPriority="65" w:unhideWhenUsed="0"/>
-    <w:lsdException w:name="Medium List 2 Accent 3" w:semiHidden="0" w:uiPriority="66" w:unhideWhenUsed="0"/>
-    <w:lsdException w:name="Medium Grid 1 Accent 3" w:semiHidden="0" w:uiPriority="67" w:unhideWhenUsed="0"/>
-    <w:lsdException w:name="Medium Grid 2 Accent 3" w:semiHidden="0" w:uiPriority="68" w:unhideWhenUsed="0"/>
-    <w:lsdException w:name="Medium Grid 3 Accent 3" w:semiHidden="0" w:uiPriority="69" w:unhideWhenUsed="0"/>
-    <w:lsdException w:name="Dark List Accent 3" w:semiHidden="0" w:uiPriority="70" w:unhideWhenUsed="0"/>
-    <w:lsdException w:name="Colorful Shading Accent 3" w:semiHidden="0" w:uiPriority="71" w:unhideWhenUsed="0"/>
-    <w:lsdException w:name="Colorful List Accent 3" w:semiHidden="0" w:uiPriority="72" w:unhideWhenUsed="0"/>
-    <w:lsdException w:name="Colorful Grid Accent 3" w:semiHidden="0" w:uiPriority="73" w:unhideWhenUsed="0"/>
-    <w:lsdException w:name="Light Shading Accent 4" w:semiHidden="0" w:uiPriority="60" w:unhideWhenUsed="0"/>
-    <w:lsdException w:name="Light List Accent 4" w:semiHidden="0" w:uiPriority="61" w:unhideWhenUsed="0"/>
-    <w:lsdException w:name="Light Grid Accent 4" w:semiHidden="0" w:uiPriority="62" w:unhideWhenUsed="0"/>
-    <w:lsdException w:name="Medium Shading 1 Accent 4" w:semiHidden="0" w:uiPriority="63" w:unhideWhenUsed="0"/>
-    <w:lsdException w:name="Medium Shading 2 Accent 4" w:semiHidden="0" w:uiPriority="64" w:unhideWhenUsed="0"/>
-    <w:lsdException w:name="Medium List 1 Accent 4" w:semiHidden="0" w:uiPriority="65" w:unhideWhenUsed="0"/>
-    <w:lsdException w:name="Medium List 2 Accent 4" w:semiHidden="0" w:uiPriority="66" w:unhideWhenUsed="0"/>
-    <w:lsdException w:name="Medium Grid 1 Accent 4" w:semiHidden="0" w:uiPriority="67" w:unhideWhenUsed="0"/>
-    <w:lsdException w:name="Medium Grid 2 Accent 4" w:semiHidden="0" w:uiPriority="68" w:unhideWhenUsed="0"/>
-    <w:lsdException w:name="Medium Grid 3 Accent 4" w:semiHidden="0" w:uiPriority="69" w:unhideWhenUsed="0"/>
-    <w:lsdException w:name="Dark List Accent 4" w:semiHidden="0" w:uiPriority="70" w:unhideWhenUsed="0"/>
-    <w:lsdException w:name="Colorful Shading Accent 4" w:semiHidden="0" w:uiPriority="71" w:unhideWhenUsed="0"/>
-    <w:lsdException w:name="Colorful List Accent 4" w:semiHidden="0" w:uiPriority="72" w:unhideWhenUsed="0"/>
-    <w:lsdException w:name="Colorful Grid Accent 4" w:semiHidden="0" w:uiPriority="73" w:unhideWhenUsed="0"/>
-    <w:lsdException w:name="Light Shading Accent 5" w:semiHidden="0" w:uiPriority="60" w:unhideWhenUsed="0"/>
-    <w:lsdException w:name="Light List Accent 5" w:semiHidden="0" w:uiPriority="61" w:unhideWhenUsed="0"/>
-    <w:lsdException w:name="Light Grid Accent 5" w:semiHidden="0" w:uiPriority="62" w:unhideWhenUsed="0"/>
-    <w:lsdException w:name="Medium Shading 1 Accent 5" w:semiHidden="0" w:uiPriority="63" w:unhideWhenUsed="0"/>
-    <w:lsdException w:name="Medium Shading 2 Accent 5" w:semiHidden="0" w:uiPriority="64" w:unhideWhenUsed="0"/>
-    <w:lsdException w:name="Medium List 1 Accent 5" w:semiHidden="0" w:uiPriority="65" w:unhideWhenUsed="0"/>
-    <w:lsdException w:name="Medium List 2 Accent 5" w:semiHidden="0" w:uiPriority="66" w:unhideWhenUsed="0"/>
-    <w:lsdException w:name="Medium Grid 1 Accent 5" w:semiHidden="0" w:uiPriority="67" w:unhideWhenUsed="0"/>
-    <w:lsdException w:name="Medium Grid 2 Accent 5" w:semiHidden="0" w:uiPriority="68" w:unhideWhenUsed="0"/>
-    <w:lsdException w:name="Medium Grid 3 Accent 5" w:semiHidden="0" w:uiPriority="69" w:unhideWhenUsed="0"/>
-    <w:lsdException w:name="Dark List Accent 5" w:semiHidden="0" w:uiPriority="70" w:unhideWhenUsed="0"/>
-    <w:lsdException w:name="Colorful Shading Accent 5" w:semiHidden="0" w:uiPriority="71" w:unhideWhenUsed="0"/>
-    <w:lsdException w:name="Colorful List Accent 5" w:semiHidden="0" w:uiPriority="72" w:unhideWhenUsed="0"/>
-    <w:lsdException w:name="Colorful Grid Accent 5" w:semiHidden="0" w:uiPriority="73" w:unhideWhenUsed="0"/>
-    <w:lsdException w:name="Light Shading Accent 6" w:semiHidden="0" w:uiPriority="60" w:unhideWhenUsed="0"/>
-    <w:lsdException w:name="Light List Accent 6" w:semiHidden="0" w:uiPriority="61" w:unhideWhenUsed="0"/>
-    <w:lsdException w:name="Light Grid Accent 6" w:semiHidden="0" w:uiPriority="62" w:unhideWhenUsed="0"/>
-    <w:lsdException w:name="Medium Shading 1 Accent 6" w:semiHidden="0" w:uiPriority="63" w:unhideWhenUsed="0"/>
-    <w:lsdException w:name="Medium Shading 2 Accent 6" w:semiHidden="0" w:uiPriority="64" w:unhideWhenUsed="0"/>
-    <w:lsdException w:name="Medium List 1 Accent 6" w:semiHidden="0" w:uiPriority="65" w:unhideWhenUsed="0"/>
-    <w:lsdException w:name="Medium List 2 Accent 6" w:semiHidden="0" w:uiPriority="66" w:unhideWhenUsed="0"/>
-    <w:lsdException w:name="Medium Grid 1 Accent 6" w:semiHidden="0" w:uiPriority="67" w:unhideWhenUsed="0"/>
-    <w:lsdException w:name="Medium Grid 2 Accent 6" w:semiHidden="0" w:uiPriority="68" w:unhideWhenUsed="0"/>
-    <w:lsdException w:name="Medium Grid 3 Accent 6" w:semiHidden="0" w:uiPriority="69" w:unhideWhenUsed="0"/>
-    <w:lsdException w:name="Dark List Accent 6" w:semiHidden="0" w:uiPriority="70" w:unhideWhenUsed="0"/>
-    <w:lsdException w:name="Colorful Shading Accent 6" w:semiHidden="0" w:uiPriority="71" w:unhideWhenUsed="0"/>
-    <w:lsdException w:name="Colorful List Accent 6" w:semiHidden="0" w:uiPriority="72" w:unhideWhenUsed="0"/>
-    <w:lsdException w:name="Colorful Grid Accent 6" w:semiHidden="0" w:uiPriority="73" w:unhideWhenUsed="0"/>
-    <w:lsdException w:name="Subtle Emphasis" w:semiHidden="0" w:uiPriority="19" w:unhideWhenUsed="0" w:qFormat="1"/>
-    <w:lsdException w:name="Intense Emphasis" w:semiHidden="0" w:uiPriority="21" w:unhideWhenUsed="0" w:qFormat="1"/>
-    <w:lsdException w:name="Subtle Reference" w:semiHidden="0" w:uiPriority="31" w:unhideWhenUsed="0" w:qFormat="1"/>
-    <w:lsdException w:name="Intense Reference" w:semiHidden="0" w:uiPriority="32" w:unhideWhenUsed="0" w:qFormat="1"/>
-    <w:lsdException w:name="Book Title" w:semiHidden="0" w:uiPriority="33" w:unhideWhenUsed="0" w:qFormat="1"/>
-    <w:lsdException w:name="Bibliography" w:uiPriority="37"/>
-    <w:lsdException w:name="TOC Heading" w:uiPriority="39" w:qFormat="1"/>
-  </w:latentStyles>
-  <w:style w:type="paragraph" w:default="1" w:styleId="Normal">
-    <w:name w:val="Normal"/>
-    <w:qFormat/>
-    <w:rsid w:val="00FE68F2"/>
-    <w:rPr>
-      <w:rFonts w:ascii="Segoe UI" w:hAnsi="Segoe UI"/>
-      <w:sz w:val="20"/>
-    </w:rPr>
-  </w:style>
-  <w:style w:type="paragraph" w:styleId="Heading1">
-    <w:name w:val="heading 1"/>
-    <w:basedOn w:val="Normal"/>
-    <w:next w:val="Normal"/>
-    <w:link w:val="Heading1Char"/>
-    <w:uiPriority w:val="9"/>
-    <w:qFormat/>
-    <w:rsid w:val="005F0E0B"/>
-    <w:pPr>
-      <w:keepNext/>
-      <w:keepLines/>
-      <w:spacing w:before="480" w:after="0"/>
-      <w:outlineLvl w:val="0"/>
-    </w:pPr>
-    <w:rPr>
-      <w:rFonts w:asciiTheme="majorHAnsi" w:eastAsiaTheme="majorEastAsia" w:hAnsiTheme="majorHAnsi" w:cstheme="majorBidi"/>
-      <w:b/>
-      <w:bCs/>
-      <w:color w:val="365F91" w:themeColor="accent1" w:themeShade="BF"/>
-      <w:sz w:val="28"/>
-      <w:szCs w:val="28"/>
-    </w:rPr>
-  </w:style>
-  <w:style w:type="paragraph" w:styleId="Heading2">
-    <w:name w:val="heading 2"/>
-    <w:basedOn w:val="Normal"/>
-    <w:next w:val="Normal"/>
-    <w:link w:val="Heading2Char"/>
-    <w:uiPriority w:val="9"/>
-    <w:unhideWhenUsed/>
-    <w:qFormat/>
-    <w:rsid w:val="007076A2"/>
-    <w:pPr>
-      <w:keepNext/>
-      <w:keepLines/>
-      <w:spacing w:before="200" w:after="0"/>
-      <w:outlineLvl w:val="1"/>
-    </w:pPr>
-    <w:rPr>
-      <w:rFonts w:asciiTheme="majorHAnsi" w:eastAsiaTheme="majorEastAsia" w:hAnsiTheme="majorHAnsi" w:cstheme="majorBidi"/>
-      <w:b/>
-      <w:bCs/>
-      <w:color w:val="4F81BD" w:themeColor="accent1"/>
-      <w:sz w:val="26"/>
-      <w:szCs w:val="26"/>
-    </w:rPr>
-  </w:style>
-  <w:style w:type="character" w:default="1" w:styleId="DefaultParagraphFont">
-    <w:name w:val="Default Paragraph Font"/>
-    <w:uiPriority w:val="1"/>
-    <w:semiHidden/>
-    <w:unhideWhenUsed/>
-  </w:style>
-  <w:style w:type="table" w:default="1" w:styleId="TableNormal">
-    <w:name w:val="Normal Table"/>
-    <w:uiPriority w:val="99"/>
-    <w:semiHidden/>
-    <w:unhideWhenUsed/>
-    <w:tblPr>
-      <w:tblInd w:w="0" w:type="dxa"/>
-      <w:tblCellMar>
-        <w:top w:w="0" w:type="dxa"/>
-        <w:left w:w="108" w:type="dxa"/>
-        <w:bottom w:w="0" w:type="dxa"/>
-        <w:right w:w="108" w:type="dxa"/>
-      </w:tblCellMar>
-    </w:tblPr>
-  </w:style>
-  <w:style w:type="numbering" w:default="1" w:styleId="NoList">
-    <w:name w:val="No List"/>
-    <w:uiPriority w:val="99"/>
-    <w:semiHidden/>
-    <w:unhideWhenUsed/>
-  </w:style>
-  <w:style w:type="paragraph" w:styleId="Header">
-    <w:name w:val="header"/>
-    <w:basedOn w:val="Normal"/>
-    <w:link w:val="HeaderChar"/>
-    <w:uiPriority w:val="99"/>
-    <w:unhideWhenUsed/>
-    <w:rsid w:val="00837CCD"/>
-    <w:pPr>
-      <w:tabs>
-        <w:tab w:val="center" w:pos="4513"/>
-        <w:tab w:val="right" w:pos="9026"/>
-      </w:tabs>
-      <w:spacing w:after="0" w:line="240" w:lineRule="auto"/>
-    </w:pPr>
-  </w:style>
-  <w:style w:type="character" w:customStyle="1" w:styleId="HeaderChar">
-    <w:name w:val="Header Char"/>
-    <w:basedOn w:val="DefaultParagraphFont"/>
-    <w:link w:val="Header"/>
-    <w:uiPriority w:val="99"/>
-    <w:rsid w:val="00837CCD"/>
-  </w:style>
-  <w:style w:type="paragraph" w:styleId="Footer">
-    <w:name w:val="footer"/>
-    <w:basedOn w:val="Normal"/>
-    <w:link w:val="FooterChar"/>
-    <w:uiPriority w:val="99"/>
-    <w:unhideWhenUsed/>
-    <w:rsid w:val="00837CCD"/>
-    <w:pPr>
-      <w:tabs>
-        <w:tab w:val="center" w:pos="4513"/>
-        <w:tab w:val="right" w:pos="9026"/>
-      </w:tabs>
-      <w:spacing w:after="0" w:line="240" w:lineRule="auto"/>
-    </w:pPr>
-  </w:style>
-  <w:style w:type="character" w:customStyle="1" w:styleId="FooterChar">
-    <w:name w:val="Footer Char"/>
-    <w:basedOn w:val="DefaultParagraphFont"/>
-    <w:link w:val="Footer"/>
-    <w:uiPriority w:val="99"/>
-    <w:rsid w:val="00837CCD"/>
-  </w:style>
-  <w:style w:type="character" w:styleId="Hyperlink">
-    <w:name w:val="Hyperlink"/>
-    <w:basedOn w:val="DefaultParagraphFont"/>
-    <w:uiPriority w:val="99"/>
-    <w:unhideWhenUsed/>
-    <w:rsid w:val="00837CCD"/>
-    <w:rPr>
-      <w:color w:val="0000FF" w:themeColor="hyperlink"/>
-      <w:u w:val="single"/>
-    </w:rPr>
-  </w:style>
-  <w:style w:type="paragraph" w:styleId="BalloonText">
-    <w:name w:val="Balloon Text"/>
-    <w:basedOn w:val="Normal"/>
-    <w:link w:val="BalloonTextChar"/>
-    <w:uiPriority w:val="99"/>
-    <w:semiHidden/>
-    <w:unhideWhenUsed/>
-    <w:rsid w:val="00837CCD"/>
-    <w:pPr>
-      <w:spacing w:after="0" w:line="240" w:lineRule="auto"/>
-    </w:pPr>
-    <w:rPr>
-      <w:rFonts w:ascii="Tahoma" w:hAnsi="Tahoma" w:cs="Tahoma"/>
-      <w:sz w:val="16"/>
-      <w:szCs w:val="16"/>
-    </w:rPr>
-  </w:style>
-  <w:style w:type="character" w:customStyle="1" w:styleId="BalloonTextChar">
-    <w:name w:val="Balloon Text Char"/>
-    <w:basedOn w:val="DefaultParagraphFont"/>
-    <w:link w:val="BalloonText"/>
-    <w:uiPriority w:val="99"/>
-    <w:semiHidden/>
-    <w:rsid w:val="00837CCD"/>
-    <w:rPr>
-      <w:rFonts w:ascii="Tahoma" w:hAnsi="Tahoma" w:cs="Tahoma"/>
-      <w:sz w:val="16"/>
-      <w:szCs w:val="16"/>
-    </w:rPr>
-  </w:style>
-  <w:style w:type="paragraph" w:styleId="NoSpacing">
-    <w:name w:val="No Spacing"/>
-    <w:link w:val="NoSpacingChar"/>
-    <w:uiPriority w:val="1"/>
-    <w:qFormat/>
-    <w:rsid w:val="00D7468B"/>
-    <w:pPr>
-      <w:spacing w:after="0" w:line="240" w:lineRule="auto"/>
-    </w:pPr>
-  </w:style>
-  <w:style w:type="character" w:customStyle="1" w:styleId="NoSpacingChar">
-    <w:name w:val="No Spacing Char"/>
-    <w:basedOn w:val="DefaultParagraphFont"/>
-    <w:link w:val="NoSpacing"/>
-    <w:uiPriority w:val="1"/>
-    <w:rsid w:val="00DE39FC"/>
-  </w:style>
-  <w:style w:type="character" w:styleId="PlaceholderText">
-    <w:name w:val="Placeholder Text"/>
-    <w:basedOn w:val="DefaultParagraphFont"/>
-    <w:uiPriority w:val="99"/>
-    <w:semiHidden/>
-    <w:rsid w:val="0033013E"/>
-    <w:rPr>
-      <w:color w:val="808080"/>
-    </w:rPr>
-  </w:style>
-  <w:style w:type="character" w:customStyle="1" w:styleId="Heading1Char">
-    <w:name w:val="Heading 1 Char"/>
-    <w:basedOn w:val="DefaultParagraphFont"/>
-    <w:link w:val="Heading1"/>
-    <w:uiPriority w:val="9"/>
-    <w:rsid w:val="005F0E0B"/>
-    <w:rPr>
-      <w:rFonts w:asciiTheme="majorHAnsi" w:eastAsiaTheme="majorEastAsia" w:hAnsiTheme="majorHAnsi" w:cstheme="majorBidi"/>
-      <w:b/>
-      <w:bCs/>
-      <w:color w:val="365F91" w:themeColor="accent1" w:themeShade="BF"/>
-      <w:sz w:val="28"/>
-      <w:szCs w:val="28"/>
-    </w:rPr>
-  </w:style>
-  <w:style w:type="paragraph" w:customStyle="1" w:styleId="woanwareHeading1">
-    <w:name w:val="woanware Heading 1"/>
-    <w:basedOn w:val="Heading1"/>
-    <w:link w:val="woanwareHeading1Char"/>
-    <w:qFormat/>
-    <w:rsid w:val="00D95B49"/>
-    <w:rPr>
-      <w:rFonts w:ascii="Segoe UI" w:hAnsi="Segoe UI" w:cstheme="minorHAnsi"/>
-      <w:color w:val="auto"/>
-    </w:rPr>
-  </w:style>
-  <w:style w:type="character" w:customStyle="1" w:styleId="Heading2Char">
-    <w:name w:val="Heading 2 Char"/>
-    <w:basedOn w:val="DefaultParagraphFont"/>
-    <w:link w:val="Heading2"/>
-    <w:uiPriority w:val="9"/>
-    <w:rsid w:val="007076A2"/>
-    <w:rPr>
-      <w:rFonts w:asciiTheme="majorHAnsi" w:eastAsiaTheme="majorEastAsia" w:hAnsiTheme="majorHAnsi" w:cstheme="majorBidi"/>
-      <w:b/>
-      <w:bCs/>
-      <w:color w:val="4F81BD" w:themeColor="accent1"/>
-      <w:sz w:val="26"/>
-      <w:szCs w:val="26"/>
-    </w:rPr>
-  </w:style>
-  <w:style w:type="character" w:customStyle="1" w:styleId="woanwareHeading1Char">
-    <w:name w:val="woanware Heading 1 Char"/>
-    <w:basedOn w:val="Heading1Char"/>
-    <w:link w:val="woanwareHeading1"/>
-    <w:rsid w:val="00D95B49"/>
-    <w:rPr>
-      <w:rFonts w:ascii="Segoe UI" w:eastAsiaTheme="majorEastAsia" w:hAnsi="Segoe UI" w:cstheme="minorHAnsi"/>
-      <w:b/>
-      <w:bCs/>
-      <w:color w:val="365F91" w:themeColor="accent1" w:themeShade="BF"/>
-      <w:sz w:val="28"/>
-      <w:szCs w:val="28"/>
-    </w:rPr>
-  </w:style>
-  <w:style w:type="paragraph" w:customStyle="1" w:styleId="woanwareHeading2">
-    <w:name w:val="woanware Heading 2"/>
-    <w:basedOn w:val="Heading2"/>
-    <w:link w:val="woanwareHeading2Char"/>
-    <w:qFormat/>
-    <w:rsid w:val="00FE68F2"/>
-    <w:rPr>
-      <w:rFonts w:ascii="Segoe UI" w:hAnsi="Segoe UI" w:cstheme="minorHAnsi"/>
-      <w:color w:val="auto"/>
-    </w:rPr>
-  </w:style>
-  <w:style w:type="character" w:customStyle="1" w:styleId="woanwareHeading2Char">
-    <w:name w:val="woanware Heading 2 Char"/>
-    <w:basedOn w:val="Heading2Char"/>
-    <w:link w:val="woanwareHeading2"/>
-    <w:rsid w:val="00FE68F2"/>
-    <w:rPr>
-      <w:rFonts w:ascii="Segoe UI" w:eastAsiaTheme="majorEastAsia" w:hAnsi="Segoe UI" w:cstheme="minorHAnsi"/>
-      <w:b/>
-      <w:bCs/>
-      <w:color w:val="4F81BD" w:themeColor="accent1"/>
-      <w:sz w:val="26"/>
-      <w:szCs w:val="26"/>
-    </w:rPr>
-  </w:style>
-  <w:style w:type="paragraph" w:styleId="ListParagraph">
-    <w:name w:val="List Paragraph"/>
-    <w:basedOn w:val="Normal"/>
-    <w:uiPriority w:val="34"/>
-    <w:qFormat/>
-    <w:rsid w:val="005C6BFA"/>
-    <w:pPr>
-      <w:ind w:left="720"/>
-      <w:contextualSpacing/>
-    </w:pPr>
-  </w:style>
-  <w:style w:type="character" w:customStyle="1" w:styleId="gd">
-    <w:name w:val="gd"/>
-    <w:basedOn w:val="DefaultParagraphFont"/>
-    <w:rsid w:val="00657DD8"/>
-  </w:style>
-  <w:style w:type="character" w:customStyle="1" w:styleId="apple-converted-space">
-    <w:name w:val="apple-converted-space"/>
-    <w:basedOn w:val="DefaultParagraphFont"/>
-    <w:rsid w:val="00657DD8"/>
-  </w:style>
-</w:styles>
-</file>
-
-<file path=word/stylesWithEffects.xml><?xml version="1.0" encoding="utf-8"?>
-<w:styles xmlns:wpc="http://schemas.microsoft.com/office/word/2010/wordprocessingCanvas" xmlns:mc="http://schemas.openxmlformats.org/markup-compatibility/2006" xmlns:o="urn:schemas-microsoft-com:office:office" xmlns:r="http://schemas.openxmlformats.org/officeDocument/2006/relationships" xmlns:m="http://schemas.openxmlformats.org/officeDocument/2006/math" xmlns:v="urn:schemas-microsoft-com:vml" xmlns:wp14="http://schemas.microsoft.com/office/word/2010/wordprocessingDrawing" xmlns:wp="http://schemas.openxmlformats.org/drawingml/2006/wordprocessingDrawing" xmlns:w10="urn:schemas-microsoft-com:office:word" xmlns:w="http://schemas.openxmlformats.org/wordprocessingml/2006/main" xmlns:w14="http://schemas.microsoft.com/office/word/2010/wordml" xmlns:wpg="http://schemas.microsoft.com/office/word/2010/wordprocessingGroup" xmlns:wpi="http://schemas.microsoft.com/office/word/2010/wordprocessingInk" xmlns:wne="http://schemas.microsoft.com/office/word/2006/wordml" xmlns:wps="http://schemas.microsoft.com/office/word/2010/wordprocessingShape" mc:Ignorable="w14 wp14">
-  <w:docDefaults>
-    <w:rPrDefault>
-      <w:rPr>
-        <w:rFonts w:asciiTheme="minorHAnsi" w:eastAsiaTheme="minorHAnsi" w:hAnsiTheme="minorHAnsi" w:cstheme="minorBidi"/>
-        <w:sz w:val="22"/>
-        <w:szCs w:val="22"/>
-        <w:lang w:val="en-GB" w:eastAsia="en-US" w:bidi="ar-SA"/>
-      </w:rPr>
-    </w:rPrDefault>
-    <w:pPrDefault>
-      <w:pPr>
-        <w:spacing w:after="200" w:line="276" w:lineRule="auto"/>
-      </w:pPr>
-    </w:pPrDefault>
-  </w:docDefaults>
-  <w:latentStyles w:defLockedState="0" w:defUIPriority="99" w:defSemiHidden="1" w:defUnhideWhenUsed="1" w:defQFormat="0" w:count="267">
-    <w:lsdException w:name="Normal" w:semiHidden="0" w:uiPriority="0" w:unhideWhenUsed="0" w:qFormat="1"/>
-    <w:lsdException w:name="heading 1" w:semiHidden="0" w:uiPriority="9" w:unhideWhenUsed="0" w:qFormat="1"/>
-    <w:lsdException w:name="heading 2" w:uiPriority="9" w:qFormat="1"/>
-    <w:lsdException w:name="heading 3" w:uiPriority="9" w:qFormat="1"/>
-    <w:lsdException w:name="heading 4" w:uiPriority="9" w:qFormat="1"/>
-    <w:lsdException w:name="heading 5" w:uiPriority="9" w:qFormat="1"/>
-    <w:lsdException w:name="heading 6" w:uiPriority="9" w:qFormat="1"/>
-    <w:lsdException w:name="heading 7" w:uiPriority="9" w:qFormat="1"/>
-    <w:lsdException w:name="heading 8" w:uiPriority="9" w:qFormat="1"/>
-    <w:lsdException w:name="heading 9" w:uiPriority="9" w:qFormat="1"/>
-    <w:lsdException w:name="toc 1" w:uiPriority="39"/>
-    <w:lsdException w:name="toc 2" w:uiPriority="39"/>
-    <w:lsdException w:name="toc 3" w:uiPriority="39"/>
-    <w:lsdException w:name="toc 4" w:uiPriority="39"/>
-    <w:lsdException w:name="toc 5" w:uiPriority="39"/>
-    <w:lsdException w:name="toc 6" w:uiPriority="39"/>
-    <w:lsdException w:name="toc 7" w:uiPriority="39"/>
-    <w:lsdException w:name="toc 8" w:uiPriority="39"/>
-    <w:lsdException w:name="toc 9" w:uiPriority="39"/>
-    <w:lsdException w:name="caption" w:uiPriority="35" w:qFormat="1"/>
-    <w:lsdException w:name="Title" w:semiHidden="0" w:uiPriority="10" w:unhideWhenUsed="0" w:qFormat="1"/>
-    <w:lsdException w:name="Default Paragraph Font" w:uiPriority="1"/>
-    <w:lsdException w:name="Subtitle" w:semiHidden="0" w:uiPriority="11" w:unhideWhenUsed="0" w:qFormat="1"/>
-    <w:lsdException w:name="Strong" w:semiHidden="0" w:uiPriority="22" w:unhideWhenUsed="0" w:qFormat="1"/>
-    <w:lsdException w:name="Emphasis" w:semiHidden="0" w:uiPriority="20" w:unhideWhenUsed="0" w:qFormat="1"/>
-    <w:lsdException w:name="Table Grid" w:semiHidden="0" w:uiPriority="59" w:unhideWhenUsed="0"/>
-    <w:lsdException w:name="Placeholder Text" w:unhideWhenUsed="0"/>
-    <w:lsdException w:name="No Spacing" w:semiHidden="0" w:uiPriority="1" w:unhideWhenUsed="0" w:qFormat="1"/>
-    <w:lsdException w:name="Light Shading" w:semiHidden="0" w:uiPriority="60" w:unhideWhenUsed="0"/>
-    <w:lsdException w:name="Light List" w:semiHidden="0" w:uiPriority="61" w:unhideWhenUsed="0"/>
-    <w:lsdException w:name="Light Grid" w:semiHidden="0" w:uiPriority="62" w:unhideWhenUsed="0"/>
-    <w:lsdException w:name="Medium Shading 1" w:semiHidden="0" w:uiPriority="63" w:unhideWhenUsed="0"/>
-    <w:lsdException w:name="Medium Shading 2" w:semiHidden="0" w:uiPriority="64" w:unhideWhenUsed="0"/>
-    <w:lsdException w:name="Medium List 1" w:semiHidden="0" w:uiPriority="65" w:unhideWhenUsed="0"/>
-    <w:lsdException w:name="Medium List 2" w:semiHidden="0" w:uiPriority="66" w:unhideWhenUsed="0"/>
-    <w:lsdException w:name="Medium Grid 1" w:semiHidden="0" w:uiPriority="67" w:unhideWhenUsed="0"/>
-    <w:lsdException w:name="Medium Grid 2" w:semiHidden="0" w:uiPriority="68" w:unhideWhenUsed="0"/>
-    <w:lsdException w:name="Medium Grid 3" w:semiHidden="0" w:uiPriority="69" w:unhideWhenUsed="0"/>
-    <w:lsdException w:name="Dark List" w:semiHidden="0" w:uiPriority="70" w:unhideWhenUsed="0"/>
-    <w:lsdException w:name="Colorful Shading" w:semiHidden="0" w:uiPriority="71" w:unhideWhenUsed="0"/>
-    <w:lsdException w:name="Colorful List" w:semiHidden="0" w:uiPriority="72" w:unhideWhenUsed="0"/>
-    <w:lsdException w:name="Colorful Grid" w:semiHidden="0" w:uiPriority="73" w:unhideWhenUsed="0"/>
-    <w:lsdException w:name="Light Shading Accent 1" w:semiHidden="0" w:uiPriority="60" w:unhideWhenUsed="0"/>
-    <w:lsdException w:name="Light List Accent 1" w:semiHidden="0" w:uiPriority="61" w:unhideWhenUsed="0"/>
-    <w:lsdException w:name="Light Grid Accent 1" w:semiHidden="0" w:uiPriority="62" w:unhideWhenUsed="0"/>
-    <w:lsdException w:name="Medium Shading 1 Accent 1" w:semiHidden="0" w:uiPriority="63" w:unhideWhenUsed="0"/>
-    <w:lsdException w:name="Medium Shading 2 Accent 1" w:semiHidden="0" w:uiPriority="64" w:unhideWhenUsed="0"/>
-    <w:lsdException w:name="Medium List 1 Accent 1" w:semiHidden="0" w:uiPriority="65" w:unhideWhenUsed="0"/>
-    <w:lsdException w:name="Revision" w:unhideWhenUsed="0"/>
-    <w:lsdException w:name="List Paragraph" w:semiHidden="0" w:uiPriority="34" w:unhideWhenUsed="0" w:qFormat="1"/>
-    <w:lsdException w:name="Quote" w:semiHidden="0" w:uiPriority="29" w:unhideWhenUsed="0" w:qFormat="1"/>
-    <w:lsdException w:name="Intense Quote" w:semiHidden="0" w:uiPriority="30" w:unhideWhenUsed="0" w:qFormat="1"/>
-    <w:lsdException w:name="Medium List 2 Accent 1" w:semiHidden="0" w:uiPriority="66" w:unhideWhenUsed="0"/>
-    <w:lsdException w:name="Medium Grid 1 Accent 1" w:semiHidden="0" w:uiPriority="67" w:unhideWhenUsed="0"/>
-    <w:lsdException w:name="Medium Grid 2 Accent 1" w:semiHidden="0" w:uiPriority="68" w:unhideWhenUsed="0"/>
-    <w:lsdException w:name="Medium Grid 3 Accent 1" w:semiHidden="0" w:uiPriority="69" w:unhideWhenUsed="0"/>
-    <w:lsdException w:name="Dark List Accent 1" w:semiHidden="0" w:uiPriority="70" w:unhideWhenUsed="0"/>
-    <w:lsdException w:name="Colorful Shading Accent 1" w:semiHidden="0" w:uiPriority="71" w:unhideWhenUsed="0"/>
-    <w:lsdException w:name="Colorful List Accent 1" w:semiHidden="0" w:uiPriority="72" w:unhideWhenUsed="0"/>
-    <w:lsdException w:name="Colorful Grid Accent 1" w:semiHidden="0" w:uiPriority="73" w:unhideWhenUsed="0"/>
-    <w:lsdException w:name="Light Shading Accent 2" w:semiHidden="0" w:uiPriority="60" w:unhideWhenUsed="0"/>
-    <w:lsdException w:name="Light List Accent 2" w:semiHidden="0" w:uiPriority="61" w:unhideWhenUsed="0"/>
-    <w:lsdException w:name="Light Grid Accent 2" w:semiHidden="0" w:uiPriority="62" w:unhideWhenUsed="0"/>
-    <w:lsdException w:name="Medium Shading 1 Accent 2" w:semiHidden="0" w:uiPriority="63" w:unhideWhenUsed="0"/>
-    <w:lsdException w:name="Medium Shading 2 Accent 2" w:semiHidden="0" w:uiPriority="64" w:unhideWhenUsed="0"/>
-    <w:lsdException w:name="Medium List 1 Accent 2" w:semiHidden="0" w:uiPriority="65" w:unhideWhenUsed="0"/>
-    <w:lsdException w:name="Medium List 2 Accent 2" w:semiHidden="0" w:uiPriority="66" w:unhideWhenUsed="0"/>
-    <w:lsdException w:name="Medium Grid 1 Accent 2" w:semiHidden="0" w:uiPriority="67" w:unhideWhenUsed="0"/>
-    <w:lsdException w:name="Medium Grid 2 Accent 2" w:semiHidden="0" w:uiPriority="68" w:unhideWhenUsed="0"/>
-    <w:lsdException w:name="Medium Grid 3 Accent 2" w:semiHidden="0" w:uiPriority="69" w:unhideWhenUsed="0"/>
-    <w:lsdException w:name="Dark List Accent 2" w:semiHidden="0" w:uiPriority="70" w:unhideWhenUsed="0"/>
-    <w:lsdException w:name="Colorful Shading Accent 2" w:semiHidden="0" w:uiPriority="71" w:unhideWhenUsed="0"/>
-    <w:lsdException w:name="Colorful List Accent 2" w:semiHidden="0" w:uiPriority="72" w:unhideWhenUsed="0"/>
-    <w:lsdException w:name="Colorful Grid Accent 2" w:semiHidden="0" w:uiPriority="73" w:unhideWhenUsed="0"/>
-    <w:lsdException w:name="Light Shading Accent 3" w:semiHidden="0" w:uiPriority="60" w:unhideWhenUsed="0"/>
-    <w:lsdException w:name="Light List Accent 3" w:semiHidden="0" w:uiPriority="61" w:unhideWhenUsed="0"/>
-    <w:lsdException w:name="Light Grid Accent 3" w:semiHidden="0" w:uiPriority="62" w:unhideWhenUsed="0"/>
-    <w:lsdException w:name="Medium Shading 1 Accent 3" w:semiHidden="0" w:uiPriority="63" w:unhideWhenUsed="0"/>
-    <w:lsdException w:name="Medium Shading 2 Accent 3" w:semiHidden="0" w:uiPriority="64" w:unhideWhenUsed="0"/>
-    <w:lsdException w:name="Medium List 1 Accent 3" w:semiHidden="0" w:uiPriority="65" w:unhideWhenUsed="0"/>
-    <w:lsdException w:name="Medium List 2 Accent 3" w:semiHidden="0" w:uiPriority="66" w:unhideWhenUsed="0"/>
-    <w:lsdException w:name="Medium Grid 1 Accent 3" w:semiHidden="0" w:uiPriority="67" w:unhideWhenUsed="0"/>
-    <w:lsdException w:name="Medium Grid 2 Accent 3" w:semiHidden="0" w:uiPriority="68" w:unhideWhenUsed="0"/>
-    <w:lsdException w:name="Medium Grid 3 Accent 3" w:semiHidden="0" w:uiPriority="69" w:unhideWhenUsed="0"/>
-    <w:lsdException w:name="Dark List Accent 3" w:semiHidden="0" w:uiPriority="70" w:unhideWhenUsed="0"/>
-    <w:lsdException w:name="Colorful Shading Accent 3" w:semiHidden="0" w:uiPriority="71" w:unhideWhenUsed="0"/>
-    <w:lsdException w:name="Colorful List Accent 3" w:semiHidden="0" w:uiPriority="72" w:unhideWhenUsed="0"/>
-    <w:lsdException w:name="Colorful Grid Accent 3" w:semiHidden="0" w:uiPriority="73" w:unhideWhenUsed="0"/>
-    <w:lsdException w:name="Light Shading Accent 4" w:semiHidden="0" w:uiPriority="60" w:unhideWhenUsed="0"/>
-    <w:lsdException w:name="Light List Accent 4" w:semiHidden="0" w:uiPriority="61" w:unhideWhenUsed="0"/>
-    <w:lsdException w:name="Light Grid Accent 4" w:semiHidden="0" w:uiPriority="62" w:unhideWhenUsed="0"/>
-    <w:lsdException w:name="Medium Shading 1 Accent 4" w:semiHidden="0" w:uiPriority="63" w:unhideWhenUsed="0"/>
-    <w:lsdException w:name="Medium Shading 2 Accent 4" w:semiHidden="0" w:uiPriority="64" w:unhideWhenUsed="0"/>
-    <w:lsdException w:name="Medium List 1 Accent 4" w:semiHidden="0" w:uiPriority="65" w:unhideWhenUsed="0"/>
-    <w:lsdException w:name="Medium List 2 Accent 4" w:semiHidden="0" w:uiPriority="66" w:unhideWhenUsed="0"/>
-    <w:lsdException w:name="Medium Grid 1 Accent 4" w:semiHidden="0" w:uiPriority="67" w:unhideWhenUsed="0"/>
-    <w:lsdException w:name="Medium Grid 2 Accent 4" w:semiHidden="0" w:uiPriority="68" w:unhideWhenUsed="0"/>
-    <w:lsdException w:name="Medium Grid 3 Accent 4" w:semiHidden="0" w:uiPriority="69" w:unhideWhenUsed="0"/>
-    <w:lsdException w:name="Dark List Accent 4" w:semiHidden="0" w:uiPriority="70" w:unhideWhenUsed="0"/>
-    <w:lsdException w:name="Colorful Shading Accent 4" w:semiHidden="0" w:uiPriority="71" w:unhideWhenUsed="0"/>
-    <w:lsdException w:name="Colorful List Accent 4" w:semiHidden="0" w:uiPriority="72" w:unhideWhenUsed="0"/>
-    <w:lsdException w:name="Colorful Grid Accent 4" w:semiHidden="0" w:uiPriority="73" w:unhideWhenUsed="0"/>
-    <w:lsdException w:name="Light Shading Accent 5" w:semiHidden="0" w:uiPriority="60" w:unhideWhenUsed="0"/>
-    <w:lsdException w:name="Light List Accent 5" w:semiHidden="0" w:uiPriority="61" w:unhideWhenUsed="0"/>
-    <w:lsdException w:name="Light Grid Accent 5" w:semiHidden="0" w:uiPriority="62" w:unhideWhenUsed="0"/>
-    <w:lsdException w:name="Medium Shading 1 Accent 5" w:semiHidden="0" w:uiPriority="63" w:unhideWhenUsed="0"/>
-    <w:lsdException w:name="Medium Shading 2 Accent 5" w:semiHidden="0" w:uiPriority="64" w:unhideWhenUsed="0"/>
-    <w:lsdException w:name="Medium List 1 Accent 5" w:semiHidden="0" w:uiPriority="65" w:unhideWhenUsed="0"/>
-    <w:lsdException w:name="Medium List 2 Accent 5" w:semiHidden="0" w:uiPriority="66" w:unhideWhenUsed="0"/>
-    <w:lsdException w:name="Medium Grid 1 Accent 5" w:semiHidden="0" w:uiPriority="67" w:unhideWhenUsed="0"/>
-    <w:lsdException w:name="Medium Grid 2 Accent 5" w:semiHidden="0" w:uiPriority="68" w:unhideWhenUsed="0"/>
-    <w:lsdException w:name="Medium Grid 3 Accent 5" w:semiHidden="0" w:uiPriority="69" w:unhideWhenUsed="0"/>
-    <w:lsdException w:name="Dark List Accent 5" w:semiHidden="0" w:uiPriority="70" w:unhideWhenUsed="0"/>
-    <w:lsdException w:name="Colorful Shading Accent 5" w:semiHidden="0" w:uiPriority="71" w:unhideWhenUsed="0"/>
-    <w:lsdException w:name="Colorful List Accent 5" w:semiHidden="0" w:uiPriority="72" w:unhideWhenUsed="0"/>
-    <w:lsdException w:name="Colorful Grid Accent 5" w:semiHidden="0" w:uiPriority="73" w:unhideWhenUsed="0"/>
-    <w:lsdException w:name="Light Shading Accent 6" w:semiHidden="0" w:uiPriority="60" w:unhideWhenUsed="0"/>
-    <w:lsdException w:name="Light List Accent 6" w:semiHidden="0" w:uiPriority="61" w:unhideWhenUsed="0"/>
-    <w:lsdException w:name="Light Grid Accent 6" w:semiHidden="0" w:uiPriority="62" w:unhideWhenUsed="0"/>
-    <w:lsdException w:name="Medium Shading 1 Accent 6" w:semiHidden="0" w:uiPriority="63" w:unhideWhenUsed="0"/>
-    <w:lsdException w:name="Medium Shading 2 Accent 6" w:semiHidden="0" w:uiPriority="64" w:unhideWhenUsed="0"/>
-    <w:lsdException w:name="Medium List 1 Accent 6" w:semiHidden="0" w:uiPriority="65" w:unhideWhenUsed="0"/>
-    <w:lsdException w:name="Medium List 2 Accent 6" w:semiHidden="0" w:uiPriority="66" w:unhideWhenUsed="0"/>
-    <w:lsdException w:name="Medium Grid 1 Accent 6" w:semiHidden="0" w:uiPriority="67" w:unhideWhenUsed="0"/>
-    <w:lsdException w:name="Medium Grid 2 Accent 6" w:semiHidden="0" w:uiPriority="68" w:unhideWhenUsed="0"/>
-    <w:lsdException w:name="Medium Grid 3 Accent 6" w:semiHidden="0" w:uiPriority="69" w:unhideWhenUsed="0"/>
-    <w:lsdException w:name="Dark List Accent 6" w:semiHidden="0" w:uiPriority="70" w:unhideWhenUsed="0"/>
-    <w:lsdException w:name="Colorful Shading Accent 6" w:semiHidden="0" w:uiPriority="71" w:unhideWhenUsed="0"/>
-    <w:lsdException w:name="Colorful List Accent 6" w:semiHidden="0" w:uiPriority="72" w:unhideWhenUsed="0"/>
-    <w:lsdException w:name="Colorful Grid Accent 6" w:semiHidden="0" w:uiPriority="73" w:unhideWhenUsed="0"/>
-    <w:lsdException w:name="Subtle Emphasis" w:semiHidden="0" w:uiPriority="19" w:unhideWhenUsed="0" w:qFormat="1"/>
-    <w:lsdException w:name="Intense Emphasis" w:semiHidden="0" w:uiPriority="21" w:unhideWhenUsed="0" w:qFormat="1"/>
-    <w:lsdException w:name="Subtle Reference" w:semiHidden="0" w:uiPriority="31" w:unhideWhenUsed="0" w:qFormat="1"/>
-    <w:lsdException w:name="Intense Reference" w:semiHidden="0" w:uiPriority="32" w:unhideWhenUsed="0" w:qFormat="1"/>
-    <w:lsdException w:name="Book Title" w:semiHidden="0" w:uiPriority="33" w:unhideWhenUsed="0" w:qFormat="1"/>
-    <w:lsdException w:name="Bibliography" w:uiPriority="37"/>
-    <w:lsdException w:name="TOC Heading" w:uiPriority="39" w:qFormat="1"/>
+  <w:latentStyles w:defLockedState="0" w:defUIPriority="99" w:defSemiHidden="0" w:defUnhideWhenUsed="0" w:defQFormat="0" w:count="371">
+    <w:lsdException w:name="Normal" w:uiPriority="0" w:qFormat="1"/>
+    <w:lsdException w:name="heading 1" w:uiPriority="9" w:qFormat="1"/>
+    <w:lsdException w:name="heading 2" w:semiHidden="1" w:uiPriority="9" w:unhideWhenUsed="1" w:qFormat="1"/>
+    <w:lsdException w:name="heading 3" w:semiHidden="1" w:uiPriority="9" w:unhideWhenUsed="1" w:qFormat="1"/>
+    <w:lsdException w:name="heading 4" w:semiHidden="1" w:uiPriority="9" w:unhideWhenUsed="1" w:qFormat="1"/>
+    <w:lsdException w:name="heading 5" w:semiHidden="1" w:uiPriority="9" w:unhideWhenUsed="1" w:qFormat="1"/>
+    <w:lsdException w:name="heading 6" w:semiHidden="1" w:uiPriority="9" w:unhideWhenUsed="1" w:qFormat="1"/>
+    <w:lsdException w:name="heading 7" w:semiHidden="1" w:uiPriority="9" w:unhideWhenUsed="1" w:qFormat="1"/>
+    <w:lsdException w:name="heading 8" w:semiHidden="1" w:uiPriority="9" w:unhideWhenUsed="1" w:qFormat="1"/>
+    <w:lsdException w:name="heading 9" w:semiHidden="1" w:uiPriority="9" w:unhideWhenUsed="1" w:qFormat="1"/>
+    <w:lsdException w:name="index 1" w:semiHidden="1" w:unhideWhenUsed="1"/>
+    <w:lsdException w:name="index 2" w:semiHidden="1" w:unhideWhenUsed="1"/>
+    <w:lsdException w:name="index 3" w:semiHidden="1" w:unhideWhenUsed="1"/>
+    <w:lsdException w:name="index 4" w:semiHidden="1" w:unhideWhenUsed="1"/>
+    <w:lsdException w:name="index 5" w:semiHidden="1" w:unhideWhenUsed="1"/>
+    <w:lsdException w:name="index 6" w:semiHidden="1" w:unhideWhenUsed="1"/>
+    <w:lsdException w:name="index 7" w:semiHidden="1" w:unhideWhenUsed="1"/>
+    <w:lsdException w:name="index 8" w:semiHidden="1" w:unhideWhenUsed="1"/>
+    <w:lsdException w:name="index 9" w:semiHidden="1" w:unhideWhenUsed="1"/>
+    <w:lsdException w:name="toc 1" w:semiHidden="1" w:uiPriority="39" w:unhideWhenUsed="1"/>
+    <w:lsdException w:name="toc 2" w:semiHidden="1" w:uiPriority="39" w:unhideWhenUsed="1"/>
+    <w:lsdException w:name="toc 3" w:semiHidden="1" w:uiPriority="39" w:unhideWhenUsed="1"/>
+    <w:lsdException w:name="toc 4" w:semiHidden="1" w:uiPriority="39" w:unhideWhenUsed="1"/>
+    <w:lsdException w:name="toc 5" w:semiHidden="1" w:uiPriority="39" w:unhideWhenUsed="1"/>
+    <w:lsdException w:name="toc 6" w:semiHidden="1" w:uiPriority="39" w:unhideWhenUsed="1"/>
+    <w:lsdException w:name="toc 7" w:semiHidden="1" w:uiPriority="39" w:unhideWhenUsed="1"/>
+    <w:lsdException w:name="toc 8" w:semiHidden="1" w:uiPriority="39" w:unhideWhenUsed="1"/>
+    <w:lsdException w:name="toc 9" w:semiHidden="1" w:uiPriority="39" w:unhideWhenUsed="1"/>
+    <w:lsdException w:name="Normal Indent" w:semiHidden="1" w:unhideWhenUsed="1"/>
+    <w:lsdException w:name="footnote text" w:semiHidden="1" w:unhideWhenUsed="1"/>
+    <w:lsdException w:name="annotation text" w:semiHidden="1" w:unhideWhenUsed="1"/>
+    <w:lsdException w:name="header" w:semiHidden="1" w:unhideWhenUsed="1"/>
+    <w:lsdException w:name="footer" w:semiHidden="1" w:unhideWhenUsed="1"/>
+    <w:lsdException w:name="index heading" w:semiHidden="1" w:unhideWhenUsed="1"/>
+    <w:lsdException w:name="caption" w:semiHidden="1" w:uiPriority="35" w:unhideWhenUsed="1" w:qFormat="1"/>
+    <w:lsdException w:name="table of figures" w:semiHidden="1" w:unhideWhenUsed="1"/>
+    <w:lsdException w:name="envelope address" w:semiHidden="1" w:unhideWhenUsed="1"/>
+    <w:lsdException w:name="envelope return" w:semiHidden="1" w:unhideWhenUsed="1"/>
+    <w:lsdException w:name="footnote reference" w:semiHidden="1" w:unhideWhenUsed="1"/>
+    <w:lsdException w:name="annotation reference" w:semiHidden="1" w:unhideWhenUsed="1"/>
+    <w:lsdException w:name="line number" w:semiHidden="1" w:unhideWhenUsed="1"/>
+    <w:lsdException w:name="page number" w:semiHidden="1" w:unhideWhenUsed="1"/>
+    <w:lsdException w:name="endnote reference" w:semiHidden="1" w:unhideWhenUsed="1"/>
+    <w:lsdException w:name="endnote text" w:semiHidden="1" w:unhideWhenUsed="1"/>
+    <w:lsdException w:name="table of authorities" w:semiHidden="1" w:unhideWhenUsed="1"/>
+    <w:lsdException w:name="macro" w:semiHidden="1" w:unhideWhenUsed="1"/>
+    <w:lsdException w:name="toa heading" w:semiHidden="1" w:unhideWhenUsed="1"/>
+    <w:lsdException w:name="List" w:semiHidden="1" w:unhideWhenUsed="1"/>
+    <w:lsdException w:name="List Bullet" w:semiHidden="1" w:unhideWhenUsed="1"/>
+    <w:lsdException w:name="List Number" w:semiHidden="1" w:unhideWhenUsed="1"/>
+    <w:lsdException w:name="List 2" w:semiHidden="1" w:unhideWhenUsed="1"/>
+    <w:lsdException w:name="List 3" w:semiHidden="1" w:unhideWhenUsed="1"/>
+    <w:lsdException w:name="List 4" w:semiHidden="1" w:unhideWhenUsed="1"/>
+    <w:lsdException w:name="List 5" w:semiHidden="1" w:unhideWhenUsed="1"/>
+    <w:lsdException w:name="List Bullet 2" w:semiHidden="1" w:unhideWhenUsed="1"/>
+    <w:lsdException w:name="List Bullet 3" w:semiHidden="1" w:unhideWhenUsed="1"/>
+    <w:lsdException w:name="List Bullet 4" w:semiHidden="1" w:unhideWhenUsed="1"/>
+    <w:lsdException w:name="List Bullet 5" w:semiHidden="1" w:unhideWhenUsed="1"/>
+    <w:lsdException w:name="List Number 2" w:semiHidden="1" w:unhideWhenUsed="1"/>
+    <w:lsdException w:name="List Number 3" w:semiHidden="1" w:unhideWhenUsed="1"/>
+    <w:lsdException w:name="List Number 4" w:semiHidden="1" w:unhideWhenUsed="1"/>
+    <w:lsdException w:name="List Number 5" w:semiHidden="1" w:unhideWhenUsed="1"/>
+    <w:lsdException w:name="Title" w:uiPriority="10" w:qFormat="1"/>
+    <w:lsdException w:name="Closing" w:semiHidden="1" w:unhideWhenUsed="1"/>
+    <w:lsdException w:name="Signature" w:semiHidden="1" w:unhideWhenUsed="1"/>
+    <w:lsdException w:name="Default Paragraph Font" w:semiHidden="1" w:uiPriority="1" w:unhideWhenUsed="1"/>
+    <w:lsdException w:name="Body Text" w:semiHidden="1" w:unhideWhenUsed="1"/>
+    <w:lsdException w:name="Body Text Indent" w:semiHidden="1" w:unhideWhenUsed="1"/>
+    <w:lsdException w:name="List Continue" w:semiHidden="1" w:unhideWhenUsed="1"/>
+    <w:lsdException w:name="List Continue 2" w:semiHidden="1" w:unhideWhenUsed="1"/>
+    <w:lsdException w:name="List Continue 3" w:semiHidden="1" w:unhideWhenUsed="1"/>
+    <w:lsdException w:name="List Continue 4" w:semiHidden="1" w:unhideWhenUsed="1"/>
+    <w:lsdException w:name="List Continue 5" w:semiHidden="1" w:unhideWhenUsed="1"/>
+    <w:lsdException w:name="Message Header" w:semiHidden="1" w:unhideWhenUsed="1"/>
+    <w:lsdException w:name="Subtitle" w:uiPriority="11" w:qFormat="1"/>
+    <w:lsdException w:name="Salutation" w:semiHidden="1" w:unhideWhenUsed="1"/>
+    <w:lsdException w:name="Date" w:semiHidden="1" w:unhideWhenUsed="1"/>
+    <w:lsdException w:name="Body Text First Indent" w:semiHidden="1" w:unhideWhenUsed="1"/>
+    <w:lsdException w:name="Body Text First Indent 2" w:semiHidden="1" w:unhideWhenUsed="1"/>
+    <w:lsdException w:name="Note Heading" w:semiHidden="1" w:unhideWhenUsed="1"/>
+    <w:lsdException w:name="Body Text 2" w:semiHidden="1" w:unhideWhenUsed="1"/>
+    <w:lsdException w:name="Body Text 3" w:semiHidden="1" w:unhideWhenUsed="1"/>
+    <w:lsdException w:name="Body Text Indent 2" w:semiHidden="1" w:unhideWhenUsed="1"/>
+    <w:lsdException w:name="Body Text Indent 3" w:semiHidden="1" w:unhideWhenUsed="1"/>
+    <w:lsdException w:name="Block Text" w:semiHidden="1" w:unhideWhenUsed="1"/>
+    <w:lsdException w:name="Hyperlink" w:semiHidden="1" w:unhideWhenUsed="1"/>
+    <w:lsdException w:name="FollowedHyperlink" w:semiHidden="1" w:unhideWhenUsed="1"/>
+    <w:lsdException w:name="Strong" w:uiPriority="22" w:qFormat="1"/>
+    <w:lsdException w:name="Emphasis" w:uiPriority="20" w:qFormat="1"/>
+    <w:lsdException w:name="Document Map" w:semiHidden="1" w:unhideWhenUsed="1"/>
+    <w:lsdException w:name="Plain Text" w:semiHidden="1" w:unhideWhenUsed="1"/>
+    <w:lsdException w:name="E-mail Signature" w:semiHidden="1" w:unhideWhenUsed="1"/>
+    <w:lsdException w:name="HTML Top of Form" w:semiHidden="1" w:unhideWhenUsed="1"/>
+    <w:lsdException w:name="HTML Bottom of Form" w:semiHidden="1" w:unhideWhenUsed="1"/>
+    <w:lsdException w:name="Normal (Web)" w:semiHidden="1" w:unhideWhenUsed="1"/>
+    <w:lsdException w:name="HTML Acronym" w:semiHidden="1" w:unhideWhenUsed="1"/>
+    <w:lsdException w:name="HTML Address" w:semiHidden="1" w:unhideWhenUsed="1"/>
+    <w:lsdException w:name="HTML Cite" w:semiHidden="1" w:unhideWhenUsed="1"/>
+    <w:lsdException w:name="HTML Code" w:semiHidden="1" w:unhideWhenUsed="1"/>
+    <w:lsdException w:name="HTML Definition" w:semiHidden="1" w:unhideWhenUsed="1"/>
+    <w:lsdException w:name="HTML Keyboard" w:semiHidden="1" w:unhideWhenUsed="1"/>
+    <w:lsdException w:name="HTML Preformatted" w:semiHidden="1" w:unhideWhenUsed="1"/>
+    <w:lsdException w:name="HTML Sample" w:semiHidden="1" w:unhideWhenUsed="1"/>
+    <w:lsdException w:name="HTML Typewriter" w:semiHidden="1" w:unhideWhenUsed="1"/>
+    <w:lsdException w:name="HTML Variable" w:semiHidden="1" w:unhideWhenUsed="1"/>
+    <w:lsdException w:name="Normal Table" w:semiHidden="1" w:unhideWhenUsed="1"/>
+    <w:lsdException w:name="annotation subject" w:semiHidden="1" w:unhideWhenUsed="1"/>
+    <w:lsdException w:name="No List" w:semiHidden="1" w:unhideWhenUsed="1"/>
+    <w:lsdException w:name="Outline List 1" w:semiHidden="1" w:unhideWhenUsed="1"/>
+    <w:lsdException w:name="Outline List 2" w:semiHidden="1" w:unhideWhenUsed="1"/>
+    <w:lsdException w:name="Outline List 3" w:semiHidden="1" w:unhideWhenUsed="1"/>
+    <w:lsdException w:name="Table Simple 1" w:semiHidden="1" w:unhideWhenUsed="1"/>
+    <w:lsdException w:name="Table Simple 2" w:semiHidden="1" w:unhideWhenUsed="1"/>
+    <w:lsdException w:name="Table Simple 3" w:semiHidden="1" w:unhideWhenUsed="1"/>
+    <w:lsdException w:name="Table Classic 1" w:semiHidden="1" w:unhideWhenUsed="1"/>
+    <w:lsdException w:name="Table Classic 2" w:semiHidden="1" w:unhideWhenUsed="1"/>
+    <w:lsdException w:name="Table Classic 3" w:semiHidden="1" w:unhideWhenUsed="1"/>
+    <w:lsdException w:name="Table Classic 4" w:semiHidden="1" w:unhideWhenUsed="1"/>
+    <w:lsdException w:name="Table Colorful 1" w:semiHidden="1" w:unhideWhenUsed="1"/>
+    <w:lsdException w:name="Table Colorful 2" w:semiHidden="1" w:unhideWhenUsed="1"/>
+    <w:lsdException w:name="Table Colorful 3" w:semiHidden="1" w:unhideWhenUsed="1"/>
+    <w:lsdException w:name="Table Columns 1" w:semiHidden="1" w:unhideWhenUsed="1"/>
+    <w:lsdException w:name="Table Columns 2" w:semiHidden="1" w:unhideWhenUsed="1"/>
+    <w:lsdException w:name="Table Columns 3" w:semiHidden="1" w:unhideWhenUsed="1"/>
+    <w:lsdException w:name="Table Columns 4" w:semiHidden="1" w:unhideWhenUsed="1"/>
+    <w:lsdException w:name="Table Columns 5" w:semiHidden="1" w:unhideWhenUsed="1"/>
+    <w:lsdException w:name="Table Grid 1" w:semiHidden="1" w:unhideWhenUsed="1"/>
+    <w:lsdException w:name="Table Grid 2" w:semiHidden="1" w:unhideWhenUsed="1"/>
+    <w:lsdException w:name="Table Grid 3" w:semiHidden="1" w:unhideWhenUsed="1"/>
+    <w:lsdException w:name="Table Grid 4" w:semiHidden="1" w:unhideWhenUsed="1"/>
+    <w:lsdException w:name="Table Grid 5" w:semiHidden="1" w:unhideWhenUsed="1"/>
+    <w:lsdException w:name="Table Grid 6" w:semiHidden="1" w:unhideWhenUsed="1"/>
+    <w:lsdException w:name="Table Grid 7" w:semiHidden="1" w:unhideWhenUsed="1"/>
+    <w:lsdException w:name="Table Grid 8" w:semiHidden="1" w:unhideWhenUsed="1"/>
+    <w:lsdException w:name="Table List 1" w:semiHidden="1" w:unhideWhenUsed="1"/>
+    <w:lsdException w:name="Table List 2" w:semiHidden="1" w:unhideWhenUsed="1"/>
+    <w:lsdException w:name="Table List 3" w:semiHidden="1" w:unhideWhenUsed="1"/>
+    <w:lsdException w:name="Table List 4" w:semiHidden="1" w:unhideWhenUsed="1"/>
+    <w:lsdException w:name="Table List 5" w:semiHidden="1" w:unhideWhenUsed="1"/>
+    <w:lsdException w:name="Table List 6" w:semiHidden="1" w:unhideWhenUsed="1"/>
+    <w:lsdException w:name="Table List 7" w:semiHidden="1" w:unhideWhenUsed="1"/>
+    <w:lsdException w:name="Table List 8" w:semiHidden="1" w:unhideWhenUsed="1"/>
+    <w:lsdException w:name="Table 3D effects 1" w:semiHidden="1" w:unhideWhenUsed="1"/>
+    <w:lsdException w:name="Table 3D effects 2" w:semiHidden="1" w:unhideWhenUsed="1"/>
+    <w:lsdException w:name="Table 3D effects 3" w:semiHidden="1" w:unhideWhenUsed="1"/>
+    <w:lsdException w:name="Table Contemporary" w:semiHidden="1" w:unhideWhenUsed="1"/>
+    <w:lsdException w:name="Table Elegant" w:semiHidden="1" w:unhideWhenUsed="1"/>
+    <w:lsdException w:name="Table Professional" w:semiHidden="1" w:unhideWhenUsed="1"/>
+    <w:lsdException w:name="Table Subtle 1" w:semiHidden="1" w:unhideWhenUsed="1"/>
+    <w:lsdException w:name="Table Subtle 2" w:semiHidden="1" w:unhideWhenUsed="1"/>
+    <w:lsdException w:name="Table Web 1" w:semiHidden="1" w:unhideWhenUsed="1"/>
+    <w:lsdException w:name="Table Web 2" w:semiHidden="1" w:unhideWhenUsed="1"/>
+    <w:lsdException w:name="Table Web 3" w:semiHidden="1" w:unhideWhenUsed="1"/>
+    <w:lsdException w:name="Balloon Text" w:semiHidden="1" w:unhideWhenUsed="1"/>
+    <w:lsdException w:name="Table Grid" w:uiPriority="59"/>
+    <w:lsdException w:name="Table Theme" w:semiHidden="1" w:unhideWhenUsed="1"/>
+    <w:lsdException w:name="Placeholder Text" w:semiHidden="1"/>
+    <w:lsdException w:name="No Spacing" w:uiPriority="1" w:qFormat="1"/>
+    <w:lsdException w:name="Light Shading" w:uiPriority="60"/>
+    <w:lsdException w:name="Light List" w:uiPriority="61"/>
+    <w:lsdException w:name="Light Grid" w:uiPriority="62"/>
+    <w:lsdException w:name="Medium Shading 1" w:uiPriority="63"/>
+    <w:lsdException w:name="Medium Shading 2" w:uiPriority="64"/>
+    <w:lsdException w:name="Medium List 1" w:uiPriority="65"/>
+    <w:lsdException w:name="Medium List 2" w:uiPriority="66"/>
+    <w:lsdException w:name="Medium Grid 1" w:uiPriority="67"/>
+    <w:lsdException w:name="Medium Grid 2" w:uiPriority="68"/>
+    <w:lsdException w:name="Medium Grid 3" w:uiPriority="69"/>
+    <w:lsdException w:name="Dark List" w:uiPriority="70"/>
+    <w:lsdException w:name="Colorful Shading" w:uiPriority="71"/>
+    <w:lsdException w:name="Colorful List" w:uiPriority="72"/>
+    <w:lsdException w:name="Colorful Grid" w:uiPriority="73"/>
+    <w:lsdException w:name="Light Shading Accent 1" w:uiPriority="60"/>
+    <w:lsdException w:name="Light List Accent 1" w:uiPriority="61"/>
+    <w:lsdException w:name="Light Grid Accent 1" w:uiPriority="62"/>
+    <w:lsdException w:name="Medium Shading 1 Accent 1" w:uiPriority="63"/>
+    <w:lsdException w:name="Medium Shading 2 Accent 1" w:uiPriority="64"/>
+    <w:lsdException w:name="Medium List 1 Accent 1" w:uiPriority="65"/>
+    <w:lsdException w:name="Revision" w:semiHidden="1"/>
+    <w:lsdException w:name="List Paragraph" w:uiPriority="34" w:qFormat="1"/>
+    <w:lsdException w:name="Quote" w:uiPriority="29" w:qFormat="1"/>
+    <w:lsdException w:name="Intense Quote" w:uiPriority="30" w:qFormat="1"/>
+    <w:lsdException w:name="Medium List 2 Accent 1" w:uiPriority="66"/>
+    <w:lsdException w:name="Medium Grid 1 Accent 1" w:uiPriority="67"/>
+    <w:lsdException w:name="Medium Grid 2 Accent 1" w:uiPriority="68"/>
+    <w:lsdException w:name="Medium Grid 3 Accent 1" w:uiPriority="69"/>
+    <w:lsdException w:name="Dark List Accent 1" w:uiPriority="70"/>
+    <w:lsdException w:name="Colorful Shading Accent 1" w:uiPriority="71"/>
+    <w:lsdException w:name="Colorful List Accent 1" w:uiPriority="72"/>
+    <w:lsdException w:name="Colorful Grid Accent 1" w:uiPriority="73"/>
+    <w:lsdException w:name="Light Shading Accent 2" w:uiPriority="60"/>
+    <w:lsdException w:name="Light List Accent 2" w:uiPriority="61"/>
+    <w:lsdException w:name="Light Grid Accent 2" w:uiPriority="62"/>
+    <w:lsdException w:name="Medium Shading 1 Accent 2" w:uiPriority="63"/>
+    <w:lsdException w:name="Medium Shading 2 Accent 2" w:uiPriority="64"/>
+    <w:lsdException w:name="Medium List 1 Accent 2" w:uiPriority="65"/>
+    <w:lsdException w:name="Medium List 2 Accent 2" w:uiPriority="66"/>
+    <w:lsdException w:name="Medium Grid 1 Accent 2" w:uiPriority="67"/>
+    <w:lsdException w:name="Medium Grid 2 Accent 2" w:uiPriority="68"/>
+    <w:lsdException w:name="Medium Grid 3 Accent 2" w:uiPriority="69"/>
+    <w:lsdException w:name="Dark List Accent 2" w:uiPriority="70"/>
+    <w:lsdException w:name="Colorful Shading Accent 2" w:uiPriority="71"/>
+    <w:lsdException w:name="Colorful List Accent 2" w:uiPriority="72"/>
+    <w:lsdException w:name="Colorful Grid Accent 2" w:uiPriority="73"/>
+    <w:lsdException w:name="Light Shading Accent 3" w:uiPriority="60"/>
+    <w:lsdException w:name="Light List Accent 3" w:uiPriority="61"/>
+    <w:lsdException w:name="Light Grid Accent 3" w:uiPriority="62"/>
+    <w:lsdException w:name="Medium Shading 1 Accent 3" w:uiPriority="63"/>
+    <w:lsdException w:name="Medium Shading 2 Accent 3" w:uiPriority="64"/>
+    <w:lsdException w:name="Medium List 1 Accent 3" w:uiPriority="65"/>
+    <w:lsdException w:name="Medium List 2 Accent 3" w:uiPriority="66"/>
+    <w:lsdException w:name="Medium Grid 1 Accent 3" w:uiPriority="67"/>
+    <w:lsdException w:name="Medium Grid 2 Accent 3" w:uiPriority="68"/>
+    <w:lsdException w:name="Medium Grid 3 Accent 3" w:uiPriority="69"/>
+    <w:lsdException w:name="Dark List Accent 3" w:uiPriority="70"/>
+    <w:lsdException w:name="Colorful Shading Accent 3" w:uiPriority="71"/>
+    <w:lsdException w:name="Colorful List Accent 3" w:uiPriority="72"/>
+    <w:lsdException w:name="Colorful Grid Accent 3" w:uiPriority="73"/>
+    <w:lsdException w:name="Light Shading Accent 4" w:uiPriority="60"/>
+    <w:lsdException w:name="Light List Accent 4" w:uiPriority="61"/>
+    <w:lsdException w:name="Light Grid Accent 4" w:uiPriority="62"/>
+    <w:lsdException w:name="Medium Shading 1 Accent 4" w:uiPriority="63"/>
+    <w:lsdException w:name="Medium Shading 2 Accent 4" w:uiPriority="64"/>
+    <w:lsdException w:name="Medium List 1 Accent 4" w:uiPriority="65"/>
+    <w:lsdException w:name="Medium List 2 Accent 4" w:uiPriority="66"/>
+    <w:lsdException w:name="Medium Grid 1 Accent 4" w:uiPriority="67"/>
+    <w:lsdException w:name="Medium Grid 2 Accent 4" w:uiPriority="68"/>
+    <w:lsdException w:name="Medium Grid 3 Accent 4" w:uiPriority="69"/>
+    <w:lsdException w:name="Dark List Accent 4" w:uiPriority="70"/>
+    <w:lsdException w:name="Colorful Shading Accent 4" w:uiPriority="71"/>
+    <w:lsdException w:name="Colorful List Accent 4" w:uiPriority="72"/>
+    <w:lsdException w:name="Colorful Grid Accent 4" w:uiPriority="73"/>
+    <w:lsdException w:name="Light Shading Accent 5" w:uiPriority="60"/>
+    <w:lsdException w:name="Light List Accent 5" w:uiPriority="61"/>
+    <w:lsdException w:name="Light Grid Accent 5" w:uiPriority="62"/>
+    <w:lsdException w:name="Medium Shading 1 Accent 5" w:uiPriority="63"/>
+    <w:lsdException w:name="Medium Shading 2 Accent 5" w:uiPriority="64"/>
+    <w:lsdException w:name="Medium List 1 Accent 5" w:uiPriority="65"/>
+    <w:lsdException w:name="Medium List 2 Accent 5" w:uiPriority="66"/>
+    <w:lsdException w:name="Medium Grid 1 Accent 5" w:uiPriority="67"/>
+    <w:lsdException w:name="Medium Grid 2 Accent 5" w:uiPriority="68"/>
+    <w:lsdException w:name="Medium Grid 3 Accent 5" w:uiPriority="69"/>
+    <w:lsdException w:name="Dark List Accent 5" w:uiPriority="70"/>
+    <w:lsdException w:name="Colorful Shading Accent 5" w:uiPriority="71"/>
+    <w:lsdException w:name="Colorful List Accent 5" w:uiPriority="72"/>
+    <w:lsdException w:name="Colorful Grid Accent 5" w:uiPriority="73"/>
+    <w:lsdException w:name="Light Shading Accent 6" w:uiPriority="60"/>
+    <w:lsdException w:name="Light List Accent 6" w:uiPriority="61"/>
+    <w:lsdException w:name="Light Grid Accent 6" w:uiPriority="62"/>
+    <w:lsdException w:name="Medium Shading 1 Accent 6" w:uiPriority="63"/>
+    <w:lsdException w:name="Medium Shading 2 Accent 6" w:uiPriority="64"/>
+    <w:lsdException w:name="Medium List 1 Accent 6" w:uiPriority="65"/>
+    <w:lsdException w:name="Medium List 2 Accent 6" w:uiPriority="66"/>
+    <w:lsdException w:name="Medium Grid 1 Accent 6" w:uiPriority="67"/>
+    <w:lsdException w:name="Medium Grid 2 Accent 6" w:uiPriority="68"/>
+    <w:lsdException w:name="Medium Grid 3 Accent 6" w:uiPriority="69"/>
+    <w:lsdException w:name="Dark List Accent 6" w:uiPriority="70"/>
+    <w:lsdException w:name="Colorful Shading Accent 6" w:uiPriority="71"/>
+    <w:lsdException w:name="Colorful List Accent 6" w:uiPriority="72"/>
+    <w:lsdException w:name="Colorful Grid Accent 6" w:uiPriority="73"/>
+    <w:lsdException w:name="Subtle Emphasis" w:uiPriority="19" w:qFormat="1"/>
+    <w:lsdException w:name="Intense Emphasis" w:uiPriority="21" w:qFormat="1"/>
+    <w:lsdException w:name="Subtle Reference" w:uiPriority="31" w:qFormat="1"/>
+    <w:lsdException w:name="Intense Reference" w:uiPriority="32" w:qFormat="1"/>
+    <w:lsdException w:name="Book Title" w:uiPriority="33" w:qFormat="1"/>
+    <w:lsdException w:name="Bibliography" w:semiHidden="1" w:uiPriority="37" w:unhideWhenUsed="1"/>
+    <w:lsdException w:name="TOC Heading" w:semiHidden="1" w:uiPriority="39" w:unhideWhenUsed="1" w:qFormat="1"/>
+    <w:lsdException w:name="Plain Table 1" w:uiPriority="41"/>
+    <w:lsdException w:name="Plain Table 2" w:uiPriority="42"/>
+    <w:lsdException w:name="Plain Table 3" w:uiPriority="43"/>
+    <w:lsdException w:name="Plain Table 4" w:uiPriority="44"/>
+    <w:lsdException w:name="Plain Table 5" w:uiPriority="45"/>
+    <w:lsdException w:name="Grid Table Light" w:uiPriority="40"/>
+    <w:lsdException w:name="Grid Table 1 Light" w:uiPriority="46"/>
+    <w:lsdException w:name="Grid Table 2" w:uiPriority="47"/>
+    <w:lsdException w:name="Grid Table 3" w:uiPriority="48"/>
+    <w:lsdException w:name="Grid Table 4" w:uiPriority="49"/>
+    <w:lsdException w:name="Grid Table 5 Dark" w:uiPriority="50"/>
+    <w:lsdException w:name="Grid Table 6 Colorful" w:uiPriority="51"/>
+    <w:lsdException w:name="Grid Table 7 Colorful" w:uiPriority="52"/>
+    <w:lsdException w:name="Grid Table 1 Light Accent 1" w:uiPriority="46"/>
+    <w:lsdException w:name="Grid Table 2 Accent 1" w:uiPriority="47"/>
+    <w:lsdException w:name="Grid Table 3 Accent 1" w:uiPriority="48"/>
+    <w:lsdException w:name="Grid Table 4 Accent 1" w:uiPriority="49"/>
+    <w:lsdException w:name="Grid Table 5 Dark Accent 1" w:uiPriority="50"/>
+    <w:lsdException w:name="Grid Table 6 Colorful Accent 1" w:uiPriority="51"/>
+    <w:lsdException w:name="Grid Table 7 Colorful Accent 1" w:uiPriority="52"/>
+    <w:lsdException w:name="Grid Table 1 Light Accent 2" w:uiPriority="46"/>
+    <w:lsdException w:name="Grid Table 2 Accent 2" w:uiPriority="47"/>
+    <w:lsdException w:name="Grid Table 3 Accent 2" w:uiPriority="48"/>
+    <w:lsdException w:name="Grid Table 4 Accent 2" w:uiPriority="49"/>
+    <w:lsdException w:name="Grid Table 5 Dark Accent 2" w:uiPriority="50"/>
+    <w:lsdException w:name="Grid Table 6 Colorful Accent 2" w:uiPriority="51"/>
+    <w:lsdException w:name="Grid Table 7 Colorful Accent 2" w:uiPriority="52"/>
+    <w:lsdException w:name="Grid Table 1 Light Accent 3" w:uiPriority="46"/>
+    <w:lsdException w:name="Grid Table 2 Accent 3" w:uiPriority="47"/>
+    <w:lsdException w:name="Grid Table 3 Accent 3" w:uiPriority="48"/>
+    <w:lsdException w:name="Grid Table 4 Accent 3" w:uiPriority="49"/>
+    <w:lsdException w:name="Grid Table 5 Dark Accent 3" w:uiPriority="50"/>
+    <w:lsdException w:name="Grid Table 6 Colorful Accent 3" w:uiPriority="51"/>
+    <w:lsdException w:name="Grid Table 7 Colorful Accent 3" w:uiPriority="52"/>
+    <w:lsdException w:name="Grid Table 1 Light Accent 4" w:uiPriority="46"/>
+    <w:lsdException w:name="Grid Table 2 Accent 4" w:uiPriority="47"/>
+    <w:lsdException w:name="Grid Table 3 Accent 4" w:uiPriority="48"/>
+    <w:lsdException w:name="Grid Table 4 Accent 4" w:uiPriority="49"/>
+    <w:lsdException w:name="Grid Table 5 Dark Accent 4" w:uiPriority="50"/>
+    <w:lsdException w:name="Grid Table 6 Colorful Accent 4" w:uiPriority="51"/>
+    <w:lsdException w:name="Grid Table 7 Colorful Accent 4" w:uiPriority="52"/>
+    <w:lsdException w:name="Grid Table 1 Light Accent 5" w:uiPriority="46"/>
+    <w:lsdException w:name="Grid Table 2 Accent 5" w:uiPriority="47"/>
+    <w:lsdException w:name="Grid Table 3 Accent 5" w:uiPriority="48"/>
+    <w:lsdException w:name="Grid Table 4 Accent 5" w:uiPriority="49"/>
+    <w:lsdException w:name="Grid Table 5 Dark Accent 5" w:uiPriority="50"/>
+    <w:lsdException w:name="Grid Table 6 Colorful Accent 5" w:uiPriority="51"/>
+    <w:lsdException w:name="Grid Table 7 Colorful Accent 5" w:uiPriority="52"/>
+    <w:lsdException w:name="Grid Table 1 Light Accent 6" w:uiPriority="46"/>
+    <w:lsdException w:name="Grid Table 2 Accent 6" w:uiPriority="47"/>
+    <w:lsdException w:name="Grid Table 3 Accent 6" w:uiPriority="48"/>
+    <w:lsdException w:name="Grid Table 4 Accent 6" w:uiPriority="49"/>
+    <w:lsdException w:name="Grid Table 5 Dark Accent 6" w:uiPriority="50"/>
+    <w:lsdException w:name="Grid Table 6 Colorful Accent 6" w:uiPriority="51"/>
+    <w:lsdException w:name="Grid Table 7 Colorful Accent 6" w:uiPriority="52"/>
+    <w:lsdException w:name="List Table 1 Light" w:uiPriority="46"/>
+    <w:lsdException w:name="List Table 2" w:uiPriority="47"/>
+    <w:lsdException w:name="List Table 3" w:uiPriority="48"/>
+    <w:lsdException w:name="List Table 4" w:uiPriority="49"/>
+    <w:lsdException w:name="List Table 5 Dark" w:uiPriority="50"/>
+    <w:lsdException w:name="List Table 6 Colorful" w:uiPriority="51"/>
+    <w:lsdException w:name="List Table 7 Colorful" w:uiPriority="52"/>
+    <w:lsdException w:name="List Table 1 Light Accent 1" w:uiPriority="46"/>
+    <w:lsdException w:name="List Table 2 Accent 1" w:uiPriority="47"/>
+    <w:lsdException w:name="List Table 3 Accent 1" w:uiPriority="48"/>
+    <w:lsdException w:name="List Table 4 Accent 1" w:uiPriority="49"/>
+    <w:lsdException w:name="List Table 5 Dark Accent 1" w:uiPriority="50"/>
+    <w:lsdException w:name="List Table 6 Colorful Accent 1" w:uiPriority="51"/>
+    <w:lsdException w:name="List Table 7 Colorful Accent 1" w:uiPriority="52"/>
+    <w:lsdException w:name="List Table 1 Light Accent 2" w:uiPriority="46"/>
+    <w:lsdException w:name="List Table 2 Accent 2" w:uiPriority="47"/>
+    <w:lsdException w:name="List Table 3 Accent 2" w:uiPriority="48"/>
+    <w:lsdException w:name="List Table 4 Accent 2" w:uiPriority="49"/>
+    <w:lsdException w:name="List Table 5 Dark Accent 2" w:uiPriority="50"/>
+    <w:lsdException w:name="List Table 6 Colorful Accent 2" w:uiPriority="51"/>
+    <w:lsdException w:name="List Table 7 Colorful Accent 2" w:uiPriority="52"/>
+    <w:lsdException w:name="List Table 1 Light Accent 3" w:uiPriority="46"/>
+    <w:lsdException w:name="List Table 2 Accent 3" w:uiPriority="47"/>
+    <w:lsdException w:name="List Table 3 Accent 3" w:uiPriority="48"/>
+    <w:lsdException w:name="List Table 4 Accent 3" w:uiPriority="49"/>
+    <w:lsdException w:name="List Table 5 Dark Accent 3" w:uiPriority="50"/>
+    <w:lsdException w:name="List Table 6 Colorful Accent 3" w:uiPriority="51"/>
+    <w:lsdException w:name="List Table 7 Colorful Accent 3" w:uiPriority="52"/>
+    <w:lsdException w:name="List Table 1 Light Accent 4" w:uiPriority="46"/>
+    <w:lsdException w:name="List Table 2 Accent 4" w:uiPriority="47"/>
+    <w:lsdException w:name="List Table 3 Accent 4" w:uiPriority="48"/>
+    <w:lsdException w:name="List Table 4 Accent 4" w:uiPriority="49"/>
+    <w:lsdException w:name="List Table 5 Dark Accent 4" w:uiPriority="50"/>
+    <w:lsdException w:name="List Table 6 Colorful Accent 4" w:uiPriority="51"/>
+    <w:lsdException w:name="List Table 7 Colorful Accent 4" w:uiPriority="52"/>
+    <w:lsdException w:name="List Table 1 Light Accent 5" w:uiPriority="46"/>
+    <w:lsdException w:name="List Table 2 Accent 5" w:uiPriority="47"/>
+    <w:lsdException w:name="List Table 3 Accent 5" w:uiPriority="48"/>
+    <w:lsdException w:name="List Table 4 Accent 5" w:uiPriority="49"/>
+    <w:lsdException w:name="List Table 5 Dark Accent 5" w:uiPriority="50"/>
+    <w:lsdException w:name="List Table 6 Colorful Accent 5" w:uiPriority="51"/>
+    <w:lsdException w:name="List Table 7 Colorful Accent 5" w:uiPriority="52"/>
+    <w:lsdException w:name="List Table 1 Light Accent 6" w:uiPriority="46"/>
+    <w:lsdException w:name="List Table 2 Accent 6" w:uiPriority="47"/>
+    <w:lsdException w:name="List Table 3 Accent 6" w:uiPriority="48"/>
+    <w:lsdException w:name="List Table 4 Accent 6" w:uiPriority="49"/>
+    <w:lsdException w:name="List Table 5 Dark Accent 6" w:uiPriority="50"/>
+    <w:lsdException w:name="List Table 6 Colorful Accent 6" w:uiPriority="51"/>
+    <w:lsdException w:name="List Table 7 Colorful Accent 6" w:uiPriority="52"/>
   </w:latentStyles>
   <w:style w:type="paragraph" w:default="1" w:styleId="Normal">
     <w:name w:val="Normal"/>
@@ -3709,7 +3430,7 @@
 </file>
 
 <file path=customXml/itemProps2.xml><?xml version="1.0" encoding="utf-8"?>
-<ds:datastoreItem xmlns:ds="http://schemas.openxmlformats.org/officeDocument/2006/customXml" ds:itemID="{5DDAE364-C21F-4504-9B84-5C0961BF190D}">
+<ds:datastoreItem xmlns:ds="http://schemas.openxmlformats.org/officeDocument/2006/customXml" ds:itemID="{9A4DE1C0-BDB6-4C72-8ADD-1CA7EBF0C04B}">
   <ds:schemaRefs>
     <ds:schemaRef ds:uri="http://schemas.openxmlformats.org/officeDocument/2006/bibliography"/>
   </ds:schemaRefs>

</xml_diff>

<commit_message>
- Modified the Run Folder and autorip functionality to use the SearchOption.AllDirectories flag, so that will recurse through all sub directories
</commit_message>
<xml_diff>
--- a/Help/Help.docx
+++ b/Help/Help.docx
@@ -1043,6 +1043,68 @@
           <w:pPr>
             <w:spacing w:after="0"/>
           </w:pPr>
+          <w:bookmarkStart w:id="0" w:name="_GoBack"/>
+          <w:bookmarkEnd w:id="0"/>
+        </w:p>
+        <w:p>
+          <w:pPr>
+            <w:rPr>
+              <w:b/>
+            </w:rPr>
+          </w:pPr>
+          <w:r>
+            <w:rPr>
+              <w:b/>
+            </w:rPr>
+            <w:t>v1.0.3</w:t>
+          </w:r>
+        </w:p>
+        <w:p>
+          <w:pPr>
+            <w:pStyle w:val="ListParagraph"/>
+            <w:numPr>
+              <w:ilvl w:val="0"/>
+              <w:numId w:val="4"/>
+            </w:numPr>
+          </w:pPr>
+          <w:r>
+            <w:t xml:space="preserve">Modified the Run Folder and autorip functionality to </w:t>
+          </w:r>
+          <w:r>
+            <w:t xml:space="preserve">use the </w:t>
+          </w:r>
+          <w:r>
+            <w:rPr>
+              <w:rFonts w:ascii="Consolas" w:hAnsi="Consolas" w:cs="Consolas"/>
+              <w:color w:val="2B91AF"/>
+              <w:sz w:val="19"/>
+              <w:szCs w:val="19"/>
+              <w:highlight w:val="white"/>
+            </w:rPr>
+            <w:t>SearchOption</w:t>
+          </w:r>
+          <w:r>
+            <w:rPr>
+              <w:rFonts w:ascii="Consolas" w:hAnsi="Consolas" w:cs="Consolas"/>
+              <w:color w:val="000000"/>
+              <w:sz w:val="19"/>
+              <w:szCs w:val="19"/>
+              <w:highlight w:val="white"/>
+            </w:rPr>
+            <w:t>.AllDirectories</w:t>
+          </w:r>
+          <w:r>
+            <w:rPr>
+              <w:rFonts w:ascii="Consolas" w:hAnsi="Consolas" w:cs="Consolas"/>
+              <w:color w:val="000000"/>
+              <w:sz w:val="19"/>
+              <w:szCs w:val="19"/>
+            </w:rPr>
+            <w:t xml:space="preserve"> </w:t>
+          </w:r>
+          <w:r>
+            <w:t>flag, so that will recurse through all sub directories</w:t>
+          </w:r>
         </w:p>
         <w:p>
           <w:pPr>
@@ -1110,8 +1172,6 @@
               <w:t>http://journeyintoir.blogspot.co.uk/2013/05/unleashing-autorip.html</w:t>
             </w:r>
           </w:hyperlink>
-          <w:bookmarkStart w:id="0" w:name="_GoBack"/>
-          <w:bookmarkEnd w:id="0"/>
         </w:p>
         <w:p>
           <w:pPr>
@@ -2066,7 +2126,7 @@
   <w:abstractNum w:abstractNumId="6">
     <w:nsid w:val="63A4632E"/>
     <w:multiLevelType w:val="hybridMultilevel"/>
-    <w:tmpl w:val="326489A6"/>
+    <w:tmpl w:val="CCF67F10"/>
     <w:lvl w:ilvl="0" w:tplc="08090005">
       <w:start w:val="1"/>
       <w:numFmt w:val="bullet"/>
@@ -2881,7 +2941,6 @@
   <w:style w:type="character" w:default="1" w:styleId="DefaultParagraphFont">
     <w:name w:val="Default Paragraph Font"/>
     <w:uiPriority w:val="1"/>
-    <w:semiHidden/>
     <w:unhideWhenUsed/>
   </w:style>
   <w:style w:type="table" w:default="1" w:styleId="TableNormal">
@@ -3430,7 +3489,7 @@
 </file>
 
 <file path=customXml/itemProps2.xml><?xml version="1.0" encoding="utf-8"?>
-<ds:datastoreItem xmlns:ds="http://schemas.openxmlformats.org/officeDocument/2006/customXml" ds:itemID="{9A4DE1C0-BDB6-4C72-8ADD-1CA7EBF0C04B}">
+<ds:datastoreItem xmlns:ds="http://schemas.openxmlformats.org/officeDocument/2006/customXml" ds:itemID="{4F9E7D21-7FF4-47AC-8CE7-E5FBE84D5DEF}">
   <ds:schemaRefs>
     <ds:schemaRef ds:uri="http://schemas.openxmlformats.org/officeDocument/2006/bibliography"/>
   </ds:schemaRefs>

</xml_diff>